<commit_message>
:truck: added first draft
</commit_message>
<xml_diff>
--- a/ProjektWMP.docx
+++ b/ProjektWMP.docx
@@ -1,6 +1,6 @@
 
 <file path=word/document.xml><?xml version="1.0" encoding="utf-8"?>
-<w:document xmlns:wpc="http://schemas.microsoft.com/office/word/2010/wordprocessingCanvas" xmlns:cx="http://schemas.microsoft.com/office/drawing/2014/chartex" xmlns:cx1="http://schemas.microsoft.com/office/drawing/2015/9/8/chartex" xmlns:cx2="http://schemas.microsoft.com/office/drawing/2015/10/21/chartex" xmlns:cx3="http://schemas.microsoft.com/office/drawing/2016/5/9/chartex" xmlns:cx4="http://schemas.microsoft.com/office/drawing/2016/5/10/chartex" xmlns:cx5="http://schemas.microsoft.com/office/drawing/2016/5/11/chartex" xmlns:cx6="http://schemas.microsoft.com/office/drawing/2016/5/12/chartex" xmlns:cx7="http://schemas.microsoft.com/office/drawing/2016/5/13/chartex" xmlns:cx8="http://schemas.microsoft.com/office/drawing/2016/5/14/chartex" xmlns:mc="http://schemas.openxmlformats.org/markup-compatibility/2006" xmlns:aink="http://schemas.microsoft.com/office/drawing/2016/ink" xmlns:am3d="http://schemas.microsoft.com/office/drawing/2017/model3d" xmlns:o="urn:schemas-microsoft-com:office:office" xmlns:r="http://schemas.openxmlformats.org/officeDocument/2006/relationships" xmlns:m="http://schemas.openxmlformats.org/officeDocument/2006/math" xmlns:v="urn:schemas-microsoft-com:vml" xmlns:wp14="http://schemas.microsoft.com/office/word/2010/wordprocessingDrawing" xmlns:wp="http://schemas.openxmlformats.org/drawingml/2006/wordprocessingDrawing" xmlns:w10="urn:schemas-microsoft-com:office:word" xmlns:w="http://schemas.openxmlformats.org/wordprocessingml/2006/main" xmlns:w14="http://schemas.microsoft.com/office/word/2010/wordml" xmlns:w15="http://schemas.microsoft.com/office/word/2012/wordml" xmlns:w16cex="http://schemas.microsoft.com/office/word/2018/wordml/cex" xmlns:w16cid="http://schemas.microsoft.com/office/word/2016/wordml/cid" xmlns:w16="http://schemas.microsoft.com/office/word/2018/wordml" xmlns:w16se="http://schemas.microsoft.com/office/word/2015/wordml/symex" xmlns:wpg="http://schemas.microsoft.com/office/word/2010/wordprocessingGroup" xmlns:wpi="http://schemas.microsoft.com/office/word/2010/wordprocessingInk" xmlns:wne="http://schemas.microsoft.com/office/word/2006/wordml" xmlns:wps="http://schemas.microsoft.com/office/word/2010/wordprocessingShape" mc:Ignorable="w14 w15 w16se w16cid w16 w16cex wp14">
+<w:document xmlns:wpc="http://schemas.microsoft.com/office/word/2010/wordprocessingCanvas" xmlns:cx="http://schemas.microsoft.com/office/drawing/2014/chartex" xmlns:cx1="http://schemas.microsoft.com/office/drawing/2015/9/8/chartex" xmlns:mc="http://schemas.openxmlformats.org/markup-compatibility/2006" xmlns:o="urn:schemas-microsoft-com:office:office" xmlns:r="http://schemas.openxmlformats.org/officeDocument/2006/relationships" xmlns:m="http://schemas.openxmlformats.org/officeDocument/2006/math" xmlns:v="urn:schemas-microsoft-com:vml" xmlns:wp14="http://schemas.microsoft.com/office/word/2010/wordprocessingDrawing" xmlns:wp="http://schemas.openxmlformats.org/drawingml/2006/wordprocessingDrawing" xmlns:w10="urn:schemas-microsoft-com:office:word" xmlns:w="http://schemas.openxmlformats.org/wordprocessingml/2006/main" xmlns:w14="http://schemas.microsoft.com/office/word/2010/wordml" xmlns:w15="http://schemas.microsoft.com/office/word/2012/wordml" xmlns:w16se="http://schemas.microsoft.com/office/word/2015/wordml/symex" xmlns:wpg="http://schemas.microsoft.com/office/word/2010/wordprocessingGroup" xmlns:wpi="http://schemas.microsoft.com/office/word/2010/wordprocessingInk" xmlns:wne="http://schemas.microsoft.com/office/word/2006/wordml" xmlns:wps="http://schemas.microsoft.com/office/word/2010/wordprocessingShape" mc:Ignorable="w14 w15 w16se wp14">
   <w:body>
     <w:p>
       <w:pPr>
@@ -14,6 +14,7 @@
         <w:rPr>
           <w:noProof/>
           <w:bdr w:val="none" w:sz="0" w:space="0" w:color="auto" w:frame="1"/>
+          <w:lang w:eastAsia="de-DE"/>
         </w:rPr>
         <w:drawing>
           <wp:anchor distT="0" distB="0" distL="114300" distR="114300" simplePos="0" relativeHeight="251661312" behindDoc="1" locked="0" layoutInCell="1" allowOverlap="1" wp14:anchorId="7B8371FC" wp14:editId="7B585E23">
@@ -565,6 +566,7 @@
           <w:docPartUnique/>
         </w:docPartObj>
       </w:sdtPr>
+      <w:sdtEndPr/>
       <w:sdtContent>
         <w:p>
           <w:pPr>
@@ -3375,21 +3377,7 @@
         <w:rPr>
           <w:szCs w:val="26"/>
         </w:rPr>
-        <w:t xml:space="preserve"> wie Virtual Reality-Brillen oder </w:t>
-      </w:r>
-      <w:proofErr w:type="spellStart"/>
-      <w:r>
-        <w:rPr>
-          <w:szCs w:val="26"/>
-        </w:rPr>
-        <w:t>Augmented</w:t>
-      </w:r>
-      <w:proofErr w:type="spellEnd"/>
-      <w:r>
-        <w:rPr>
-          <w:szCs w:val="26"/>
-        </w:rPr>
-        <w:t xml:space="preserve"> Reality-Apps</w:t>
+        <w:t xml:space="preserve"> wie Virtual Reality-Brillen oder Augmented Reality-Apps</w:t>
       </w:r>
       <w:r>
         <w:rPr>
@@ -3483,13 +3471,27 @@
         <w:rPr>
           <w:szCs w:val="26"/>
         </w:rPr>
-        <w:t xml:space="preserve">Die Erkenntnisse hiervon können bewusst eingesetzt werden, um dreidimensional wirkende Medien zu erschaffen, die variierende Auswirkungen haben können. Durch geschickten Einsatz von Storytelling und </w:t>
+        <w:t xml:space="preserve">Die Erkenntnisse hiervon können bewusst eingesetzt werden, um dreidimensional wirkende Medien zu erschaffen, die variierende Auswirkungen haben können. Durch geschickten Einsatz von </w:t>
       </w:r>
       <w:proofErr w:type="spellStart"/>
       <w:r>
         <w:rPr>
           <w:szCs w:val="26"/>
         </w:rPr>
+        <w:t>Storytelling</w:t>
+      </w:r>
+      <w:proofErr w:type="spellEnd"/>
+      <w:r>
+        <w:rPr>
+          <w:szCs w:val="26"/>
+        </w:rPr>
+        <w:t xml:space="preserve"> und </w:t>
+      </w:r>
+      <w:proofErr w:type="spellStart"/>
+      <w:r>
+        <w:rPr>
+          <w:szCs w:val="26"/>
+        </w:rPr>
         <w:t>parallaxer</w:t>
       </w:r>
       <w:proofErr w:type="spellEnd"/>
@@ -3497,21 +3499,7 @@
         <w:rPr>
           <w:szCs w:val="26"/>
         </w:rPr>
-        <w:t xml:space="preserve"> Strukturierung können Inhalte bspw. so aufgebaut werden, dass Informationen spielerisch und eindringlich vermittelt werden können, etwa im Lehrbereich. Eine übliche Form, gepaart mit weiteren Tiefenkriterien, findet sich auch in der Unterhaltungsbranche wieder, etwa bei Virtual Reality Angeboten, 3D-Filmen oder </w:t>
-      </w:r>
-      <w:proofErr w:type="spellStart"/>
-      <w:r>
-        <w:rPr>
-          <w:szCs w:val="26"/>
-        </w:rPr>
-        <w:t>Augmented</w:t>
-      </w:r>
-      <w:proofErr w:type="spellEnd"/>
-      <w:r>
-        <w:rPr>
-          <w:szCs w:val="26"/>
-        </w:rPr>
-        <w:t xml:space="preserve"> Reality Apps. </w:t>
+        <w:t xml:space="preserve"> Strukturierung können Inhalte bspw. so aufgebaut werden, dass Informationen spielerisch und eindringlich vermittelt werden können, etwa im Lehrbereich. Eine übliche Form, gepaart mit weiteren Tiefenkriterien, findet sich auch in der Unterhaltungsbranche wieder, etwa bei Virtual Reality Angeboten, 3D-Filmen oder Augmented Reality Apps. </w:t>
       </w:r>
       <w:r>
         <w:rPr>
@@ -3527,6 +3515,7 @@
           <w:id w:val="1108391064"/>
           <w:citation/>
         </w:sdtPr>
+        <w:sdtEndPr/>
         <w:sdtContent>
           <w:r>
             <w:rPr>
@@ -3683,6 +3672,7 @@
         <w:rPr>
           <w:noProof/>
           <w:szCs w:val="26"/>
+          <w:lang w:eastAsia="de-DE"/>
         </w:rPr>
         <w:drawing>
           <wp:anchor distT="0" distB="0" distL="114300" distR="114300" simplePos="0" relativeHeight="251662336" behindDoc="0" locked="0" layoutInCell="1" allowOverlap="1" wp14:anchorId="16F3DC8A" wp14:editId="6219099B">
@@ -3771,6 +3761,7 @@
         <w:rPr>
           <w:noProof/>
           <w:szCs w:val="26"/>
+          <w:lang w:eastAsia="de-DE"/>
         </w:rPr>
         <mc:AlternateContent>
           <mc:Choice Requires="wps">
@@ -3919,7 +3910,7 @@
               </wp:anchor>
             </w:drawing>
           </mc:Choice>
-          <mc:Fallback>
+          <mc:Fallback xmlns:w16="http://schemas.microsoft.com/office/word/2018/wordml" xmlns:w16cid="http://schemas.microsoft.com/office/word/2016/wordml/cid" xmlns:w16cex="http://schemas.microsoft.com/office/word/2018/wordml/cex" xmlns:am3d="http://schemas.microsoft.com/office/drawing/2017/model3d" xmlns:aink="http://schemas.microsoft.com/office/drawing/2016/ink" xmlns:cx8="http://schemas.microsoft.com/office/drawing/2016/5/14/chartex" xmlns:cx7="http://schemas.microsoft.com/office/drawing/2016/5/13/chartex" xmlns:cx6="http://schemas.microsoft.com/office/drawing/2016/5/12/chartex" xmlns:cx5="http://schemas.microsoft.com/office/drawing/2016/5/11/chartex" xmlns:cx4="http://schemas.microsoft.com/office/drawing/2016/5/10/chartex" xmlns:cx3="http://schemas.microsoft.com/office/drawing/2016/5/9/chartex" xmlns:cx2="http://schemas.microsoft.com/office/drawing/2015/10/21/chartex">
             <w:pict>
               <v:shapetype w14:anchorId="3BD568F7" id="_x0000_t202" coordsize="21600,21600" o:spt="202" path="m,l,21600r21600,l21600,xe">
                 <v:stroke joinstyle="miter"/>
@@ -4155,12 +4146,87 @@
           <w:sz w:val="28"/>
         </w:rPr>
       </w:pPr>
-      <w:bookmarkStart w:id="9" w:name="_Toc48293773"/>
+      <w:bookmarkStart w:id="8" w:name="_Toc48293773"/>
       <w:r>
         <w:rPr>
           <w:sz w:val="28"/>
         </w:rPr>
         <w:t>Monokulare Tiefenkriterien</w:t>
+      </w:r>
+      <w:bookmarkEnd w:id="8"/>
+    </w:p>
+    <w:p>
+      <w:pPr>
+        <w:spacing w:line="400" w:lineRule="exact"/>
+        <w:rPr>
+          <w:szCs w:val="26"/>
+        </w:rPr>
+      </w:pPr>
+      <w:r>
+        <w:rPr>
+          <w:szCs w:val="26"/>
+        </w:rPr>
+        <w:t xml:space="preserve">Es gibt verschiedene Hinweisreize, deren Verwendung im zweidimensionalen Raum Informationen über räumliche Tiefe liefern. Diese Reize nennt man monokulare Tiefenkriterien, da sie auch dann wirken, wenn nur ein Auge sie wahrnimmt. Tritt theoretisch nur eines der nachfolgend beschriebenen Kriterien auf, so ist es möglich, dass </w:t>
+      </w:r>
+      <w:proofErr w:type="gramStart"/>
+      <w:r>
+        <w:rPr>
+          <w:szCs w:val="26"/>
+        </w:rPr>
+        <w:t>dieses falsche Informationen</w:t>
+      </w:r>
+      <w:proofErr w:type="gramEnd"/>
+      <w:r>
+        <w:rPr>
+          <w:szCs w:val="26"/>
+        </w:rPr>
+        <w:t xml:space="preserve"> über die räumliche Anordnung von Objekten übermittelt. Da in der realen Welt jedoch meistens mehrere</w:t>
+      </w:r>
+      <w:r>
+        <w:rPr>
+          <w:szCs w:val="26"/>
+        </w:rPr>
+        <w:t xml:space="preserve"> monokulare Tiefenk</w:t>
+      </w:r>
+      <w:r>
+        <w:rPr>
+          <w:szCs w:val="26"/>
+        </w:rPr>
+        <w:t xml:space="preserve">riterien zusammenspielen ergibt sich hierdurch im Normalfall die </w:t>
+      </w:r>
+      <w:r>
+        <w:rPr>
+          <w:szCs w:val="26"/>
+        </w:rPr>
+        <w:t>korrekte</w:t>
+      </w:r>
+      <w:r>
+        <w:rPr>
+          <w:szCs w:val="26"/>
+        </w:rPr>
+        <w:t xml:space="preserve"> Rekonstruktion</w:t>
+      </w:r>
+      <w:r>
+        <w:rPr>
+          <w:szCs w:val="26"/>
+        </w:rPr>
+        <w:t>.</w:t>
+      </w:r>
+    </w:p>
+    <w:p>
+      <w:pPr>
+        <w:pStyle w:val="berschrift3"/>
+        <w:spacing w:line="400" w:lineRule="exact"/>
+        <w:rPr>
+          <w:szCs w:val="28"/>
+        </w:rPr>
+      </w:pPr>
+      <w:bookmarkStart w:id="9" w:name="_Toc48293774"/>
+      <w:r>
+        <w:rPr>
+          <w:szCs w:val="28"/>
+        </w:rPr>
+        <w:t>Verdeckung und Überlappung</w:t>
       </w:r>
       <w:bookmarkEnd w:id="9"/>
     </w:p>
@@ -4175,72 +4241,25 @@
         <w:rPr>
           <w:szCs w:val="26"/>
         </w:rPr>
-        <w:t>Es gibt verschiedene Hinweisreize, deren Verwendung im zweidimensionalen Raum Informationen über räumliche Tiefe liefern. Diese Reize nennt man monokulare Tiefenkriterien, da sie auch dann wirken, wenn nur ein Auge sie wahrnimmt. Tritt theoretisch nur eines der nachfolgend beschriebenen Kriterien auf, so ist es möglich, dass dieses falsche Informationen über die räumliche Anordnung von Objekten übermittelt. Da in der realen Welt jedoch meistens mehrere</w:t>
-      </w:r>
+        <w:t xml:space="preserve">Wird ein Objekt von einem anderen ganz oder teilweise verdeckt, so nimmt man es als weiter entfernt </w:t>
+      </w:r>
+      <w:proofErr w:type="gramStart"/>
       <w:r>
         <w:rPr>
           <w:szCs w:val="26"/>
         </w:rPr>
-        <w:t xml:space="preserve"> monokulare Tiefenk</w:t>
-      </w:r>
+        <w:t>wahr</w:t>
+      </w:r>
+      <w:proofErr w:type="gramEnd"/>
       <w:r>
         <w:rPr>
           <w:szCs w:val="26"/>
         </w:rPr>
-        <w:t xml:space="preserve">riterien zusammenspielen ergibt sich hierdurch im Normalfall die </w:t>
-      </w:r>
-      <w:r>
-        <w:rPr>
-          <w:szCs w:val="26"/>
-        </w:rPr>
-        <w:t>korrekte</w:t>
-      </w:r>
-      <w:r>
-        <w:rPr>
-          <w:szCs w:val="26"/>
-        </w:rPr>
-        <w:t xml:space="preserve"> Rekonstruktion</w:t>
-      </w:r>
-      <w:r>
-        <w:rPr>
-          <w:szCs w:val="26"/>
-        </w:rPr>
-        <w:t>.</w:t>
+        <w:t>. Man spricht in diesem Fall auch von relativer Tiefe, da es scheint, als würden sich die Objekte in unterschiedlicher Entfernung zum Betrachter befinden.</w:t>
       </w:r>
     </w:p>
     <w:p>
       <w:pPr>
-        <w:pStyle w:val="berschrift3"/>
-        <w:spacing w:line="400" w:lineRule="exact"/>
-        <w:rPr>
-          <w:szCs w:val="28"/>
-        </w:rPr>
-      </w:pPr>
-      <w:bookmarkStart w:id="10" w:name="_Toc48293774"/>
-      <w:r>
-        <w:rPr>
-          <w:szCs w:val="28"/>
-        </w:rPr>
-        <w:t>Verdeckung und Überlappung</w:t>
-      </w:r>
-      <w:bookmarkEnd w:id="10"/>
-    </w:p>
-    <w:p>
-      <w:pPr>
-        <w:spacing w:line="400" w:lineRule="exact"/>
-        <w:rPr>
-          <w:szCs w:val="26"/>
-        </w:rPr>
-      </w:pPr>
-      <w:r>
-        <w:rPr>
-          <w:szCs w:val="26"/>
-        </w:rPr>
-        <w:t>Wird ein Objekt von einem anderen ganz oder teilweise verdeckt, so nimmt man es als weiter entfernt wahr. Man spricht in diesem Fall auch von relativer Tiefe, da es scheint, als würden sich die Objekte in unterschiedlicher Entfernung zum Betrachter befinden.</w:t>
-      </w:r>
-    </w:p>
-    <w:p>
-      <w:pPr>
         <w:spacing w:line="400" w:lineRule="exact"/>
         <w:rPr>
           <w:sz w:val="28"/>
@@ -4251,6 +4270,7 @@
         <w:rPr>
           <w:noProof/>
           <w:szCs w:val="26"/>
+          <w:lang w:eastAsia="de-DE"/>
         </w:rPr>
         <w:lastRenderedPageBreak/>
         <mc:AlternateContent>
@@ -4298,7 +4318,7 @@
                                 <w:szCs w:val="22"/>
                               </w:rPr>
                             </w:pPr>
-                            <w:bookmarkStart w:id="11" w:name="_Toc48293747"/>
+                            <w:bookmarkStart w:id="10" w:name="_Toc48293747"/>
                             <w:r>
                               <w:rPr>
                                 <w:sz w:val="22"/>
@@ -4348,7 +4368,7 @@
                               </w:rPr>
                               <w:t>: Die Katze verdeckt die weiter entfernten Beine.</w:t>
                             </w:r>
-                            <w:bookmarkEnd w:id="11"/>
+                            <w:bookmarkEnd w:id="10"/>
                           </w:p>
                           <w:p>
                             <w:pPr>
@@ -4385,7 +4405,7 @@
               </wp:anchor>
             </w:drawing>
           </mc:Choice>
-          <mc:Fallback>
+          <mc:Fallback xmlns:w16="http://schemas.microsoft.com/office/word/2018/wordml" xmlns:w16cid="http://schemas.microsoft.com/office/word/2016/wordml/cid" xmlns:w16cex="http://schemas.microsoft.com/office/word/2018/wordml/cex" xmlns:am3d="http://schemas.microsoft.com/office/drawing/2017/model3d" xmlns:aink="http://schemas.microsoft.com/office/drawing/2016/ink" xmlns:cx8="http://schemas.microsoft.com/office/drawing/2016/5/14/chartex" xmlns:cx7="http://schemas.microsoft.com/office/drawing/2016/5/13/chartex" xmlns:cx6="http://schemas.microsoft.com/office/drawing/2016/5/12/chartex" xmlns:cx5="http://schemas.microsoft.com/office/drawing/2016/5/11/chartex" xmlns:cx4="http://schemas.microsoft.com/office/drawing/2016/5/10/chartex" xmlns:cx3="http://schemas.microsoft.com/office/drawing/2016/5/9/chartex" xmlns:cx2="http://schemas.microsoft.com/office/drawing/2015/10/21/chartex">
             <w:pict>
               <v:shape w14:anchorId="78AB2C11" id="Textfeld 4" o:spid="_x0000_s1027" type="#_x0000_t202" style="position:absolute;margin-left:0;margin-top:175.8pt;width:410pt;height:.05pt;z-index:251667456;visibility:visible;mso-wrap-style:square;mso-width-percent:0;mso-wrap-distance-left:9pt;mso-wrap-distance-top:0;mso-wrap-distance-right:9pt;mso-wrap-distance-bottom:0;mso-position-horizontal:center;mso-position-horizontal-relative:margin;mso-position-vertical:absolute;mso-position-vertical-relative:text;mso-width-percent:0;mso-width-relative:margin;v-text-anchor:top" o:gfxdata="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" stroked="f">
                 <v:textbox style="mso-fit-shape-to-text:t" inset="0,0,0,0">
@@ -4480,6 +4500,7 @@
         <w:rPr>
           <w:noProof/>
           <w:szCs w:val="26"/>
+          <w:lang w:eastAsia="de-DE"/>
         </w:rPr>
         <w:drawing>
           <wp:anchor distT="0" distB="0" distL="114300" distR="114300" simplePos="0" relativeHeight="251665408" behindDoc="0" locked="0" layoutInCell="1" allowOverlap="1" wp14:anchorId="5D58360C" wp14:editId="4448F6FC">
@@ -4553,7 +4574,7 @@
           <w:szCs w:val="28"/>
         </w:rPr>
       </w:pPr>
-      <w:bookmarkStart w:id="13" w:name="_Toc48293775"/>
+      <w:bookmarkStart w:id="11" w:name="_Toc48293775"/>
       <w:r>
         <w:rPr>
           <w:szCs w:val="28"/>
@@ -4566,7 +4587,7 @@
         </w:rPr>
         <w:t xml:space="preserve"> Größe</w:t>
       </w:r>
-      <w:bookmarkEnd w:id="13"/>
+      <w:bookmarkEnd w:id="11"/>
     </w:p>
     <w:p>
       <w:pPr>
@@ -4579,6 +4600,7 @@
         <w:rPr>
           <w:noProof/>
           <w:szCs w:val="26"/>
+          <w:lang w:eastAsia="de-DE"/>
         </w:rPr>
         <mc:AlternateContent>
           <mc:Choice Requires="wps">
@@ -4625,7 +4647,7 @@
                                 <w:szCs w:val="22"/>
                               </w:rPr>
                             </w:pPr>
-                            <w:bookmarkStart w:id="14" w:name="_Toc48293748"/>
+                            <w:bookmarkStart w:id="12" w:name="_Toc48293748"/>
                             <w:r>
                               <w:rPr>
                                 <w:sz w:val="22"/>
@@ -4717,7 +4739,7 @@
                               </w:rPr>
                               <w:t xml:space="preserve"> also näher als der Hund Nr. 6.</w:t>
                             </w:r>
-                            <w:bookmarkEnd w:id="14"/>
+                            <w:bookmarkEnd w:id="12"/>
                           </w:p>
                           <w:p>
                             <w:pPr>
@@ -4754,7 +4776,7 @@
               </wp:anchor>
             </w:drawing>
           </mc:Choice>
-          <mc:Fallback>
+          <mc:Fallback xmlns:w16="http://schemas.microsoft.com/office/word/2018/wordml" xmlns:w16cid="http://schemas.microsoft.com/office/word/2016/wordml/cid" xmlns:w16cex="http://schemas.microsoft.com/office/word/2018/wordml/cex" xmlns:am3d="http://schemas.microsoft.com/office/drawing/2017/model3d" xmlns:aink="http://schemas.microsoft.com/office/drawing/2016/ink" xmlns:cx8="http://schemas.microsoft.com/office/drawing/2016/5/14/chartex" xmlns:cx7="http://schemas.microsoft.com/office/drawing/2016/5/13/chartex" xmlns:cx6="http://schemas.microsoft.com/office/drawing/2016/5/12/chartex" xmlns:cx5="http://schemas.microsoft.com/office/drawing/2016/5/11/chartex" xmlns:cx4="http://schemas.microsoft.com/office/drawing/2016/5/10/chartex" xmlns:cx3="http://schemas.microsoft.com/office/drawing/2016/5/9/chartex" xmlns:cx2="http://schemas.microsoft.com/office/drawing/2015/10/21/chartex">
             <w:pict>
               <v:shape w14:anchorId="5A82235F" id="Textfeld 8" o:spid="_x0000_s1028" type="#_x0000_t202" style="position:absolute;margin-left:0;margin-top:277.85pt;width:368.5pt;height:.05pt;z-index:251673600;visibility:visible;mso-wrap-style:square;mso-width-percent:0;mso-wrap-distance-left:9pt;mso-wrap-distance-top:0;mso-wrap-distance-right:9pt;mso-wrap-distance-bottom:0;mso-position-horizontal:center;mso-position-horizontal-relative:margin;mso-position-vertical:absolute;mso-position-vertical-relative:text;mso-width-percent:0;mso-width-relative:margin;v-text-anchor:top" o:gfxdata="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" stroked="f">
                 <v:textbox style="mso-fit-shape-to-text:t" inset="0,0,0,0">
@@ -4891,6 +4913,7 @@
         <w:rPr>
           <w:noProof/>
           <w:szCs w:val="26"/>
+          <w:lang w:eastAsia="de-DE"/>
         </w:rPr>
         <w:drawing>
           <wp:anchor distT="0" distB="0" distL="114300" distR="114300" simplePos="0" relativeHeight="251671552" behindDoc="0" locked="0" layoutInCell="1" allowOverlap="1" wp14:anchorId="56C897CC" wp14:editId="16AF25FA">
@@ -4984,7 +5007,7 @@
           <w:szCs w:val="28"/>
         </w:rPr>
       </w:pPr>
-      <w:bookmarkStart w:id="16" w:name="_Toc48293776"/>
+      <w:bookmarkStart w:id="13" w:name="_Toc48293776"/>
       <w:r>
         <w:rPr>
           <w:szCs w:val="28"/>
@@ -4998,7 +5021,7 @@
         </w:rPr>
         <w:t xml:space="preserve"> Größe</w:t>
       </w:r>
-      <w:bookmarkEnd w:id="16"/>
+      <w:bookmarkEnd w:id="13"/>
     </w:p>
     <w:p>
       <w:pPr>
@@ -5030,6 +5053,7 @@
       <w:r>
         <w:rPr>
           <w:noProof/>
+          <w:lang w:eastAsia="de-DE"/>
         </w:rPr>
         <mc:AlternateContent>
           <mc:Choice Requires="wps">
@@ -5076,7 +5100,7 @@
                                 <w:szCs w:val="22"/>
                               </w:rPr>
                             </w:pPr>
-                            <w:bookmarkStart w:id="17" w:name="_Toc48293749"/>
+                            <w:bookmarkStart w:id="14" w:name="_Toc48293749"/>
                             <w:r>
                               <w:rPr>
                                 <w:sz w:val="22"/>
@@ -5126,7 +5150,7 @@
                               </w:rPr>
                               <w:t>: Ein weit entfernter Mann erscheint kleiner.</w:t>
                             </w:r>
-                            <w:bookmarkEnd w:id="17"/>
+                            <w:bookmarkEnd w:id="14"/>
                           </w:p>
                           <w:p>
                             <w:pPr>
@@ -5163,7 +5187,7 @@
               </wp:anchor>
             </w:drawing>
           </mc:Choice>
-          <mc:Fallback>
+          <mc:Fallback xmlns:w16="http://schemas.microsoft.com/office/word/2018/wordml" xmlns:w16cid="http://schemas.microsoft.com/office/word/2016/wordml/cid" xmlns:w16cex="http://schemas.microsoft.com/office/word/2018/wordml/cex" xmlns:am3d="http://schemas.microsoft.com/office/drawing/2017/model3d" xmlns:aink="http://schemas.microsoft.com/office/drawing/2016/ink" xmlns:cx8="http://schemas.microsoft.com/office/drawing/2016/5/14/chartex" xmlns:cx7="http://schemas.microsoft.com/office/drawing/2016/5/13/chartex" xmlns:cx6="http://schemas.microsoft.com/office/drawing/2016/5/12/chartex" xmlns:cx5="http://schemas.microsoft.com/office/drawing/2016/5/11/chartex" xmlns:cx4="http://schemas.microsoft.com/office/drawing/2016/5/10/chartex" xmlns:cx3="http://schemas.microsoft.com/office/drawing/2016/5/9/chartex" xmlns:cx2="http://schemas.microsoft.com/office/drawing/2015/10/21/chartex">
             <w:pict>
               <v:shape w14:anchorId="401E26B8" id="Textfeld 6" o:spid="_x0000_s1029" type="#_x0000_t202" style="position:absolute;margin-left:0;margin-top:301.3pt;width:308pt;height:.05pt;z-index:251670528;visibility:visible;mso-wrap-style:square;mso-width-percent:0;mso-wrap-distance-left:9pt;mso-wrap-distance-top:0;mso-wrap-distance-right:9pt;mso-wrap-distance-bottom:0;mso-position-horizontal:center;mso-position-horizontal-relative:margin;mso-position-vertical:absolute;mso-position-vertical-relative:text;mso-width-percent:0;mso-width-relative:margin;v-text-anchor:top" o:gfxdata="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" stroked="f">
                 <v:textbox style="mso-fit-shape-to-text:t" inset="0,0,0,0">
@@ -5257,6 +5281,7 @@
       <w:r>
         <w:rPr>
           <w:noProof/>
+          <w:lang w:eastAsia="de-DE"/>
         </w:rPr>
         <w:drawing>
           <wp:anchor distT="0" distB="0" distL="114300" distR="114300" simplePos="0" relativeHeight="251668480" behindDoc="0" locked="0" layoutInCell="1" allowOverlap="1" wp14:anchorId="16478381" wp14:editId="56B09AB6">
@@ -5368,7 +5393,7 @@
           <w:szCs w:val="28"/>
         </w:rPr>
       </w:pPr>
-      <w:bookmarkStart w:id="19" w:name="_Toc48293777"/>
+      <w:bookmarkStart w:id="15" w:name="_Toc48293777"/>
       <w:r>
         <w:rPr>
           <w:sz w:val="26"/>
@@ -5381,7 +5406,7 @@
         </w:rPr>
         <w:t>elative Höhe</w:t>
       </w:r>
-      <w:bookmarkEnd w:id="19"/>
+      <w:bookmarkEnd w:id="15"/>
     </w:p>
     <w:p>
       <w:pPr>
@@ -5397,6 +5422,7 @@
         <w:t>Objekte, die weiter oben angeordnet sind, erscheinen (ohne horizontale Orientierungsmöglichkeit) weiter entfernt vom Betrachtenden als gleich groß abgebildete Objekte, die weiter unten angeordnet sind. Ist jedoch ein Horizont erkennbar, so kehrt sich diese Wahrnehmung um. Nun erscheinen diejenigen Objekte weiter entfernt und größer, die sich näher am Horizont befinden.</w:t>
       </w:r>
     </w:p>
+    <w:bookmarkStart w:id="16" w:name="_Toc48293778"/>
     <w:p>
       <w:pPr>
         <w:pStyle w:val="berschrift3"/>
@@ -5405,10 +5431,10 @@
           <w:szCs w:val="28"/>
         </w:rPr>
       </w:pPr>
-      <w:bookmarkStart w:id="20" w:name="_Toc48293778"/>
       <w:r>
         <w:rPr>
           <w:noProof/>
+          <w:lang w:eastAsia="de-DE"/>
         </w:rPr>
         <w:lastRenderedPageBreak/>
         <mc:AlternateContent>
@@ -5456,7 +5482,7 @@
                                 <w:szCs w:val="22"/>
                               </w:rPr>
                             </w:pPr>
-                            <w:bookmarkStart w:id="21" w:name="_Toc48293750"/>
+                            <w:bookmarkStart w:id="17" w:name="_Toc48293750"/>
                             <w:r>
                               <w:rPr>
                                 <w:sz w:val="22"/>
@@ -5506,7 +5532,7 @@
                               </w:rPr>
                               <w:t>: Vogel D wird näher wahrgenommen als Vogel C.</w:t>
                             </w:r>
-                            <w:bookmarkEnd w:id="21"/>
+                            <w:bookmarkEnd w:id="17"/>
                           </w:p>
                           <w:p>
                             <w:pPr>
@@ -5543,7 +5569,7 @@
               </wp:anchor>
             </w:drawing>
           </mc:Choice>
-          <mc:Fallback>
+          <mc:Fallback xmlns:w16="http://schemas.microsoft.com/office/word/2018/wordml" xmlns:w16cid="http://schemas.microsoft.com/office/word/2016/wordml/cid" xmlns:w16cex="http://schemas.microsoft.com/office/word/2018/wordml/cex" xmlns:am3d="http://schemas.microsoft.com/office/drawing/2017/model3d" xmlns:aink="http://schemas.microsoft.com/office/drawing/2016/ink" xmlns:cx8="http://schemas.microsoft.com/office/drawing/2016/5/14/chartex" xmlns:cx7="http://schemas.microsoft.com/office/drawing/2016/5/13/chartex" xmlns:cx6="http://schemas.microsoft.com/office/drawing/2016/5/12/chartex" xmlns:cx5="http://schemas.microsoft.com/office/drawing/2016/5/11/chartex" xmlns:cx4="http://schemas.microsoft.com/office/drawing/2016/5/10/chartex" xmlns:cx3="http://schemas.microsoft.com/office/drawing/2016/5/9/chartex" xmlns:cx2="http://schemas.microsoft.com/office/drawing/2015/10/21/chartex">
             <w:pict>
               <v:shape w14:anchorId="06ED26FC" id="Textfeld 11" o:spid="_x0000_s1030" type="#_x0000_t202" style="position:absolute;left:0;text-align:left;margin-left:0;margin-top:158pt;width:321.4pt;height:.05pt;z-index:251676672;visibility:visible;mso-wrap-style:square;mso-width-percent:0;mso-wrap-distance-left:9pt;mso-wrap-distance-top:0;mso-wrap-distance-right:9pt;mso-wrap-distance-bottom:0;mso-position-horizontal:center;mso-position-horizontal-relative:margin;mso-position-vertical:absolute;mso-position-vertical-relative:text;mso-width-percent:0;mso-width-relative:margin;v-text-anchor:top" o:gfxdata="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" stroked="f">
                 <v:textbox style="mso-fit-shape-to-text:t" inset="0,0,0,0">
@@ -5637,6 +5663,7 @@
       <w:r>
         <w:rPr>
           <w:noProof/>
+          <w:lang w:eastAsia="de-DE"/>
         </w:rPr>
         <w:drawing>
           <wp:anchor distT="0" distB="0" distL="114300" distR="114300" simplePos="0" relativeHeight="251674624" behindDoc="0" locked="0" layoutInCell="1" allowOverlap="1" wp14:anchorId="576AC531" wp14:editId="1CBF5D82">
@@ -5707,7 +5734,7 @@
         </w:rPr>
         <w:t>Schatten</w:t>
       </w:r>
-      <w:bookmarkEnd w:id="20"/>
+      <w:bookmarkEnd w:id="16"/>
     </w:p>
     <w:p>
       <w:pPr>
@@ -5720,6 +5747,7 @@
         <w:rPr>
           <w:noProof/>
           <w:szCs w:val="26"/>
+          <w:lang w:eastAsia="de-DE"/>
         </w:rPr>
         <w:drawing>
           <wp:anchor distT="0" distB="0" distL="114300" distR="114300" simplePos="0" relativeHeight="251677696" behindDoc="0" locked="0" layoutInCell="1" allowOverlap="1" wp14:anchorId="526500BD" wp14:editId="792882B7">
@@ -5832,6 +5860,7 @@
         <w:rPr>
           <w:noProof/>
           <w:szCs w:val="26"/>
+          <w:lang w:eastAsia="de-DE"/>
         </w:rPr>
         <mc:AlternateContent>
           <mc:Choice Requires="wps">
@@ -5878,7 +5907,7 @@
                                 <w:szCs w:val="22"/>
                               </w:rPr>
                             </w:pPr>
-                            <w:bookmarkStart w:id="23" w:name="_Toc48293751"/>
+                            <w:bookmarkStart w:id="18" w:name="_Toc48293751"/>
                             <w:r>
                               <w:rPr>
                                 <w:sz w:val="22"/>
@@ -5928,7 +5957,7 @@
                               </w:rPr>
                               <w:t>: Schatten erwirkt eine 3D-Wirkung.</w:t>
                             </w:r>
-                            <w:bookmarkEnd w:id="23"/>
+                            <w:bookmarkEnd w:id="18"/>
                           </w:p>
                           <w:p>
                             <w:pPr>
@@ -5965,7 +5994,7 @@
               </wp:anchor>
             </w:drawing>
           </mc:Choice>
-          <mc:Fallback>
+          <mc:Fallback xmlns:w16="http://schemas.microsoft.com/office/word/2018/wordml" xmlns:w16cid="http://schemas.microsoft.com/office/word/2016/wordml/cid" xmlns:w16cex="http://schemas.microsoft.com/office/word/2018/wordml/cex" xmlns:am3d="http://schemas.microsoft.com/office/drawing/2017/model3d" xmlns:aink="http://schemas.microsoft.com/office/drawing/2016/ink" xmlns:cx8="http://schemas.microsoft.com/office/drawing/2016/5/14/chartex" xmlns:cx7="http://schemas.microsoft.com/office/drawing/2016/5/13/chartex" xmlns:cx6="http://schemas.microsoft.com/office/drawing/2016/5/12/chartex" xmlns:cx5="http://schemas.microsoft.com/office/drawing/2016/5/11/chartex" xmlns:cx4="http://schemas.microsoft.com/office/drawing/2016/5/10/chartex" xmlns:cx3="http://schemas.microsoft.com/office/drawing/2016/5/9/chartex" xmlns:cx2="http://schemas.microsoft.com/office/drawing/2015/10/21/chartex">
             <w:pict>
               <v:shape w14:anchorId="6596682A" id="Textfeld 13" o:spid="_x0000_s1031" type="#_x0000_t202" style="position:absolute;margin-left:0;margin-top:185.65pt;width:329.95pt;height:.05pt;z-index:251679744;visibility:visible;mso-wrap-style:square;mso-width-percent:0;mso-wrap-distance-left:9pt;mso-wrap-distance-top:0;mso-wrap-distance-right:9pt;mso-wrap-distance-bottom:0;mso-position-horizontal:center;mso-position-horizontal-relative:margin;mso-position-vertical:absolute;mso-position-vertical-relative:text;mso-width-percent:0;mso-width-relative:margin;v-text-anchor:top" o:gfxdata="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" stroked="f">
                 <v:textbox style="mso-fit-shape-to-text:t" inset="0,0,0,0">
@@ -6065,7 +6094,7 @@
           <w:szCs w:val="28"/>
         </w:rPr>
       </w:pPr>
-      <w:bookmarkStart w:id="25" w:name="_Toc48293779"/>
+      <w:bookmarkStart w:id="19" w:name="_Toc48293779"/>
       <w:r>
         <w:rPr>
           <w:szCs w:val="28"/>
@@ -6073,7 +6102,7 @@
         <w:lastRenderedPageBreak/>
         <w:t>Atmosphärische Perspektive</w:t>
       </w:r>
-      <w:bookmarkEnd w:id="25"/>
+      <w:bookmarkEnd w:id="19"/>
     </w:p>
     <w:p>
       <w:pPr>
@@ -6158,7 +6187,21 @@
         <w:rPr>
           <w:szCs w:val="26"/>
         </w:rPr>
-        <w:t xml:space="preserve"> Diese Erfahrung hat nicht selten zur Folge, dass man sich leicht verschätzt, wenn die eigentlich erwartete atmosphärische Veränderung nicht auftritt, etwa wenn man in den Bergen Entfernungen abschätzt, wo die Luft deutlich reiner und weniger partikelreich </w:t>
+        <w:t xml:space="preserve"> Diese Erfahrung hat nicht selten zur Folge, dass man sich leicht verschätzt, wenn die eigentlich erwartete atmosphärische Veränderung nicht auftritt, </w:t>
+      </w:r>
+      <w:proofErr w:type="gramStart"/>
+      <w:r>
+        <w:rPr>
+          <w:szCs w:val="26"/>
+        </w:rPr>
+        <w:t>etwa</w:t>
+      </w:r>
+      <w:proofErr w:type="gramEnd"/>
+      <w:r>
+        <w:rPr>
+          <w:szCs w:val="26"/>
+        </w:rPr>
+        <w:t xml:space="preserve"> wenn man in den Bergen Entfernungen abschätzt, wo die Luft deutlich reiner und weniger partikelreich </w:t>
       </w:r>
       <w:r>
         <w:rPr>
@@ -6184,6 +6227,7 @@
         <w:rPr>
           <w:noProof/>
           <w:szCs w:val="26"/>
+          <w:lang w:eastAsia="de-DE"/>
         </w:rPr>
         <mc:AlternateContent>
           <mc:Choice Requires="wps">
@@ -6230,7 +6274,7 @@
                                 <w:szCs w:val="22"/>
                               </w:rPr>
                             </w:pPr>
-                            <w:bookmarkStart w:id="26" w:name="_Toc48293752"/>
+                            <w:bookmarkStart w:id="20" w:name="_Toc48293752"/>
                             <w:r>
                               <w:rPr>
                                 <w:sz w:val="22"/>
@@ -6280,7 +6324,7 @@
                               </w:rPr>
                               <w:t>: Partikel in der Atmosphäre lassen weit entfernte Objekte unschärfer und heller erscheinen.</w:t>
                             </w:r>
-                            <w:bookmarkEnd w:id="26"/>
+                            <w:bookmarkEnd w:id="20"/>
                           </w:p>
                           <w:p>
                             <w:pPr>
@@ -6317,7 +6361,7 @@
               </wp:anchor>
             </w:drawing>
           </mc:Choice>
-          <mc:Fallback>
+          <mc:Fallback xmlns:w16="http://schemas.microsoft.com/office/word/2018/wordml" xmlns:w16cid="http://schemas.microsoft.com/office/word/2016/wordml/cid" xmlns:w16cex="http://schemas.microsoft.com/office/word/2018/wordml/cex" xmlns:am3d="http://schemas.microsoft.com/office/drawing/2017/model3d" xmlns:aink="http://schemas.microsoft.com/office/drawing/2016/ink" xmlns:cx8="http://schemas.microsoft.com/office/drawing/2016/5/14/chartex" xmlns:cx7="http://schemas.microsoft.com/office/drawing/2016/5/13/chartex" xmlns:cx6="http://schemas.microsoft.com/office/drawing/2016/5/12/chartex" xmlns:cx5="http://schemas.microsoft.com/office/drawing/2016/5/11/chartex" xmlns:cx4="http://schemas.microsoft.com/office/drawing/2016/5/10/chartex" xmlns:cx3="http://schemas.microsoft.com/office/drawing/2016/5/9/chartex" xmlns:cx2="http://schemas.microsoft.com/office/drawing/2015/10/21/chartex">
             <w:pict>
               <v:shape w14:anchorId="680192C6" id="Textfeld 15" o:spid="_x0000_s1032" type="#_x0000_t202" style="position:absolute;margin-left:0;margin-top:188.2pt;width:345.4pt;height:.05pt;z-index:251682816;visibility:visible;mso-wrap-style:square;mso-width-percent:0;mso-wrap-distance-left:9pt;mso-wrap-distance-top:0;mso-wrap-distance-right:9pt;mso-wrap-distance-bottom:0;mso-position-horizontal:center;mso-position-horizontal-relative:margin;mso-position-vertical:absolute;mso-position-vertical-relative:text;mso-width-percent:0;mso-width-relative:margin;v-text-anchor:top" o:gfxdata="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" stroked="f">
                 <v:textbox style="mso-fit-shape-to-text:t" inset="0,0,0,0">
@@ -6412,6 +6456,7 @@
         <w:rPr>
           <w:noProof/>
           <w:szCs w:val="26"/>
+          <w:lang w:eastAsia="de-DE"/>
         </w:rPr>
         <w:drawing>
           <wp:anchor distT="0" distB="0" distL="114300" distR="114300" simplePos="0" relativeHeight="251680768" behindDoc="0" locked="0" layoutInCell="1" allowOverlap="1" wp14:anchorId="1CD1F3B7" wp14:editId="36240BA0">
@@ -6485,14 +6530,14 @@
           <w:szCs w:val="28"/>
         </w:rPr>
       </w:pPr>
-      <w:bookmarkStart w:id="28" w:name="_Toc48293780"/>
+      <w:bookmarkStart w:id="21" w:name="_Toc48293780"/>
       <w:r>
         <w:rPr>
           <w:szCs w:val="28"/>
         </w:rPr>
         <w:t>Texturdichte</w:t>
       </w:r>
-      <w:bookmarkEnd w:id="28"/>
+      <w:bookmarkEnd w:id="21"/>
     </w:p>
     <w:p>
       <w:pPr>
@@ -6531,6 +6576,7 @@
         <w:rPr>
           <w:noProof/>
           <w:szCs w:val="26"/>
+          <w:lang w:eastAsia="de-DE"/>
         </w:rPr>
         <w:lastRenderedPageBreak/>
         <w:drawing>
@@ -6600,6 +6646,7 @@
         <w:rPr>
           <w:noProof/>
           <w:szCs w:val="26"/>
+          <w:lang w:eastAsia="de-DE"/>
         </w:rPr>
         <mc:AlternateContent>
           <mc:Choice Requires="wps">
@@ -6646,7 +6693,7 @@
                                 <w:szCs w:val="22"/>
                               </w:rPr>
                             </w:pPr>
-                            <w:bookmarkStart w:id="29" w:name="_Toc48293753"/>
+                            <w:bookmarkStart w:id="22" w:name="_Toc48293753"/>
                             <w:r>
                               <w:rPr>
                                 <w:sz w:val="22"/>
@@ -6696,7 +6743,7 @@
                               </w:rPr>
                               <w:t>: Kleinere, enge Objekte erscheinen weiter entfernt als größere Objekte mit größerem Abstand.</w:t>
                             </w:r>
-                            <w:bookmarkEnd w:id="29"/>
+                            <w:bookmarkEnd w:id="22"/>
                           </w:p>
                           <w:p>
                             <w:pPr>
@@ -6733,7 +6780,7 @@
               </wp:anchor>
             </w:drawing>
           </mc:Choice>
-          <mc:Fallback>
+          <mc:Fallback xmlns:w16="http://schemas.microsoft.com/office/word/2018/wordml" xmlns:w16cid="http://schemas.microsoft.com/office/word/2016/wordml/cid" xmlns:w16cex="http://schemas.microsoft.com/office/word/2018/wordml/cex" xmlns:am3d="http://schemas.microsoft.com/office/drawing/2017/model3d" xmlns:aink="http://schemas.microsoft.com/office/drawing/2016/ink" xmlns:cx8="http://schemas.microsoft.com/office/drawing/2016/5/14/chartex" xmlns:cx7="http://schemas.microsoft.com/office/drawing/2016/5/13/chartex" xmlns:cx6="http://schemas.microsoft.com/office/drawing/2016/5/12/chartex" xmlns:cx5="http://schemas.microsoft.com/office/drawing/2016/5/11/chartex" xmlns:cx4="http://schemas.microsoft.com/office/drawing/2016/5/10/chartex" xmlns:cx3="http://schemas.microsoft.com/office/drawing/2016/5/9/chartex" xmlns:cx2="http://schemas.microsoft.com/office/drawing/2015/10/21/chartex">
             <w:pict>
               <v:shape w14:anchorId="55EBF324" id="Textfeld 18" o:spid="_x0000_s1033" type="#_x0000_t202" style="position:absolute;margin-left:0;margin-top:155.45pt;width:383.05pt;height:.05pt;z-index:251685888;visibility:visible;mso-wrap-style:square;mso-width-percent:0;mso-wrap-distance-left:9pt;mso-wrap-distance-top:0;mso-wrap-distance-right:9pt;mso-wrap-distance-bottom:0;mso-position-horizontal:center;mso-position-horizontal-relative:margin;mso-position-vertical:absolute;mso-position-vertical-relative:text;mso-width-percent:0;mso-width-relative:margin;v-text-anchor:top" o:gfxdata="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" stroked="f">
                 <v:textbox style="mso-fit-shape-to-text:t" inset="0,0,0,0">
@@ -6833,14 +6880,14 @@
           <w:szCs w:val="28"/>
         </w:rPr>
       </w:pPr>
-      <w:bookmarkStart w:id="31" w:name="_Toc48293781"/>
+      <w:bookmarkStart w:id="23" w:name="_Toc48293781"/>
       <w:r>
         <w:rPr>
           <w:szCs w:val="28"/>
         </w:rPr>
         <w:t>Perspektivische Konvergenz</w:t>
       </w:r>
-      <w:bookmarkEnd w:id="31"/>
+      <w:bookmarkEnd w:id="23"/>
     </w:p>
     <w:p>
       <w:pPr>
@@ -6853,6 +6900,7 @@
         <w:rPr>
           <w:noProof/>
           <w:szCs w:val="26"/>
+          <w:lang w:eastAsia="de-DE"/>
         </w:rPr>
         <mc:AlternateContent>
           <mc:Choice Requires="wps">
@@ -6899,7 +6947,7 @@
                                 <w:szCs w:val="22"/>
                               </w:rPr>
                             </w:pPr>
-                            <w:bookmarkStart w:id="32" w:name="_Toc48293754"/>
+                            <w:bookmarkStart w:id="24" w:name="_Toc48293754"/>
                             <w:r>
                               <w:rPr>
                                 <w:sz w:val="22"/>
@@ -6949,7 +6997,7 @@
                               </w:rPr>
                               <w:t>: Linien konvergieren in der Ferne.</w:t>
                             </w:r>
-                            <w:bookmarkEnd w:id="32"/>
+                            <w:bookmarkEnd w:id="24"/>
                           </w:p>
                           <w:p>
                             <w:pPr>
@@ -6986,7 +7034,7 @@
               </wp:anchor>
             </w:drawing>
           </mc:Choice>
-          <mc:Fallback>
+          <mc:Fallback xmlns:w16="http://schemas.microsoft.com/office/word/2018/wordml" xmlns:w16cid="http://schemas.microsoft.com/office/word/2016/wordml/cid" xmlns:w16cex="http://schemas.microsoft.com/office/word/2018/wordml/cex" xmlns:am3d="http://schemas.microsoft.com/office/drawing/2017/model3d" xmlns:aink="http://schemas.microsoft.com/office/drawing/2016/ink" xmlns:cx8="http://schemas.microsoft.com/office/drawing/2016/5/14/chartex" xmlns:cx7="http://schemas.microsoft.com/office/drawing/2016/5/13/chartex" xmlns:cx6="http://schemas.microsoft.com/office/drawing/2016/5/12/chartex" xmlns:cx5="http://schemas.microsoft.com/office/drawing/2016/5/11/chartex" xmlns:cx4="http://schemas.microsoft.com/office/drawing/2016/5/10/chartex" xmlns:cx3="http://schemas.microsoft.com/office/drawing/2016/5/9/chartex" xmlns:cx2="http://schemas.microsoft.com/office/drawing/2015/10/21/chartex">
             <w:pict>
               <v:shape w14:anchorId="4FA16BDC" id="Textfeld 20" o:spid="_x0000_s1034" type="#_x0000_t202" style="position:absolute;margin-left:0;margin-top:246pt;width:358.25pt;height:.05pt;z-index:251688960;visibility:visible;mso-wrap-style:square;mso-width-percent:0;mso-wrap-distance-left:9pt;mso-wrap-distance-top:0;mso-wrap-distance-right:9pt;mso-wrap-distance-bottom:0;mso-position-horizontal:center;mso-position-horizontal-relative:margin;mso-position-vertical:absolute;mso-position-vertical-relative:text;mso-width-percent:0;mso-width-relative:margin;v-text-anchor:top" o:gfxdata="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" stroked="f">
                 <v:textbox style="mso-fit-shape-to-text:t" inset="0,0,0,0">
@@ -7081,6 +7129,7 @@
         <w:rPr>
           <w:noProof/>
           <w:szCs w:val="26"/>
+          <w:lang w:eastAsia="de-DE"/>
         </w:rPr>
         <w:drawing>
           <wp:anchor distT="0" distB="0" distL="114300" distR="114300" simplePos="0" relativeHeight="251686912" behindDoc="0" locked="0" layoutInCell="1" allowOverlap="1" wp14:anchorId="69E5F246" wp14:editId="7EDE5486">
@@ -7168,14 +7217,14 @@
           <w:szCs w:val="28"/>
         </w:rPr>
       </w:pPr>
-      <w:bookmarkStart w:id="34" w:name="_Toc48293782"/>
+      <w:bookmarkStart w:id="25" w:name="_Toc48293782"/>
       <w:r>
         <w:rPr>
           <w:szCs w:val="28"/>
         </w:rPr>
         <w:t>Bewegungsparallaxe</w:t>
       </w:r>
-      <w:bookmarkEnd w:id="34"/>
+      <w:bookmarkEnd w:id="25"/>
     </w:p>
     <w:p>
       <w:pPr>
@@ -7190,12 +7239,20 @@
         </w:rPr>
         <w:t xml:space="preserve">Sind mehrere Objekte in unterschiedlichen Ebenen angeordnet, wobei ein Horizont oder Fixierpunkt gegeben ist, so scheinen sich die Objekte bei Bewegung des Betrachtenden unterschiedlich zu bewegen. Weiter entfernte Objekte (die im Hintergrund angeordnet sind) bewegen sich dabei langsamer und mit Blickrichtung, </w:t>
       </w:r>
+      <w:proofErr w:type="gramStart"/>
       <w:r>
         <w:rPr>
           <w:szCs w:val="26"/>
         </w:rPr>
         <w:lastRenderedPageBreak/>
-        <w:t xml:space="preserve">näher liegende Objekte bewegen sich schneller und entgegengesetzt der Blickrichtung. Dies hat eine </w:t>
+        <w:t>näher liegende</w:t>
+      </w:r>
+      <w:proofErr w:type="gramEnd"/>
+      <w:r>
+        <w:rPr>
+          <w:szCs w:val="26"/>
+        </w:rPr>
+        <w:t xml:space="preserve"> Objekte bewegen sich schneller und entgegengesetzt der Blickrichtung. Dies hat eine </w:t>
       </w:r>
       <w:r>
         <w:rPr>
@@ -7238,6 +7295,7 @@
         </w:rPr>
       </w:pPr>
     </w:p>
+    <w:bookmarkStart w:id="26" w:name="_Toc48293783"/>
     <w:p>
       <w:pPr>
         <w:pStyle w:val="berschrift1"/>
@@ -7247,11 +7305,11 @@
           <w:szCs w:val="40"/>
         </w:rPr>
       </w:pPr>
-      <w:bookmarkStart w:id="35" w:name="_Toc48293783"/>
       <w:r>
         <w:rPr>
           <w:noProof/>
           <w:szCs w:val="26"/>
+          <w:lang w:eastAsia="de-DE"/>
         </w:rPr>
         <mc:AlternateContent>
           <mc:Choice Requires="wps">
@@ -7298,7 +7356,7 @@
                                 <w:szCs w:val="22"/>
                               </w:rPr>
                             </w:pPr>
-                            <w:bookmarkStart w:id="36" w:name="_Toc48293755"/>
+                            <w:bookmarkStart w:id="27" w:name="_Toc48293755"/>
                             <w:r>
                               <w:rPr>
                                 <w:sz w:val="22"/>
@@ -7348,7 +7406,7 @@
                               </w:rPr>
                               <w:t>: Wahrgenommene Bewegung von Objekten bei eigener Bewegung.</w:t>
                             </w:r>
-                            <w:bookmarkEnd w:id="36"/>
+                            <w:bookmarkEnd w:id="27"/>
                           </w:p>
                           <w:p>
                             <w:pPr>
@@ -7385,7 +7443,7 @@
               </wp:anchor>
             </w:drawing>
           </mc:Choice>
-          <mc:Fallback>
+          <mc:Fallback xmlns:w16="http://schemas.microsoft.com/office/word/2018/wordml" xmlns:w16cid="http://schemas.microsoft.com/office/word/2016/wordml/cid" xmlns:w16cex="http://schemas.microsoft.com/office/word/2018/wordml/cex" xmlns:am3d="http://schemas.microsoft.com/office/drawing/2017/model3d" xmlns:aink="http://schemas.microsoft.com/office/drawing/2016/ink" xmlns:cx8="http://schemas.microsoft.com/office/drawing/2016/5/14/chartex" xmlns:cx7="http://schemas.microsoft.com/office/drawing/2016/5/13/chartex" xmlns:cx6="http://schemas.microsoft.com/office/drawing/2016/5/12/chartex" xmlns:cx5="http://schemas.microsoft.com/office/drawing/2016/5/11/chartex" xmlns:cx4="http://schemas.microsoft.com/office/drawing/2016/5/10/chartex" xmlns:cx3="http://schemas.microsoft.com/office/drawing/2016/5/9/chartex" xmlns:cx2="http://schemas.microsoft.com/office/drawing/2015/10/21/chartex">
             <w:pict>
               <v:shape w14:anchorId="2439ADA2" id="Textfeld 22" o:spid="_x0000_s1035" type="#_x0000_t202" style="position:absolute;left:0;text-align:left;margin-left:0;margin-top:156.65pt;width:389.45pt;height:.05pt;z-index:251692032;visibility:visible;mso-wrap-style:square;mso-width-percent:0;mso-wrap-distance-left:9pt;mso-wrap-distance-top:0;mso-wrap-distance-right:9pt;mso-wrap-distance-bottom:0;mso-position-horizontal:center;mso-position-horizontal-relative:margin;mso-position-vertical:absolute;mso-position-vertical-relative:text;mso-width-percent:0;mso-width-relative:margin;v-text-anchor:top" o:gfxdata="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" stroked="f">
                 <v:textbox style="mso-fit-shape-to-text:t" inset="0,0,0,0">
@@ -7480,6 +7538,7 @@
         <w:rPr>
           <w:noProof/>
           <w:szCs w:val="26"/>
+          <w:lang w:eastAsia="de-DE"/>
         </w:rPr>
         <w:drawing>
           <wp:anchor distT="0" distB="0" distL="114300" distR="114300" simplePos="0" relativeHeight="251689984" behindDoc="0" locked="0" layoutInCell="1" allowOverlap="1" wp14:anchorId="5C29474F" wp14:editId="62C295C2">
@@ -7545,7 +7604,7 @@
         </w:rPr>
         <w:t>Umsetzung der Webseite</w:t>
       </w:r>
-      <w:bookmarkEnd w:id="35"/>
+      <w:bookmarkEnd w:id="26"/>
     </w:p>
     <w:p>
       <w:pPr>
@@ -7624,7 +7683,7 @@
           <w:szCs w:val="36"/>
         </w:rPr>
       </w:pPr>
-      <w:bookmarkStart w:id="38" w:name="_Toc48293784"/>
+      <w:bookmarkStart w:id="28" w:name="_Toc48293784"/>
       <w:r>
         <w:rPr>
           <w:sz w:val="36"/>
@@ -7633,7 +7692,7 @@
         <w:lastRenderedPageBreak/>
         <w:t>Konzeption der Webseite</w:t>
       </w:r>
-      <w:bookmarkEnd w:id="38"/>
+      <w:bookmarkEnd w:id="28"/>
     </w:p>
     <w:p>
       <w:pPr>
@@ -7664,6 +7723,7 @@
           <w:id w:val="-397130444"/>
           <w:citation/>
         </w:sdtPr>
+        <w:sdtEndPr/>
         <w:sdtContent>
           <w:r>
             <w:fldChar w:fldCharType="begin"/>
@@ -7699,6 +7759,7 @@
           <w:id w:val="-333608211"/>
           <w:citation/>
         </w:sdtPr>
+        <w:sdtEndPr/>
         <w:sdtContent>
           <w:r>
             <w:fldChar w:fldCharType="begin"/>
@@ -7734,6 +7795,7 @@
           <w:id w:val="229348270"/>
           <w:citation/>
         </w:sdtPr>
+        <w:sdtEndPr/>
         <w:sdtContent>
           <w:r>
             <w:fldChar w:fldCharType="begin"/>
@@ -7786,6 +7848,7 @@
           <w:id w:val="812069540"/>
           <w:citation/>
         </w:sdtPr>
+        <w:sdtEndPr/>
         <w:sdtContent>
           <w:r>
             <w:fldChar w:fldCharType="begin"/>
@@ -7838,6 +7901,7 @@
       <w:r>
         <w:rPr>
           <w:noProof/>
+          <w:lang w:eastAsia="de-DE"/>
         </w:rPr>
         <mc:AlternateContent>
           <mc:Choice Requires="wps">
@@ -7884,7 +7948,7 @@
                                 <w:szCs w:val="22"/>
                               </w:rPr>
                             </w:pPr>
-                            <w:bookmarkStart w:id="39" w:name="_Toc48293756"/>
+                            <w:bookmarkStart w:id="29" w:name="_Toc48293756"/>
                             <w:r>
                               <w:rPr>
                                 <w:sz w:val="22"/>
@@ -7934,7 +7998,7 @@
                               </w:rPr>
                               <w:t>: Hauptcharakter der Webseite, Normalzustand (links) und kurz angezeigte Bewegung (rechts).</w:t>
                             </w:r>
-                            <w:bookmarkEnd w:id="39"/>
+                            <w:bookmarkEnd w:id="29"/>
                           </w:p>
                           <w:p>
                             <w:pPr>
@@ -7973,6 +8037,7 @@
                                 <w:id w:val="379530821"/>
                                 <w:citation/>
                               </w:sdtPr>
+                              <w:sdtEndPr/>
                               <w:sdtContent>
                                 <w:r>
                                   <w:rPr>
@@ -8047,7 +8112,7 @@
               </wp:anchor>
             </w:drawing>
           </mc:Choice>
-          <mc:Fallback>
+          <mc:Fallback xmlns:w16="http://schemas.microsoft.com/office/word/2018/wordml" xmlns:w16cid="http://schemas.microsoft.com/office/word/2016/wordml/cid" xmlns:w16cex="http://schemas.microsoft.com/office/word/2018/wordml/cex" xmlns:am3d="http://schemas.microsoft.com/office/drawing/2017/model3d" xmlns:aink="http://schemas.microsoft.com/office/drawing/2016/ink" xmlns:cx8="http://schemas.microsoft.com/office/drawing/2016/5/14/chartex" xmlns:cx7="http://schemas.microsoft.com/office/drawing/2016/5/13/chartex" xmlns:cx6="http://schemas.microsoft.com/office/drawing/2016/5/12/chartex" xmlns:cx5="http://schemas.microsoft.com/office/drawing/2016/5/11/chartex" xmlns:cx4="http://schemas.microsoft.com/office/drawing/2016/5/10/chartex" xmlns:cx3="http://schemas.microsoft.com/office/drawing/2016/5/9/chartex" xmlns:cx2="http://schemas.microsoft.com/office/drawing/2015/10/21/chartex">
             <w:pict>
               <v:shape w14:anchorId="7A28EA27" id="Textfeld 42" o:spid="_x0000_s1036" type="#_x0000_t202" style="position:absolute;margin-left:79pt;margin-top:226.5pt;width:295.05pt;height:.05pt;z-index:251722752;visibility:visible;mso-wrap-style:square;mso-wrap-distance-left:9pt;mso-wrap-distance-top:0;mso-wrap-distance-right:9pt;mso-wrap-distance-bottom:0;mso-position-horizontal:absolute;mso-position-horizontal-relative:text;mso-position-vertical:absolute;mso-position-vertical-relative:text;v-text-anchor:top" o:gfxdata="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" stroked="f">
                 <v:textbox style="mso-fit-shape-to-text:t" inset="0,0,0,0">
@@ -8220,6 +8285,7 @@
       <w:r>
         <w:rPr>
           <w:noProof/>
+          <w:lang w:eastAsia="de-DE"/>
         </w:rPr>
         <w:drawing>
           <wp:anchor distT="0" distB="0" distL="114300" distR="114300" simplePos="0" relativeHeight="251720704" behindDoc="0" locked="0" layoutInCell="1" allowOverlap="1" wp14:anchorId="75A06F48" wp14:editId="5C4AFA0B">
@@ -8365,6 +8431,7 @@
       <w:r>
         <w:rPr>
           <w:noProof/>
+          <w:lang w:eastAsia="de-DE"/>
         </w:rPr>
         <mc:AlternateContent>
           <mc:Choice Requires="wps">
@@ -8411,7 +8478,7 @@
                                 <w:szCs w:val="22"/>
                               </w:rPr>
                             </w:pPr>
-                            <w:bookmarkStart w:id="41" w:name="_Toc48293757"/>
+                            <w:bookmarkStart w:id="30" w:name="_Toc48293757"/>
                             <w:r>
                               <w:rPr>
                                 <w:sz w:val="22"/>
@@ -8475,7 +8542,7 @@
                               </w:rPr>
                               <w:t>.</w:t>
                             </w:r>
-                            <w:bookmarkEnd w:id="41"/>
+                            <w:bookmarkEnd w:id="30"/>
                           </w:p>
                           <w:p>
                             <w:pPr>
@@ -8514,6 +8581,7 @@
                                 <w:id w:val="1433942890"/>
                                 <w:citation/>
                               </w:sdtPr>
+                              <w:sdtEndPr/>
                               <w:sdtContent>
                                 <w:r>
                                   <w:rPr>
@@ -8591,7 +8659,7 @@
               </wp:anchor>
             </w:drawing>
           </mc:Choice>
-          <mc:Fallback>
+          <mc:Fallback xmlns:w16="http://schemas.microsoft.com/office/word/2018/wordml" xmlns:w16cid="http://schemas.microsoft.com/office/word/2016/wordml/cid" xmlns:w16cex="http://schemas.microsoft.com/office/word/2018/wordml/cex" xmlns:am3d="http://schemas.microsoft.com/office/drawing/2017/model3d" xmlns:aink="http://schemas.microsoft.com/office/drawing/2016/ink" xmlns:cx8="http://schemas.microsoft.com/office/drawing/2016/5/14/chartex" xmlns:cx7="http://schemas.microsoft.com/office/drawing/2016/5/13/chartex" xmlns:cx6="http://schemas.microsoft.com/office/drawing/2016/5/12/chartex" xmlns:cx5="http://schemas.microsoft.com/office/drawing/2016/5/11/chartex" xmlns:cx4="http://schemas.microsoft.com/office/drawing/2016/5/10/chartex" xmlns:cx3="http://schemas.microsoft.com/office/drawing/2016/5/9/chartex" xmlns:cx2="http://schemas.microsoft.com/office/drawing/2015/10/21/chartex">
             <w:pict>
               <v:shape w14:anchorId="420AE238" id="Textfeld 44" o:spid="_x0000_s1037" type="#_x0000_t202" style="position:absolute;margin-left:0;margin-top:357.35pt;width:264.85pt;height:.05pt;z-index:251725824;visibility:visible;mso-wrap-style:square;mso-width-percent:0;mso-wrap-distance-left:9pt;mso-wrap-distance-top:0;mso-wrap-distance-right:9pt;mso-wrap-distance-bottom:0;mso-position-horizontal:center;mso-position-horizontal-relative:margin;mso-position-vertical:absolute;mso-position-vertical-relative:text;mso-width-percent:0;mso-width-relative:margin;v-text-anchor:top" o:gfxdata="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" stroked="f">
                 <v:textbox style="mso-fit-shape-to-text:t" inset="0,0,0,0">
@@ -8778,6 +8846,7 @@
       <w:r>
         <w:rPr>
           <w:noProof/>
+          <w:lang w:eastAsia="de-DE"/>
         </w:rPr>
         <w:drawing>
           <wp:anchor distT="0" distB="0" distL="114300" distR="114300" simplePos="0" relativeHeight="251723776" behindDoc="0" locked="0" layoutInCell="1" allowOverlap="1" wp14:anchorId="5C91D390" wp14:editId="524E80CD">
@@ -8856,6 +8925,7 @@
       <w:r>
         <w:rPr>
           <w:noProof/>
+          <w:lang w:eastAsia="de-DE"/>
         </w:rPr>
         <w:lastRenderedPageBreak/>
         <mc:AlternateContent>
@@ -8903,7 +8973,7 @@
                                 <w:szCs w:val="22"/>
                               </w:rPr>
                             </w:pPr>
-                            <w:bookmarkStart w:id="43" w:name="_Toc48293758"/>
+                            <w:bookmarkStart w:id="31" w:name="_Toc48293758"/>
                             <w:r>
                               <w:rPr>
                                 <w:sz w:val="22"/>
@@ -8953,7 +9023,7 @@
                               </w:rPr>
                               <w:t>: Bahnstation mit Warteschlange, die Texturdichte zeigt.</w:t>
                             </w:r>
-                            <w:bookmarkEnd w:id="43"/>
+                            <w:bookmarkEnd w:id="31"/>
                           </w:p>
                           <w:p>
                             <w:pPr>
@@ -9000,6 +9070,7 @@
                                 <w:id w:val="-1736764006"/>
                                 <w:citation/>
                               </w:sdtPr>
+                              <w:sdtEndPr/>
                               <w:sdtContent>
                                 <w:r>
                                   <w:rPr>
@@ -9060,6 +9131,7 @@
                                 <w:id w:val="1951964968"/>
                                 <w:citation/>
                               </w:sdtPr>
+                              <w:sdtEndPr/>
                               <w:sdtContent>
                                 <w:r>
                                   <w:rPr>
@@ -9129,6 +9201,7 @@
                                 <w:id w:val="2034840331"/>
                                 <w:citation/>
                               </w:sdtPr>
+                              <w:sdtEndPr/>
                               <w:sdtContent>
                                 <w:r>
                                   <w:rPr>
@@ -9206,7 +9279,7 @@
               </wp:anchor>
             </w:drawing>
           </mc:Choice>
-          <mc:Fallback>
+          <mc:Fallback xmlns:w16="http://schemas.microsoft.com/office/word/2018/wordml" xmlns:w16cid="http://schemas.microsoft.com/office/word/2016/wordml/cid" xmlns:w16cex="http://schemas.microsoft.com/office/word/2018/wordml/cex" xmlns:am3d="http://schemas.microsoft.com/office/drawing/2017/model3d" xmlns:aink="http://schemas.microsoft.com/office/drawing/2016/ink" xmlns:cx8="http://schemas.microsoft.com/office/drawing/2016/5/14/chartex" xmlns:cx7="http://schemas.microsoft.com/office/drawing/2016/5/13/chartex" xmlns:cx6="http://schemas.microsoft.com/office/drawing/2016/5/12/chartex" xmlns:cx5="http://schemas.microsoft.com/office/drawing/2016/5/11/chartex" xmlns:cx4="http://schemas.microsoft.com/office/drawing/2016/5/10/chartex" xmlns:cx3="http://schemas.microsoft.com/office/drawing/2016/5/9/chartex" xmlns:cx2="http://schemas.microsoft.com/office/drawing/2015/10/21/chartex">
             <w:pict>
               <v:shape w14:anchorId="0F150F9B" id="Textfeld 45" o:spid="_x0000_s1038" type="#_x0000_t202" style="position:absolute;margin-left:0;margin-top:363.65pt;width:374.55pt;height:.05pt;z-index:251728896;visibility:visible;mso-wrap-style:square;mso-width-percent:0;mso-wrap-distance-left:9pt;mso-wrap-distance-top:0;mso-wrap-distance-right:9pt;mso-wrap-distance-bottom:0;mso-position-horizontal:center;mso-position-horizontal-relative:margin;mso-position-vertical:absolute;mso-position-vertical-relative:text;mso-width-percent:0;mso-width-relative:margin;v-text-anchor:top" o:gfxdata="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" stroked="f">
                 <v:textbox style="mso-fit-shape-to-text:t" inset="0,0,0,0">
@@ -9516,6 +9589,7 @@
       <w:r>
         <w:rPr>
           <w:noProof/>
+          <w:lang w:eastAsia="de-DE"/>
         </w:rPr>
         <w:drawing>
           <wp:anchor distT="0" distB="0" distL="114300" distR="114300" simplePos="0" relativeHeight="251726848" behindDoc="0" locked="0" layoutInCell="1" allowOverlap="1" wp14:anchorId="52FDF7F8" wp14:editId="02C8CC70">
@@ -9759,7 +9833,21 @@
         <w:rPr>
           <w:szCs w:val="26"/>
         </w:rPr>
-        <w:t xml:space="preserve"> und gemäß der Gestaltungsideen einsetzen</w:t>
+        <w:t xml:space="preserve"> und gemäß </w:t>
+      </w:r>
+      <w:proofErr w:type="gramStart"/>
+      <w:r>
+        <w:rPr>
+          <w:szCs w:val="26"/>
+        </w:rPr>
+        <w:t>der Gestaltungsideen</w:t>
+      </w:r>
+      <w:proofErr w:type="gramEnd"/>
+      <w:r>
+        <w:rPr>
+          <w:szCs w:val="26"/>
+        </w:rPr>
+        <w:t xml:space="preserve"> einsetzen</w:t>
       </w:r>
       <w:r>
         <w:rPr>
@@ -9788,14 +9876,14 @@
           <w:sz w:val="28"/>
         </w:rPr>
       </w:pPr>
-      <w:bookmarkStart w:id="45" w:name="_Toc48293785"/>
+      <w:bookmarkStart w:id="32" w:name="_Toc48293785"/>
       <w:r>
         <w:rPr>
           <w:sz w:val="28"/>
         </w:rPr>
         <w:t>Gestaltung der einzelnen Tiefenkriterien</w:t>
       </w:r>
-      <w:bookmarkEnd w:id="45"/>
+      <w:bookmarkEnd w:id="32"/>
     </w:p>
     <w:p>
       <w:pPr>
@@ -9855,14 +9943,14 @@
           <w:szCs w:val="28"/>
         </w:rPr>
       </w:pPr>
-      <w:bookmarkStart w:id="46" w:name="_Toc48293786"/>
+      <w:bookmarkStart w:id="33" w:name="_Toc48293786"/>
       <w:r>
         <w:rPr>
           <w:szCs w:val="28"/>
         </w:rPr>
         <w:t>Verdeckung und Überlappung</w:t>
       </w:r>
-      <w:bookmarkEnd w:id="46"/>
+      <w:bookmarkEnd w:id="33"/>
     </w:p>
     <w:p>
       <w:pPr>
@@ -9892,6 +9980,7 @@
         <w:t xml:space="preserve">Als Bild wurde folgende Zusammenstellung gewählt. Dabei gibt es zwei Umsetzungen des Kriteriums, einerseits wird der linke Dinosaurier von dem Baum verdeckt, andererseits wird der gelbe Dinosaurier von dem grünen verdeckt, somit ist zu erkennen, welche Objekte weiter entfernt stehen als andere. </w:t>
       </w:r>
     </w:p>
+    <w:bookmarkStart w:id="34" w:name="_Toc48293787"/>
     <w:p>
       <w:pPr>
         <w:pStyle w:val="berschrift3"/>
@@ -9900,10 +9989,10 @@
           <w:szCs w:val="28"/>
         </w:rPr>
       </w:pPr>
-      <w:bookmarkStart w:id="47" w:name="_Toc48293787"/>
       <w:r>
         <w:rPr>
           <w:noProof/>
+          <w:lang w:eastAsia="de-DE"/>
         </w:rPr>
         <w:lastRenderedPageBreak/>
         <mc:AlternateContent>
@@ -9951,7 +10040,7 @@
                                 <w:szCs w:val="22"/>
                               </w:rPr>
                             </w:pPr>
-                            <w:bookmarkStart w:id="48" w:name="_Toc48293759"/>
+                            <w:bookmarkStart w:id="35" w:name="_Toc48293759"/>
                             <w:r>
                               <w:rPr>
                                 <w:sz w:val="22"/>
@@ -10001,7 +10090,7 @@
                               </w:rPr>
                               <w:t>: Dinos werden von einem anderen Dino bzw. von einem Baum verdeckt.</w:t>
                             </w:r>
-                            <w:bookmarkEnd w:id="48"/>
+                            <w:bookmarkEnd w:id="35"/>
                           </w:p>
                           <w:p>
                             <w:pPr>
@@ -10052,6 +10141,7 @@
                                 <w:id w:val="-1131248395"/>
                                 <w:citation/>
                               </w:sdtPr>
+                              <w:sdtEndPr/>
                               <w:sdtContent>
                                 <w:r>
                                   <w:rPr>
@@ -10122,6 +10212,7 @@
                                 <w:id w:val="1168913044"/>
                                 <w:citation/>
                               </w:sdtPr>
+                              <w:sdtEndPr/>
                               <w:sdtContent>
                                 <w:r>
                                   <w:rPr>
@@ -10190,7 +10281,7 @@
               </wp:anchor>
             </w:drawing>
           </mc:Choice>
-          <mc:Fallback>
+          <mc:Fallback xmlns:w16="http://schemas.microsoft.com/office/word/2018/wordml" xmlns:w16cid="http://schemas.microsoft.com/office/word/2016/wordml/cid" xmlns:w16cex="http://schemas.microsoft.com/office/word/2018/wordml/cex" xmlns:am3d="http://schemas.microsoft.com/office/drawing/2017/model3d" xmlns:aink="http://schemas.microsoft.com/office/drawing/2016/ink" xmlns:cx8="http://schemas.microsoft.com/office/drawing/2016/5/14/chartex" xmlns:cx7="http://schemas.microsoft.com/office/drawing/2016/5/13/chartex" xmlns:cx6="http://schemas.microsoft.com/office/drawing/2016/5/12/chartex" xmlns:cx5="http://schemas.microsoft.com/office/drawing/2016/5/11/chartex" xmlns:cx4="http://schemas.microsoft.com/office/drawing/2016/5/10/chartex" xmlns:cx3="http://schemas.microsoft.com/office/drawing/2016/5/9/chartex" xmlns:cx2="http://schemas.microsoft.com/office/drawing/2015/10/21/chartex">
             <w:pict>
               <v:shape w14:anchorId="51D24DEB" id="Textfeld 27" o:spid="_x0000_s1039" type="#_x0000_t202" style="position:absolute;left:0;text-align:left;margin-left:0;margin-top:177.45pt;width:447pt;height:.05pt;z-index:251703296;visibility:visible;mso-wrap-style:square;mso-width-percent:0;mso-wrap-distance-left:9pt;mso-wrap-distance-top:0;mso-wrap-distance-right:9pt;mso-wrap-distance-bottom:0;mso-position-horizontal:left;mso-position-horizontal-relative:margin;mso-position-vertical:absolute;mso-position-vertical-relative:text;mso-width-percent:0;mso-width-relative:margin;v-text-anchor:top" o:gfxdata="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" stroked="f">
                 <v:textbox style="mso-fit-shape-to-text:t" inset="0,0,0,0">
@@ -10436,6 +10527,7 @@
       <w:r>
         <w:rPr>
           <w:noProof/>
+          <w:lang w:eastAsia="de-DE"/>
         </w:rPr>
         <w:drawing>
           <wp:anchor distT="0" distB="0" distL="114300" distR="114300" simplePos="0" relativeHeight="251693056" behindDoc="0" locked="0" layoutInCell="1" allowOverlap="1" wp14:anchorId="67C0CFEE" wp14:editId="14EC5EC3">
@@ -10506,7 +10598,7 @@
         </w:rPr>
         <w:t>Relative Größe</w:t>
       </w:r>
-      <w:bookmarkEnd w:id="47"/>
+      <w:bookmarkEnd w:id="34"/>
     </w:p>
     <w:p>
       <w:pPr>
@@ -10518,6 +10610,7 @@
       <w:r>
         <w:rPr>
           <w:noProof/>
+          <w:lang w:eastAsia="de-DE"/>
         </w:rPr>
         <mc:AlternateContent>
           <mc:Choice Requires="wps">
@@ -10564,7 +10657,7 @@
                                 <w:szCs w:val="22"/>
                               </w:rPr>
                             </w:pPr>
-                            <w:bookmarkStart w:id="50" w:name="_Toc48293760"/>
+                            <w:bookmarkStart w:id="36" w:name="_Toc48293760"/>
                             <w:r>
                               <w:rPr>
                                 <w:sz w:val="22"/>
@@ -10614,7 +10707,7 @@
                               </w:rPr>
                               <w:t>: Die Raupe und Biene erscheinen gleich groß wie die Windmühle.</w:t>
                             </w:r>
-                            <w:bookmarkEnd w:id="50"/>
+                            <w:bookmarkEnd w:id="36"/>
                           </w:p>
                           <w:p>
                             <w:pPr>
@@ -10669,6 +10762,7 @@
                                 <w:id w:val="938647810"/>
                                 <w:citation/>
                               </w:sdtPr>
+                              <w:sdtEndPr/>
                               <w:sdtContent>
                                 <w:r>
                                   <w:rPr>
@@ -10729,6 +10823,7 @@
                                 <w:id w:val="-1382704650"/>
                                 <w:citation/>
                               </w:sdtPr>
+                              <w:sdtEndPr/>
                               <w:sdtContent>
                                 <w:r>
                                   <w:rPr>
@@ -10798,6 +10893,7 @@
                                 <w:id w:val="-1725818489"/>
                                 <w:citation/>
                               </w:sdtPr>
+                              <w:sdtEndPr/>
                               <w:sdtContent>
                                 <w:r>
                                   <w:rPr>
@@ -10877,6 +10973,7 @@
                                 <w:id w:val="-1939124170"/>
                                 <w:citation/>
                               </w:sdtPr>
+                              <w:sdtEndPr/>
                               <w:sdtContent>
                                 <w:r>
                                   <w:rPr>
@@ -10962,7 +11059,7 @@
               </wp:anchor>
             </w:drawing>
           </mc:Choice>
-          <mc:Fallback>
+          <mc:Fallback xmlns:w16="http://schemas.microsoft.com/office/word/2018/wordml" xmlns:w16cid="http://schemas.microsoft.com/office/word/2016/wordml/cid" xmlns:w16cex="http://schemas.microsoft.com/office/word/2018/wordml/cex" xmlns:am3d="http://schemas.microsoft.com/office/drawing/2017/model3d" xmlns:aink="http://schemas.microsoft.com/office/drawing/2016/ink" xmlns:cx8="http://schemas.microsoft.com/office/drawing/2016/5/14/chartex" xmlns:cx7="http://schemas.microsoft.com/office/drawing/2016/5/13/chartex" xmlns:cx6="http://schemas.microsoft.com/office/drawing/2016/5/12/chartex" xmlns:cx5="http://schemas.microsoft.com/office/drawing/2016/5/11/chartex" xmlns:cx4="http://schemas.microsoft.com/office/drawing/2016/5/10/chartex" xmlns:cx3="http://schemas.microsoft.com/office/drawing/2016/5/9/chartex" xmlns:cx2="http://schemas.microsoft.com/office/drawing/2015/10/21/chartex">
             <w:pict>
               <v:shape w14:anchorId="1AB6AD14" id="Textfeld 33" o:spid="_x0000_s1040" type="#_x0000_t202" style="position:absolute;margin-left:401.8pt;margin-top:313.9pt;width:453pt;height:.05pt;z-index:251705344;visibility:visible;mso-wrap-style:square;mso-width-percent:0;mso-wrap-distance-left:9pt;mso-wrap-distance-top:0;mso-wrap-distance-right:9pt;mso-wrap-distance-bottom:0;mso-position-horizontal:right;mso-position-horizontal-relative:margin;mso-position-vertical:absolute;mso-position-vertical-relative:text;mso-width-percent:0;mso-width-relative:margin;v-text-anchor:top" o:gfxdata="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" stroked="f">
                 <v:textbox style="mso-fit-shape-to-text:t" inset="0,0,0,0">
@@ -11367,6 +11464,7 @@
       <w:r>
         <w:rPr>
           <w:noProof/>
+          <w:lang w:eastAsia="de-DE"/>
         </w:rPr>
         <w:drawing>
           <wp:anchor distT="0" distB="0" distL="114300" distR="114300" simplePos="0" relativeHeight="251694080" behindDoc="0" locked="0" layoutInCell="1" allowOverlap="1" wp14:anchorId="65317167" wp14:editId="2129E8CA">
@@ -11446,7 +11544,7 @@
           <w:szCs w:val="28"/>
         </w:rPr>
       </w:pPr>
-      <w:bookmarkStart w:id="52" w:name="_Toc48293788"/>
+      <w:bookmarkStart w:id="37" w:name="_Toc48293788"/>
       <w:r>
         <w:rPr>
           <w:szCs w:val="28"/>
@@ -11454,7 +11552,7 @@
         <w:lastRenderedPageBreak/>
         <w:t>Vertraute Größe</w:t>
       </w:r>
-      <w:bookmarkEnd w:id="52"/>
+      <w:bookmarkEnd w:id="37"/>
     </w:p>
     <w:p>
       <w:pPr>
@@ -11466,6 +11564,7 @@
       <w:r>
         <w:rPr>
           <w:noProof/>
+          <w:lang w:eastAsia="de-DE"/>
         </w:rPr>
         <mc:AlternateContent>
           <mc:Choice Requires="wps">
@@ -11512,7 +11611,7 @@
                                 <w:szCs w:val="22"/>
                               </w:rPr>
                             </w:pPr>
-                            <w:bookmarkStart w:id="53" w:name="_Toc48293761"/>
+                            <w:bookmarkStart w:id="38" w:name="_Toc48293761"/>
                             <w:r>
                               <w:rPr>
                                 <w:sz w:val="22"/>
@@ -11562,7 +11661,7 @@
                               </w:rPr>
                               <w:t>: Das Schiff erscheint in einiger Entfernung aufgrund Erfahrungswerte.</w:t>
                             </w:r>
-                            <w:bookmarkEnd w:id="53"/>
+                            <w:bookmarkEnd w:id="38"/>
                           </w:p>
                           <w:p>
                             <w:pPr>
@@ -11601,6 +11700,7 @@
                                 <w:id w:val="-730468120"/>
                                 <w:citation/>
                               </w:sdtPr>
+                              <w:sdtEndPr/>
                               <w:sdtContent>
                                 <w:r>
                                   <w:rPr>
@@ -11670,6 +11770,7 @@
                                 <w:id w:val="-1185276134"/>
                                 <w:citation/>
                               </w:sdtPr>
+                              <w:sdtEndPr/>
                               <w:sdtContent>
                                 <w:r>
                                   <w:rPr>
@@ -11747,7 +11848,7 @@
               </wp:anchor>
             </w:drawing>
           </mc:Choice>
-          <mc:Fallback>
+          <mc:Fallback xmlns:w16="http://schemas.microsoft.com/office/word/2018/wordml" xmlns:w16cid="http://schemas.microsoft.com/office/word/2016/wordml/cid" xmlns:w16cex="http://schemas.microsoft.com/office/word/2018/wordml/cex" xmlns:am3d="http://schemas.microsoft.com/office/drawing/2017/model3d" xmlns:aink="http://schemas.microsoft.com/office/drawing/2016/ink" xmlns:cx8="http://schemas.microsoft.com/office/drawing/2016/5/14/chartex" xmlns:cx7="http://schemas.microsoft.com/office/drawing/2016/5/13/chartex" xmlns:cx6="http://schemas.microsoft.com/office/drawing/2016/5/12/chartex" xmlns:cx5="http://schemas.microsoft.com/office/drawing/2016/5/11/chartex" xmlns:cx4="http://schemas.microsoft.com/office/drawing/2016/5/10/chartex" xmlns:cx3="http://schemas.microsoft.com/office/drawing/2016/5/9/chartex" xmlns:cx2="http://schemas.microsoft.com/office/drawing/2015/10/21/chartex">
             <w:pict>
               <v:shape w14:anchorId="4C84FD04" id="Textfeld 34" o:spid="_x0000_s1041" type="#_x0000_t202" style="position:absolute;margin-left:0;margin-top:327.3pt;width:409.2pt;height:.05pt;z-index:251707392;visibility:visible;mso-wrap-style:square;mso-width-percent:0;mso-wrap-distance-left:9pt;mso-wrap-distance-top:0;mso-wrap-distance-right:9pt;mso-wrap-distance-bottom:0;mso-position-horizontal:center;mso-position-horizontal-relative:margin;mso-position-vertical:absolute;mso-position-vertical-relative:text;mso-width-percent:0;mso-width-relative:margin;v-text-anchor:top" o:gfxdata="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" stroked="f">
                 <v:textbox style="mso-fit-shape-to-text:t" inset="0,0,0,0">
@@ -11990,6 +12091,7 @@
         <w:rPr>
           <w:noProof/>
           <w:szCs w:val="26"/>
+          <w:lang w:eastAsia="de-DE"/>
         </w:rPr>
         <w:drawing>
           <wp:anchor distT="0" distB="0" distL="114300" distR="114300" simplePos="0" relativeHeight="251695104" behindDoc="0" locked="0" layoutInCell="1" allowOverlap="1" wp14:anchorId="19E3B850" wp14:editId="0865C7F2">
@@ -12077,14 +12179,14 @@
           <w:szCs w:val="28"/>
         </w:rPr>
       </w:pPr>
-      <w:bookmarkStart w:id="55" w:name="_Toc48293789"/>
+      <w:bookmarkStart w:id="39" w:name="_Toc48293789"/>
       <w:r>
         <w:rPr>
           <w:szCs w:val="28"/>
         </w:rPr>
         <w:t>Relative Höhe</w:t>
       </w:r>
-      <w:bookmarkEnd w:id="55"/>
+      <w:bookmarkEnd w:id="39"/>
     </w:p>
     <w:p>
       <w:pPr>
@@ -12122,6 +12224,7 @@
         </w:rPr>
       </w:pPr>
     </w:p>
+    <w:bookmarkStart w:id="40" w:name="_Toc48293790"/>
     <w:p>
       <w:pPr>
         <w:pStyle w:val="berschrift3"/>
@@ -12130,10 +12233,10 @@
           <w:szCs w:val="28"/>
         </w:rPr>
       </w:pPr>
-      <w:bookmarkStart w:id="56" w:name="_Toc48293790"/>
       <w:r>
         <w:rPr>
           <w:noProof/>
+          <w:lang w:eastAsia="de-DE"/>
         </w:rPr>
         <w:lastRenderedPageBreak/>
         <mc:AlternateContent>
@@ -12181,7 +12284,7 @@
                                 <w:szCs w:val="22"/>
                               </w:rPr>
                             </w:pPr>
-                            <w:bookmarkStart w:id="57" w:name="_Toc48293762"/>
+                            <w:bookmarkStart w:id="41" w:name="_Toc48293762"/>
                             <w:r>
                               <w:rPr>
                                 <w:sz w:val="22"/>
@@ -12231,7 +12334,7 @@
                               </w:rPr>
                               <w:t>: Der untere Vogel wird als weiter entfernt wahrgenommen.</w:t>
                             </w:r>
-                            <w:bookmarkEnd w:id="57"/>
+                            <w:bookmarkEnd w:id="41"/>
                           </w:p>
                           <w:p>
                             <w:pPr>
@@ -12270,6 +12373,7 @@
                                 <w:id w:val="-1939055967"/>
                                 <w:citation/>
                               </w:sdtPr>
+                              <w:sdtEndPr/>
                               <w:sdtContent>
                                 <w:r>
                                   <w:rPr>
@@ -12339,6 +12443,7 @@
                                 <w:id w:val="380294022"/>
                                 <w:citation/>
                               </w:sdtPr>
+                              <w:sdtEndPr/>
                               <w:sdtContent>
                                 <w:r>
                                   <w:rPr>
@@ -12416,7 +12521,7 @@
               </wp:anchor>
             </w:drawing>
           </mc:Choice>
-          <mc:Fallback>
+          <mc:Fallback xmlns:w16="http://schemas.microsoft.com/office/word/2018/wordml" xmlns:w16cid="http://schemas.microsoft.com/office/word/2016/wordml/cid" xmlns:w16cex="http://schemas.microsoft.com/office/word/2018/wordml/cex" xmlns:am3d="http://schemas.microsoft.com/office/drawing/2017/model3d" xmlns:aink="http://schemas.microsoft.com/office/drawing/2016/ink" xmlns:cx8="http://schemas.microsoft.com/office/drawing/2016/5/14/chartex" xmlns:cx7="http://schemas.microsoft.com/office/drawing/2016/5/13/chartex" xmlns:cx6="http://schemas.microsoft.com/office/drawing/2016/5/12/chartex" xmlns:cx5="http://schemas.microsoft.com/office/drawing/2016/5/11/chartex" xmlns:cx4="http://schemas.microsoft.com/office/drawing/2016/5/10/chartex" xmlns:cx3="http://schemas.microsoft.com/office/drawing/2016/5/9/chartex" xmlns:cx2="http://schemas.microsoft.com/office/drawing/2015/10/21/chartex">
             <w:pict>
               <v:shape w14:anchorId="7D390FAF" id="Textfeld 35" o:spid="_x0000_s1042" type="#_x0000_t202" style="position:absolute;left:0;text-align:left;margin-left:0;margin-top:202.5pt;width:353.1pt;height:.05pt;z-index:251709440;visibility:visible;mso-wrap-style:square;mso-width-percent:0;mso-wrap-distance-left:9pt;mso-wrap-distance-top:0;mso-wrap-distance-right:9pt;mso-wrap-distance-bottom:0;mso-position-horizontal:center;mso-position-horizontal-relative:margin;mso-position-vertical:absolute;mso-position-vertical-relative:text;mso-width-percent:0;mso-width-relative:margin;v-text-anchor:top" o:gfxdata="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" stroked="f">
                 <v:textbox style="mso-fit-shape-to-text:t" inset="0,0,0,0">
@@ -12658,6 +12763,7 @@
       <w:r>
         <w:rPr>
           <w:noProof/>
+          <w:lang w:eastAsia="de-DE"/>
         </w:rPr>
         <w:drawing>
           <wp:anchor distT="0" distB="0" distL="114300" distR="114300" simplePos="0" relativeHeight="251696128" behindDoc="0" locked="0" layoutInCell="1" allowOverlap="1" wp14:anchorId="75D92EFA" wp14:editId="3AC7CED9">
@@ -12728,7 +12834,7 @@
         </w:rPr>
         <w:t>Schatten</w:t>
       </w:r>
-      <w:bookmarkEnd w:id="56"/>
+      <w:bookmarkEnd w:id="40"/>
     </w:p>
     <w:p>
       <w:pPr>
@@ -12769,6 +12875,7 @@
         <w:rPr>
           <w:noProof/>
           <w:szCs w:val="26"/>
+          <w:lang w:eastAsia="de-DE"/>
         </w:rPr>
         <w:drawing>
           <wp:anchor distT="0" distB="0" distL="114300" distR="114300" simplePos="0" relativeHeight="251697152" behindDoc="0" locked="0" layoutInCell="1" allowOverlap="1" wp14:anchorId="1404EE75" wp14:editId="487391D8">
@@ -12836,6 +12943,7 @@
       <w:r>
         <w:rPr>
           <w:noProof/>
+          <w:lang w:eastAsia="de-DE"/>
         </w:rPr>
         <mc:AlternateContent>
           <mc:Choice Requires="wps">
@@ -12882,7 +12990,7 @@
                                 <w:szCs w:val="22"/>
                               </w:rPr>
                             </w:pPr>
-                            <w:bookmarkStart w:id="59" w:name="_Toc48293763"/>
+                            <w:bookmarkStart w:id="42" w:name="_Toc48293763"/>
                             <w:r>
                               <w:rPr>
                                 <w:sz w:val="22"/>
@@ -12932,7 +13040,7 @@
                               </w:rPr>
                               <w:t>: Schatten erwirkt Dreidimensionalität.</w:t>
                             </w:r>
-                            <w:bookmarkEnd w:id="59"/>
+                            <w:bookmarkEnd w:id="42"/>
                           </w:p>
                           <w:p>
                             <w:pPr>
@@ -12971,6 +13079,7 @@
                                 <w:id w:val="-368687817"/>
                                 <w:citation/>
                               </w:sdtPr>
+                              <w:sdtEndPr/>
                               <w:sdtContent>
                                 <w:r>
                                   <w:rPr>
@@ -13048,7 +13157,7 @@
               </wp:anchor>
             </w:drawing>
           </mc:Choice>
-          <mc:Fallback>
+          <mc:Fallback xmlns:w16="http://schemas.microsoft.com/office/word/2018/wordml" xmlns:w16cid="http://schemas.microsoft.com/office/word/2016/wordml/cid" xmlns:w16cex="http://schemas.microsoft.com/office/word/2018/wordml/cex" xmlns:am3d="http://schemas.microsoft.com/office/drawing/2017/model3d" xmlns:aink="http://schemas.microsoft.com/office/drawing/2016/ink" xmlns:cx8="http://schemas.microsoft.com/office/drawing/2016/5/14/chartex" xmlns:cx7="http://schemas.microsoft.com/office/drawing/2016/5/13/chartex" xmlns:cx6="http://schemas.microsoft.com/office/drawing/2016/5/12/chartex" xmlns:cx5="http://schemas.microsoft.com/office/drawing/2016/5/11/chartex" xmlns:cx4="http://schemas.microsoft.com/office/drawing/2016/5/10/chartex" xmlns:cx3="http://schemas.microsoft.com/office/drawing/2016/5/9/chartex" xmlns:cx2="http://schemas.microsoft.com/office/drawing/2015/10/21/chartex">
             <w:pict>
               <v:shape w14:anchorId="42C8AFCD" id="Textfeld 36" o:spid="_x0000_s1043" type="#_x0000_t202" style="position:absolute;margin-left:0;margin-top:154.05pt;width:268.25pt;height:.05pt;z-index:251711488;visibility:visible;mso-wrap-style:square;mso-width-percent:0;mso-wrap-distance-left:9pt;mso-wrap-distance-top:0;mso-wrap-distance-right:9pt;mso-wrap-distance-bottom:0;mso-position-horizontal:center;mso-position-horizontal-relative:margin;mso-position-vertical:absolute;mso-position-vertical-relative:text;mso-width-percent:0;mso-width-relative:margin;v-text-anchor:top" o:gfxdata="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" stroked="f">
                 <v:textbox style="mso-fit-shape-to-text:t" inset="0,0,0,0">
@@ -13227,7 +13336,7 @@
           <w:szCs w:val="28"/>
         </w:rPr>
       </w:pPr>
-      <w:bookmarkStart w:id="61" w:name="_Toc48293791"/>
+      <w:bookmarkStart w:id="43" w:name="_Toc48293791"/>
       <w:r>
         <w:rPr>
           <w:szCs w:val="28"/>
@@ -13235,7 +13344,7 @@
         <w:lastRenderedPageBreak/>
         <w:t>Atmosphärische Perspektive</w:t>
       </w:r>
-      <w:bookmarkEnd w:id="61"/>
+      <w:bookmarkEnd w:id="43"/>
     </w:p>
     <w:p>
       <w:pPr>
@@ -13261,6 +13370,7 @@
       <w:r>
         <w:rPr>
           <w:noProof/>
+          <w:lang w:eastAsia="de-DE"/>
         </w:rPr>
         <mc:AlternateContent>
           <mc:Choice Requires="wps">
@@ -13307,7 +13417,7 @@
                                 <w:szCs w:val="22"/>
                               </w:rPr>
                             </w:pPr>
-                            <w:bookmarkStart w:id="62" w:name="_Toc48293764"/>
+                            <w:bookmarkStart w:id="44" w:name="_Toc48293764"/>
                             <w:r>
                               <w:rPr>
                                 <w:sz w:val="22"/>
@@ -13357,7 +13467,7 @@
                               </w:rPr>
                               <w:t>: Hintere Bäume und Berge sind heller und kontrastärmer.</w:t>
                             </w:r>
-                            <w:bookmarkEnd w:id="62"/>
+                            <w:bookmarkEnd w:id="44"/>
                           </w:p>
                           <w:p>
                             <w:pPr>
@@ -13396,6 +13506,7 @@
                                 <w:id w:val="1068237731"/>
                                 <w:citation/>
                               </w:sdtPr>
+                              <w:sdtEndPr/>
                               <w:sdtContent>
                                 <w:r>
                                   <w:rPr>
@@ -13465,7 +13576,7 @@
               </wp:anchor>
             </w:drawing>
           </mc:Choice>
-          <mc:Fallback>
+          <mc:Fallback xmlns:w16="http://schemas.microsoft.com/office/word/2018/wordml" xmlns:w16cid="http://schemas.microsoft.com/office/word/2016/wordml/cid" xmlns:w16cex="http://schemas.microsoft.com/office/word/2018/wordml/cex" xmlns:am3d="http://schemas.microsoft.com/office/drawing/2017/model3d" xmlns:aink="http://schemas.microsoft.com/office/drawing/2016/ink" xmlns:cx8="http://schemas.microsoft.com/office/drawing/2016/5/14/chartex" xmlns:cx7="http://schemas.microsoft.com/office/drawing/2016/5/13/chartex" xmlns:cx6="http://schemas.microsoft.com/office/drawing/2016/5/12/chartex" xmlns:cx5="http://schemas.microsoft.com/office/drawing/2016/5/11/chartex" xmlns:cx4="http://schemas.microsoft.com/office/drawing/2016/5/10/chartex" xmlns:cx3="http://schemas.microsoft.com/office/drawing/2016/5/9/chartex" xmlns:cx2="http://schemas.microsoft.com/office/drawing/2015/10/21/chartex">
             <w:pict>
               <v:shape w14:anchorId="5160B917" id="Textfeld 37" o:spid="_x0000_s1044" type="#_x0000_t202" style="position:absolute;margin-left:0;margin-top:292.5pt;width:348pt;height:.05pt;z-index:251713536;visibility:visible;mso-wrap-style:square;mso-width-percent:0;mso-wrap-distance-left:9pt;mso-wrap-distance-top:0;mso-wrap-distance-right:9pt;mso-wrap-distance-bottom:0;mso-position-horizontal:center;mso-position-horizontal-relative:margin;mso-position-vertical:absolute;mso-position-vertical-relative:text;mso-width-percent:0;mso-width-relative:margin;v-text-anchor:top" o:gfxdata="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" stroked="f">
                 <v:textbox style="mso-fit-shape-to-text:t" inset="0,0,0,0">
@@ -13630,6 +13741,7 @@
       <w:r>
         <w:rPr>
           <w:noProof/>
+          <w:lang w:eastAsia="de-DE"/>
         </w:rPr>
         <w:drawing>
           <wp:anchor distT="0" distB="0" distL="114300" distR="114300" simplePos="0" relativeHeight="251698176" behindDoc="0" locked="0" layoutInCell="1" allowOverlap="1" wp14:anchorId="00E18445" wp14:editId="20E18FA9">
@@ -13717,14 +13829,14 @@
           <w:szCs w:val="28"/>
         </w:rPr>
       </w:pPr>
-      <w:bookmarkStart w:id="64" w:name="_Toc48293792"/>
+      <w:bookmarkStart w:id="45" w:name="_Toc48293792"/>
       <w:r>
         <w:rPr>
           <w:szCs w:val="28"/>
         </w:rPr>
         <w:t>Texturdichte</w:t>
       </w:r>
-      <w:bookmarkEnd w:id="64"/>
+      <w:bookmarkEnd w:id="45"/>
     </w:p>
     <w:p>
       <w:pPr>
@@ -13764,6 +13876,7 @@
       <w:r>
         <w:rPr>
           <w:noProof/>
+          <w:lang w:eastAsia="de-DE"/>
         </w:rPr>
         <w:lastRenderedPageBreak/>
         <mc:AlternateContent>
@@ -13811,7 +13924,7 @@
                                 <w:szCs w:val="22"/>
                               </w:rPr>
                             </w:pPr>
-                            <w:bookmarkStart w:id="65" w:name="_Toc48293765"/>
+                            <w:bookmarkStart w:id="46" w:name="_Toc48293765"/>
                             <w:r>
                               <w:rPr>
                                 <w:sz w:val="22"/>
@@ -13861,7 +13974,7 @@
                               </w:rPr>
                               <w:t>: Kleinere und enger angesiedelte Ameisen erscheinen weiter entfernt als große wenige.</w:t>
                             </w:r>
-                            <w:bookmarkEnd w:id="65"/>
+                            <w:bookmarkEnd w:id="46"/>
                           </w:p>
                           <w:p>
                             <w:pPr>
@@ -13900,6 +14013,7 @@
                                 <w:id w:val="-1563562651"/>
                                 <w:citation/>
                               </w:sdtPr>
+                              <w:sdtEndPr/>
                               <w:sdtContent>
                                 <w:r>
                                   <w:rPr>
@@ -13977,7 +14091,7 @@
               </wp:anchor>
             </w:drawing>
           </mc:Choice>
-          <mc:Fallback>
+          <mc:Fallback xmlns:w16="http://schemas.microsoft.com/office/word/2018/wordml" xmlns:w16cid="http://schemas.microsoft.com/office/word/2016/wordml/cid" xmlns:w16cex="http://schemas.microsoft.com/office/word/2018/wordml/cex" xmlns:am3d="http://schemas.microsoft.com/office/drawing/2017/model3d" xmlns:aink="http://schemas.microsoft.com/office/drawing/2016/ink" xmlns:cx8="http://schemas.microsoft.com/office/drawing/2016/5/14/chartex" xmlns:cx7="http://schemas.microsoft.com/office/drawing/2016/5/13/chartex" xmlns:cx6="http://schemas.microsoft.com/office/drawing/2016/5/12/chartex" xmlns:cx5="http://schemas.microsoft.com/office/drawing/2016/5/11/chartex" xmlns:cx4="http://schemas.microsoft.com/office/drawing/2016/5/10/chartex" xmlns:cx3="http://schemas.microsoft.com/office/drawing/2016/5/9/chartex" xmlns:cx2="http://schemas.microsoft.com/office/drawing/2015/10/21/chartex">
             <w:pict>
               <v:shape w14:anchorId="788F3676" id="Textfeld 38" o:spid="_x0000_s1045" type="#_x0000_t202" style="position:absolute;margin-left:0;margin-top:171.1pt;width:300pt;height:.05pt;z-index:251715584;visibility:visible;mso-wrap-style:square;mso-width-percent:0;mso-wrap-distance-left:9pt;mso-wrap-distance-top:0;mso-wrap-distance-right:9pt;mso-wrap-distance-bottom:0;mso-position-horizontal:center;mso-position-horizontal-relative:margin;mso-position-vertical:absolute;mso-position-vertical-relative:text;mso-width-percent:0;mso-width-relative:margin;v-text-anchor:top" o:gfxdata="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" stroked="f">
                 <v:textbox style="mso-fit-shape-to-text:t" inset="0,0,0,0">
@@ -14151,6 +14265,7 @@
         <w:rPr>
           <w:noProof/>
           <w:szCs w:val="26"/>
+          <w:lang w:eastAsia="de-DE"/>
         </w:rPr>
         <w:drawing>
           <wp:anchor distT="0" distB="0" distL="114300" distR="114300" simplePos="0" relativeHeight="251699200" behindDoc="0" locked="0" layoutInCell="1" allowOverlap="1" wp14:anchorId="2A708BD0" wp14:editId="0306A728">
@@ -14224,14 +14339,14 @@
           <w:szCs w:val="28"/>
         </w:rPr>
       </w:pPr>
-      <w:bookmarkStart w:id="67" w:name="_Toc48293793"/>
+      <w:bookmarkStart w:id="47" w:name="_Toc48293793"/>
       <w:r>
         <w:rPr>
           <w:szCs w:val="28"/>
         </w:rPr>
         <w:t>Perspektivische Konvergenz</w:t>
       </w:r>
-      <w:bookmarkEnd w:id="67"/>
+      <w:bookmarkEnd w:id="47"/>
     </w:p>
     <w:p>
       <w:pPr>
@@ -14243,6 +14358,7 @@
       <w:r>
         <w:rPr>
           <w:noProof/>
+          <w:lang w:eastAsia="de-DE"/>
         </w:rPr>
         <mc:AlternateContent>
           <mc:Choice Requires="wps">
@@ -14289,7 +14405,7 @@
                                 <w:szCs w:val="22"/>
                               </w:rPr>
                             </w:pPr>
-                            <w:bookmarkStart w:id="68" w:name="_Toc48293766"/>
+                            <w:bookmarkStart w:id="48" w:name="_Toc48293766"/>
                             <w:r>
                               <w:rPr>
                                 <w:sz w:val="22"/>
@@ -14339,7 +14455,7 @@
                               </w:rPr>
                               <w:t>: Lichtstrahlen und die Straße konvergieren in der Ferne.</w:t>
                             </w:r>
-                            <w:bookmarkEnd w:id="68"/>
+                            <w:bookmarkEnd w:id="48"/>
                           </w:p>
                           <w:p>
                             <w:pPr>
@@ -14378,6 +14494,7 @@
                                 <w:id w:val="1989357898"/>
                                 <w:citation/>
                               </w:sdtPr>
+                              <w:sdtEndPr/>
                               <w:sdtContent>
                                 <w:r>
                                   <w:rPr>
@@ -14452,7 +14569,7 @@
               </wp:anchor>
             </w:drawing>
           </mc:Choice>
-          <mc:Fallback>
+          <mc:Fallback xmlns:w16="http://schemas.microsoft.com/office/word/2018/wordml" xmlns:w16cid="http://schemas.microsoft.com/office/word/2016/wordml/cid" xmlns:w16cex="http://schemas.microsoft.com/office/word/2018/wordml/cex" xmlns:am3d="http://schemas.microsoft.com/office/drawing/2017/model3d" xmlns:aink="http://schemas.microsoft.com/office/drawing/2016/ink" xmlns:cx8="http://schemas.microsoft.com/office/drawing/2016/5/14/chartex" xmlns:cx7="http://schemas.microsoft.com/office/drawing/2016/5/13/chartex" xmlns:cx6="http://schemas.microsoft.com/office/drawing/2016/5/12/chartex" xmlns:cx5="http://schemas.microsoft.com/office/drawing/2016/5/11/chartex" xmlns:cx4="http://schemas.microsoft.com/office/drawing/2016/5/10/chartex" xmlns:cx3="http://schemas.microsoft.com/office/drawing/2016/5/9/chartex" xmlns:cx2="http://schemas.microsoft.com/office/drawing/2015/10/21/chartex">
             <w:pict>
               <v:shape w14:anchorId="1D768D39" id="Textfeld 39" o:spid="_x0000_s1046" type="#_x0000_t202" style="position:absolute;margin-left:0;margin-top:300.4pt;width:231.75pt;height:.05pt;z-index:251717632;visibility:visible;mso-wrap-style:square;mso-wrap-distance-left:9pt;mso-wrap-distance-top:0;mso-wrap-distance-right:9pt;mso-wrap-distance-bottom:0;mso-position-horizontal:center;mso-position-horizontal-relative:margin;mso-position-vertical:absolute;mso-position-vertical-relative:text;v-text-anchor:top" o:gfxdata="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" stroked="f">
                 <v:textbox style="mso-fit-shape-to-text:t" inset="0,0,0,0">
@@ -14625,6 +14742,7 @@
       <w:r>
         <w:rPr>
           <w:noProof/>
+          <w:lang w:eastAsia="de-DE"/>
         </w:rPr>
         <w:drawing>
           <wp:anchor distT="0" distB="0" distL="114300" distR="114300" simplePos="0" relativeHeight="251700224" behindDoc="0" locked="0" layoutInCell="1" allowOverlap="1" wp14:anchorId="25699043" wp14:editId="449A334E">
@@ -14718,7 +14836,7 @@
           <w:szCs w:val="28"/>
         </w:rPr>
       </w:pPr>
-      <w:bookmarkStart w:id="70" w:name="_Toc48293794"/>
+      <w:bookmarkStart w:id="49" w:name="_Toc48293794"/>
       <w:r>
         <w:rPr>
           <w:szCs w:val="28"/>
@@ -14726,7 +14844,7 @@
         <w:lastRenderedPageBreak/>
         <w:t>Bewegungsparallaxe</w:t>
       </w:r>
-      <w:bookmarkEnd w:id="70"/>
+      <w:bookmarkEnd w:id="49"/>
     </w:p>
     <w:p>
       <w:pPr>
@@ -14738,6 +14856,7 @@
       <w:r>
         <w:rPr>
           <w:noProof/>
+          <w:lang w:eastAsia="de-DE"/>
         </w:rPr>
         <mc:AlternateContent>
           <mc:Choice Requires="wps">
@@ -14784,7 +14903,7 @@
                                 <w:szCs w:val="22"/>
                               </w:rPr>
                             </w:pPr>
-                            <w:bookmarkStart w:id="71" w:name="_Toc48293767"/>
+                            <w:bookmarkStart w:id="50" w:name="_Toc48293767"/>
                             <w:r>
                               <w:rPr>
                                 <w:sz w:val="22"/>
@@ -14834,7 +14953,7 @@
                               </w:rPr>
                               <w:t>: Weiter entfernte Objekte bewegen sich unterschiedlich schnell.</w:t>
                             </w:r>
-                            <w:bookmarkEnd w:id="71"/>
+                            <w:bookmarkEnd w:id="50"/>
                           </w:p>
                           <w:p>
                             <w:pPr>
@@ -14873,6 +14992,7 @@
                                 <w:id w:val="-1019233034"/>
                                 <w:citation/>
                               </w:sdtPr>
+                              <w:sdtEndPr/>
                               <w:sdtContent>
                                 <w:r>
                                   <w:rPr>
@@ -14952,6 +15072,7 @@
                                 <w:id w:val="-754745386"/>
                                 <w:citation/>
                               </w:sdtPr>
+                              <w:sdtEndPr/>
                               <w:sdtContent>
                                 <w:r>
                                   <w:rPr>
@@ -15029,7 +15150,7 @@
               </wp:anchor>
             </w:drawing>
           </mc:Choice>
-          <mc:Fallback>
+          <mc:Fallback xmlns:w16="http://schemas.microsoft.com/office/word/2018/wordml" xmlns:w16cid="http://schemas.microsoft.com/office/word/2016/wordml/cid" xmlns:w16cex="http://schemas.microsoft.com/office/word/2018/wordml/cex" xmlns:am3d="http://schemas.microsoft.com/office/drawing/2017/model3d" xmlns:aink="http://schemas.microsoft.com/office/drawing/2016/ink" xmlns:cx8="http://schemas.microsoft.com/office/drawing/2016/5/14/chartex" xmlns:cx7="http://schemas.microsoft.com/office/drawing/2016/5/13/chartex" xmlns:cx6="http://schemas.microsoft.com/office/drawing/2016/5/12/chartex" xmlns:cx5="http://schemas.microsoft.com/office/drawing/2016/5/11/chartex" xmlns:cx4="http://schemas.microsoft.com/office/drawing/2016/5/10/chartex" xmlns:cx3="http://schemas.microsoft.com/office/drawing/2016/5/9/chartex" xmlns:cx2="http://schemas.microsoft.com/office/drawing/2015/10/21/chartex">
             <w:pict>
               <v:shape w14:anchorId="39F6BDE9" id="Textfeld 40" o:spid="_x0000_s1047" type="#_x0000_t202" style="position:absolute;margin-left:0;margin-top:385.65pt;width:357.4pt;height:.05pt;z-index:251719680;visibility:visible;mso-wrap-style:square;mso-width-percent:0;mso-wrap-distance-left:9pt;mso-wrap-distance-top:0;mso-wrap-distance-right:9pt;mso-wrap-distance-bottom:0;mso-position-horizontal:center;mso-position-horizontal-relative:margin;mso-position-vertical:absolute;mso-position-vertical-relative:text;mso-width-percent:0;mso-width-relative:margin;v-text-anchor:top" o:gfxdata="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" stroked="f">
                 <v:textbox style="mso-fit-shape-to-text:t" inset="0,0,0,0">
@@ -15282,6 +15403,7 @@
         <w:rPr>
           <w:noProof/>
           <w:szCs w:val="26"/>
+          <w:lang w:eastAsia="de-DE"/>
         </w:rPr>
         <w:drawing>
           <wp:anchor distT="0" distB="0" distL="114300" distR="114300" simplePos="0" relativeHeight="251701248" behindDoc="0" locked="0" layoutInCell="1" allowOverlap="1" wp14:anchorId="39A2EC82" wp14:editId="1B9E6187">
@@ -15361,14 +15483,14 @@
           <w:sz w:val="28"/>
         </w:rPr>
       </w:pPr>
-      <w:bookmarkStart w:id="73" w:name="_Toc48293795"/>
+      <w:bookmarkStart w:id="51" w:name="_Toc48293795"/>
       <w:r>
         <w:rPr>
           <w:sz w:val="28"/>
         </w:rPr>
         <w:t>Verwendete Technologien und Frameworks</w:t>
       </w:r>
-      <w:bookmarkEnd w:id="73"/>
+      <w:bookmarkEnd w:id="51"/>
       <w:r>
         <w:rPr>
           <w:sz w:val="28"/>
@@ -15428,6 +15550,7 @@
           <w:id w:val="-2031634718"/>
           <w:citation/>
         </w:sdtPr>
+        <w:sdtEndPr/>
         <w:sdtContent>
           <w:r>
             <w:fldChar w:fldCharType="begin"/>
@@ -15477,6 +15600,7 @@
           <w:id w:val="1856923254"/>
           <w:citation/>
         </w:sdtPr>
+        <w:sdtEndPr/>
         <w:sdtContent>
           <w:r>
             <w:fldChar w:fldCharType="begin"/>
@@ -15536,7 +15660,7 @@
           <w:szCs w:val="40"/>
         </w:rPr>
       </w:pPr>
-      <w:bookmarkStart w:id="74" w:name="_Toc48293796"/>
+      <w:bookmarkStart w:id="52" w:name="_Toc48293796"/>
       <w:r>
         <w:rPr>
           <w:sz w:val="40"/>
@@ -15551,7 +15675,7 @@
         </w:rPr>
         <w:t xml:space="preserve"> (ab hier Ronald Rode)</w:t>
       </w:r>
-      <w:bookmarkEnd w:id="74"/>
+      <w:bookmarkEnd w:id="52"/>
     </w:p>
     <w:p>
       <w:pPr>
@@ -15560,23 +15684,103 @@
           <w:szCs w:val="26"/>
         </w:rPr>
       </w:pPr>
+      <w:r>
+        <w:rPr>
+          <w:szCs w:val="26"/>
+        </w:rPr>
+        <w:t>Grundlegende Umsetzung</w:t>
+      </w:r>
     </w:p>
     <w:p>
       <w:pPr>
-        <w:spacing w:after="0" w:line="400" w:lineRule="exact"/>
-        <w:rPr>
-          <w:szCs w:val="26"/>
-        </w:rPr>
-      </w:pPr>
-      <w:r>
-        <w:rPr>
-          <w:szCs w:val="26"/>
-        </w:rPr>
-        <w:br w:type="page"/>
+        <w:pStyle w:val="berschrift2"/>
+      </w:pPr>
+      <w:r>
+        <w:t>HTML</w:t>
       </w:r>
     </w:p>
     <w:p>
       <w:pPr>
+        <w:spacing w:line="400" w:lineRule="exact"/>
+      </w:pPr>
+      <w:r>
+        <w:t xml:space="preserve">HTML ist eine textbasierte </w:t>
+      </w:r>
+      <w:proofErr w:type="spellStart"/>
+      <w:r>
+        <w:t>Auszeichnungsprache</w:t>
+      </w:r>
+      <w:proofErr w:type="spellEnd"/>
+      <w:r>
+        <w:t xml:space="preserve"> zur Strukturierung elektronischer Dokumente. Das Akronym steht dabei für Hypertext Markup Language. </w:t>
+      </w:r>
+    </w:p>
+    <w:p>
+      <w:pPr>
+        <w:pStyle w:val="berschrift2"/>
+      </w:pPr>
+      <w:r>
+        <w:t>CSS</w:t>
+      </w:r>
+    </w:p>
+    <w:p>
+      <w:pPr>
+        <w:pStyle w:val="berschrift2"/>
+      </w:pPr>
+      <w:r>
+        <w:t>JavaScript</w:t>
+      </w:r>
+    </w:p>
+    <w:p>
+      <w:pPr>
+        <w:pStyle w:val="berschrift3"/>
+      </w:pPr>
+      <w:r>
+        <w:t>Skrollr</w:t>
+      </w:r>
+      <w:r>
+        <w:t>.js</w:t>
+      </w:r>
+    </w:p>
+    <w:p>
+      <w:r>
+        <w:t xml:space="preserve">Skrollr.js ist ein auf JavaScript basiertes Framework, dass es erlaubt, durch eine einfache HTML-Notation </w:t>
+      </w:r>
+      <w:proofErr w:type="spellStart"/>
+      <w:r>
+        <w:t>parallax</w:t>
+      </w:r>
+      <w:proofErr w:type="spellEnd"/>
+      <w:r>
+        <w:t xml:space="preserve"> Webseiten zu erstellen. </w:t>
+      </w:r>
+      <w:bookmarkStart w:id="53" w:name="_GoBack"/>
+      <w:bookmarkEnd w:id="53"/>
+    </w:p>
+    <w:p>
+      <w:pPr>
+        <w:pStyle w:val="berschrift3"/>
+      </w:pPr>
+      <w:r>
+        <w:t>Jquery.js</w:t>
+      </w:r>
+    </w:p>
+    <w:p>
+      <w:pPr>
+        <w:spacing w:after="0" w:line="400" w:lineRule="exact"/>
+        <w:rPr>
+          <w:szCs w:val="26"/>
+        </w:rPr>
+      </w:pPr>
+      <w:r>
+        <w:rPr>
+          <w:szCs w:val="26"/>
+        </w:rPr>
+        <w:br w:type="page"/>
+      </w:r>
+    </w:p>
+    <w:p>
+      <w:pPr>
         <w:pStyle w:val="berschrift1"/>
         <w:spacing w:after="240" w:line="400" w:lineRule="exact"/>
         <w:rPr>
@@ -15584,7 +15788,7 @@
           <w:szCs w:val="40"/>
         </w:rPr>
       </w:pPr>
-      <w:bookmarkStart w:id="75" w:name="_Toc48293797"/>
+      <w:bookmarkStart w:id="54" w:name="_Toc48293797"/>
       <w:r>
         <w:rPr>
           <w:sz w:val="40"/>
@@ -15593,7 +15797,7 @@
         <w:lastRenderedPageBreak/>
         <w:t>Abbildungsverzeichnis</w:t>
       </w:r>
-      <w:bookmarkEnd w:id="75"/>
+      <w:bookmarkEnd w:id="54"/>
     </w:p>
     <w:p>
       <w:pPr>
@@ -17192,7 +17396,7 @@
         <w:fldChar w:fldCharType="end"/>
       </w:r>
     </w:p>
-    <w:bookmarkStart w:id="76" w:name="_Toc48293798" w:displacedByCustomXml="next"/>
+    <w:bookmarkStart w:id="55" w:name="_Toc48293798" w:displacedByCustomXml="next"/>
     <w:sdt>
       <w:sdtPr>
         <w:rPr>
@@ -17207,6 +17411,7 @@
           <w:docPartUnique/>
         </w:docPartObj>
       </w:sdtPr>
+      <w:sdtEndPr/>
       <w:sdtContent>
         <w:p>
           <w:pPr>
@@ -17215,13 +17420,14 @@
           <w:r>
             <w:t>Literaturverzeichnis</w:t>
           </w:r>
-          <w:bookmarkEnd w:id="76"/>
+          <w:bookmarkEnd w:id="55"/>
         </w:p>
         <w:sdt>
           <w:sdtPr>
             <w:id w:val="111145805"/>
             <w:bibliography/>
           </w:sdtPr>
+          <w:sdtEndPr/>
           <w:sdtContent>
             <w:p>
               <w:pPr>
@@ -17301,8 +17507,15 @@
                     <w:r>
                       <w:rPr>
                         <w:noProof/>
+                        <w:lang w:val="en-US"/>
                       </w:rPr>
-                      <w:t>„statista,“ [Online]. Available: https://de.statista.com/statistik/daten/studie/318536/umfrage/prognose-zum-umsatz-mit-virtual-reality-weltweit/#professional. [Zugriff am 06 August 2020].</w:t>
+                      <w:t xml:space="preserve">„statista,“ [Online]. Available: https://de.statista.com/statistik/daten/studie/318536/umfrage/prognose-zum-umsatz-mit-virtual-reality-weltweit/#professional. </w:t>
+                    </w:r>
+                    <w:r>
+                      <w:rPr>
+                        <w:noProof/>
+                      </w:rPr>
+                      <w:t>[Zugriff am 06 August 2020].</w:t>
                     </w:r>
                   </w:p>
                 </w:tc>
@@ -17342,11 +17555,13 @@
                       <w:pStyle w:val="Literaturverzeichnis"/>
                       <w:rPr>
                         <w:noProof/>
+                        <w:lang w:val="en-US"/>
                       </w:rPr>
                     </w:pPr>
                     <w:r>
                       <w:rPr>
                         <w:noProof/>
+                        <w:lang w:val="en-US"/>
                       </w:rPr>
                       <w:t>„Every Last Drop,“ [Online]. Available: http://everylastdrop.co.uk. [Zugriff am 01 August 2020].</w:t>
                     </w:r>
@@ -17393,8 +17608,15 @@
                     <w:r>
                       <w:rPr>
                         <w:noProof/>
+                        <w:lang w:val="en-US"/>
                       </w:rPr>
-                      <w:t>„Simm Racing,“ [Online]. Available: https://race.bounds.agency/drivers. [Zugriff am 01 August 2020].</w:t>
+                      <w:t xml:space="preserve">„Simm Racing,“ [Online]. Available: https://race.bounds.agency/drivers. </w:t>
+                    </w:r>
+                    <w:r>
+                      <w:rPr>
+                        <w:noProof/>
+                      </w:rPr>
+                      <w:t>[Zugriff am 01 August 2020].</w:t>
                     </w:r>
                   </w:p>
                 </w:tc>
@@ -17434,11 +17656,13 @@
                       <w:pStyle w:val="Literaturverzeichnis"/>
                       <w:rPr>
                         <w:noProof/>
+                        <w:lang w:val="en-US"/>
                       </w:rPr>
                     </w:pPr>
                     <w:r>
                       <w:rPr>
                         <w:noProof/>
+                        <w:lang w:val="en-US"/>
                       </w:rPr>
                       <w:t>„Surprise,“ [Online]. Available: https://surprise.io. [Zugriff am 01 August 2020].</w:t>
                     </w:r>
@@ -17485,8 +17709,15 @@
                     <w:r>
                       <w:rPr>
                         <w:noProof/>
+                        <w:lang w:val="en-US"/>
                       </w:rPr>
-                      <w:t>„APNG Assembler,“ [Online]. Available: https://sourceforge.net/projects/apngasm/. [Zugriff am 05 August 2020].</w:t>
+                      <w:t xml:space="preserve">„APNG Assembler,“ [Online]. Available: https://sourceforge.net/projects/apngasm/. </w:t>
+                    </w:r>
+                    <w:r>
+                      <w:rPr>
+                        <w:noProof/>
+                      </w:rPr>
+                      <w:t>[Zugriff am 05 August 2020].</w:t>
                     </w:r>
                   </w:p>
                 </w:tc>
@@ -17531,8 +17762,15 @@
                     <w:r>
                       <w:rPr>
                         <w:noProof/>
+                        <w:lang w:val="en-US"/>
                       </w:rPr>
-                      <w:t>„Pixabay,“ [Online]. Available: https://pixabay.com/de/. [Zugriff am 01 August 2020].</w:t>
+                      <w:t xml:space="preserve">„Pixabay,“ [Online]. Available: https://pixabay.com/de/. </w:t>
+                    </w:r>
+                    <w:r>
+                      <w:rPr>
+                        <w:noProof/>
+                      </w:rPr>
+                      <w:t>[Zugriff am 01 August 2020].</w:t>
                     </w:r>
                   </w:p>
                 </w:tc>
@@ -17577,8 +17815,15 @@
                     <w:r>
                       <w:rPr>
                         <w:noProof/>
+                        <w:lang w:val="en-US"/>
                       </w:rPr>
-                      <w:t>„Freepik,“ [Online]. Available: https://www.freepik.com/. [Zugriff am 01 August 2020].</w:t>
+                      <w:t xml:space="preserve">„Freepik,“ [Online]. Available: https://www.freepik.com/. </w:t>
+                    </w:r>
+                    <w:r>
+                      <w:rPr>
+                        <w:noProof/>
+                      </w:rPr>
+                      <w:t>[Zugriff am 01 August 2020].</w:t>
                     </w:r>
                   </w:p>
                 </w:tc>
@@ -17623,8 +17868,15 @@
                     <w:r>
                       <w:rPr>
                         <w:noProof/>
+                        <w:lang w:val="en-US"/>
                       </w:rPr>
-                      <w:t>„Pixabay,“ [Online]. Available: https://pixabay.com/de/vectors/land-gr%C3%BCn-sonne-baum-blume-feld-32248/. [Zugriff am 05 August 2020].</w:t>
+                      <w:t xml:space="preserve">„Pixabay,“ [Online]. Available: https://pixabay.com/de/vectors/land-gr%C3%BCn-sonne-baum-blume-feld-32248/. </w:t>
+                    </w:r>
+                    <w:r>
+                      <w:rPr>
+                        <w:noProof/>
+                      </w:rPr>
+                      <w:t>[Zugriff am 05 August 2020].</w:t>
                     </w:r>
                   </w:p>
                 </w:tc>
@@ -17669,8 +17921,15 @@
                     <w:r>
                       <w:rPr>
                         <w:noProof/>
+                        <w:lang w:val="en-US"/>
                       </w:rPr>
-                      <w:t>„Pixabay,“ [Online]. Available: https://pixabay.com/de/vectors/br%C3%BCcke-see-landschaft-windm%C3%BChle-2023959/. [Zugriff am 05 August 2020].</w:t>
+                      <w:t xml:space="preserve">„Pixabay,“ [Online]. Available: https://pixabay.com/de/vectors/br%C3%BCcke-see-landschaft-windm%C3%BChle-2023959/. </w:t>
+                    </w:r>
+                    <w:r>
+                      <w:rPr>
+                        <w:noProof/>
+                      </w:rPr>
+                      <w:t>[Zugriff am 05 August 2020].</w:t>
                     </w:r>
                   </w:p>
                 </w:tc>
@@ -17715,8 +17974,15 @@
                     <w:r>
                       <w:rPr>
                         <w:noProof/>
+                        <w:lang w:val="en-US"/>
                       </w:rPr>
-                      <w:t>„Pixabay,“ [Online]. Available: https://pixabay.com/de/illustrations/seabeach-ozean-tamsui-meer-strand-5405231/. [Zugriff am 05 August 2020].</w:t>
+                      <w:t xml:space="preserve">„Pixabay,“ [Online]. Available: https://pixabay.com/de/illustrations/seabeach-ozean-tamsui-meer-strand-5405231/. </w:t>
+                    </w:r>
+                    <w:r>
+                      <w:rPr>
+                        <w:noProof/>
+                      </w:rPr>
+                      <w:t>[Zugriff am 05 August 2020].</w:t>
                     </w:r>
                   </w:p>
                 </w:tc>
@@ -17761,8 +18027,15 @@
                     <w:r>
                       <w:rPr>
                         <w:noProof/>
+                        <w:lang w:val="en-US"/>
                       </w:rPr>
-                      <w:t>„Pixabay,“ [Online]. Available: https://pixabay.com/de/illustrations/kutter-fischkutter-fischerei-2020911/. [Zugriff am 05 August 2020].</w:t>
+                      <w:t xml:space="preserve">„Pixabay,“ [Online]. Available: https://pixabay.com/de/illustrations/kutter-fischkutter-fischerei-2020911/. </w:t>
+                    </w:r>
+                    <w:r>
+                      <w:rPr>
+                        <w:noProof/>
+                      </w:rPr>
+                      <w:t>[Zugriff am 05 August 2020].</w:t>
                     </w:r>
                   </w:p>
                 </w:tc>
@@ -17807,8 +18080,15 @@
                     <w:r>
                       <w:rPr>
                         <w:noProof/>
+                        <w:lang w:val="en-US"/>
                       </w:rPr>
-                      <w:t>„Pixabay,“ [Online]. Available: https://pixabay.com/de/illustrations/wald-sonnenuntergang-hirsch-natur-1597029/. [Zugriff am 05 August 2020].</w:t>
+                      <w:t xml:space="preserve">„Pixabay,“ [Online]. Available: https://pixabay.com/de/illustrations/wald-sonnenuntergang-hirsch-natur-1597029/. </w:t>
+                    </w:r>
+                    <w:r>
+                      <w:rPr>
+                        <w:noProof/>
+                      </w:rPr>
+                      <w:t>[Zugriff am 05 August 2020].</w:t>
                     </w:r>
                   </w:p>
                 </w:tc>
@@ -17853,8 +18133,15 @@
                     <w:r>
                       <w:rPr>
                         <w:noProof/>
+                        <w:lang w:val="en-US"/>
                       </w:rPr>
-                      <w:t>„Pixabay,“ [Online]. Available: https://pixabay.com/de/illustrations/vogelschwarm-fliegen-v%C3%B6gel-herde-5403298/. [Zugriff am 05 August 2020].</w:t>
+                      <w:t xml:space="preserve">„Pixabay,“ [Online]. Available: https://pixabay.com/de/illustrations/vogelschwarm-fliegen-v%C3%B6gel-herde-5403298/. </w:t>
+                    </w:r>
+                    <w:r>
+                      <w:rPr>
+                        <w:noProof/>
+                      </w:rPr>
+                      <w:t>[Zugriff am 05 August 2020].</w:t>
                     </w:r>
                   </w:p>
                 </w:tc>
@@ -17899,8 +18186,15 @@
                     <w:r>
                       <w:rPr>
                         <w:noProof/>
+                        <w:lang w:val="en-US"/>
                       </w:rPr>
-                      <w:t>„Pixabay,“ [Online]. Available: https://pixabay.com/de/vectors/ameise-insekt-k%C3%A4fer-insekt-tier-162000/. [Zugriff am 05 August 2020].</w:t>
+                      <w:t xml:space="preserve">„Pixabay,“ [Online]. Available: https://pixabay.com/de/vectors/ameise-insekt-k%C3%A4fer-insekt-tier-162000/. </w:t>
+                    </w:r>
+                    <w:r>
+                      <w:rPr>
+                        <w:noProof/>
+                      </w:rPr>
+                      <w:t>[Zugriff am 05 August 2020].</w:t>
                     </w:r>
                   </w:p>
                 </w:tc>
@@ -17945,8 +18239,15 @@
                     <w:r>
                       <w:rPr>
                         <w:noProof/>
+                        <w:lang w:val="en-US"/>
                       </w:rPr>
-                      <w:t>„Pixabay,“ [Online]. Available: https://pixabay.com/de/vectors/autobahn-gr%C3%BCn-antrieb-h%C3%BCgel-149969/. [Zugriff am 05 August 2020].</w:t>
+                      <w:t xml:space="preserve">„Pixabay,“ [Online]. Available: https://pixabay.com/de/vectors/autobahn-gr%C3%BCn-antrieb-h%C3%BCgel-149969/. </w:t>
+                    </w:r>
+                    <w:r>
+                      <w:rPr>
+                        <w:noProof/>
+                      </w:rPr>
+                      <w:t>[Zugriff am 05 August 2020].</w:t>
                     </w:r>
                   </w:p>
                 </w:tc>
@@ -17992,8 +18293,15 @@
                     <w:r>
                       <w:rPr>
                         <w:noProof/>
+                        <w:lang w:val="en-US"/>
                       </w:rPr>
-                      <w:t>„Pixabay,“ [Online]. Available: https://pixabay.com/de/vectors/pfeil-links-blau-handgezeichnete-310635/. [Zugriff am 05 August 2020].</w:t>
+                      <w:t xml:space="preserve">„Pixabay,“ [Online]. Available: https://pixabay.com/de/vectors/pfeil-links-blau-handgezeichnete-310635/. </w:t>
+                    </w:r>
+                    <w:r>
+                      <w:rPr>
+                        <w:noProof/>
+                      </w:rPr>
+                      <w:t>[Zugriff am 05 August 2020].</w:t>
                     </w:r>
                   </w:p>
                 </w:tc>
@@ -18594,7 +18902,7 @@
 </file>
 
 <file path=word/endnotes.xml><?xml version="1.0" encoding="utf-8"?>
-<w:endnotes xmlns:wpc="http://schemas.microsoft.com/office/word/2010/wordprocessingCanvas" xmlns:cx="http://schemas.microsoft.com/office/drawing/2014/chartex" xmlns:cx1="http://schemas.microsoft.com/office/drawing/2015/9/8/chartex" xmlns:cx2="http://schemas.microsoft.com/office/drawing/2015/10/21/chartex" xmlns:cx3="http://schemas.microsoft.com/office/drawing/2016/5/9/chartex" xmlns:cx4="http://schemas.microsoft.com/office/drawing/2016/5/10/chartex" xmlns:cx5="http://schemas.microsoft.com/office/drawing/2016/5/11/chartex" xmlns:cx6="http://schemas.microsoft.com/office/drawing/2016/5/12/chartex" xmlns:cx7="http://schemas.microsoft.com/office/drawing/2016/5/13/chartex" xmlns:cx8="http://schemas.microsoft.com/office/drawing/2016/5/14/chartex" xmlns:mc="http://schemas.openxmlformats.org/markup-compatibility/2006" xmlns:aink="http://schemas.microsoft.com/office/drawing/2016/ink" xmlns:am3d="http://schemas.microsoft.com/office/drawing/2017/model3d" xmlns:o="urn:schemas-microsoft-com:office:office" xmlns:r="http://schemas.openxmlformats.org/officeDocument/2006/relationships" xmlns:m="http://schemas.openxmlformats.org/officeDocument/2006/math" xmlns:v="urn:schemas-microsoft-com:vml" xmlns:wp14="http://schemas.microsoft.com/office/word/2010/wordprocessingDrawing" xmlns:wp="http://schemas.openxmlformats.org/drawingml/2006/wordprocessingDrawing" xmlns:w10="urn:schemas-microsoft-com:office:word" xmlns:w="http://schemas.openxmlformats.org/wordprocessingml/2006/main" xmlns:w14="http://schemas.microsoft.com/office/word/2010/wordml" xmlns:w15="http://schemas.microsoft.com/office/word/2012/wordml" xmlns:w16cex="http://schemas.microsoft.com/office/word/2018/wordml/cex" xmlns:w16cid="http://schemas.microsoft.com/office/word/2016/wordml/cid" xmlns:w16="http://schemas.microsoft.com/office/word/2018/wordml" xmlns:w16se="http://schemas.microsoft.com/office/word/2015/wordml/symex" xmlns:wpg="http://schemas.microsoft.com/office/word/2010/wordprocessingGroup" xmlns:wpi="http://schemas.microsoft.com/office/word/2010/wordprocessingInk" xmlns:wne="http://schemas.microsoft.com/office/word/2006/wordml" xmlns:wps="http://schemas.microsoft.com/office/word/2010/wordprocessingShape" mc:Ignorable="w14 w15 w16se w16cid w16 w16cex wp14">
+<w:endnotes xmlns:wpc="http://schemas.microsoft.com/office/word/2010/wordprocessingCanvas" xmlns:cx="http://schemas.microsoft.com/office/drawing/2014/chartex" xmlns:cx1="http://schemas.microsoft.com/office/drawing/2015/9/8/chartex" xmlns:mc="http://schemas.openxmlformats.org/markup-compatibility/2006" xmlns:o="urn:schemas-microsoft-com:office:office" xmlns:r="http://schemas.openxmlformats.org/officeDocument/2006/relationships" xmlns:m="http://schemas.openxmlformats.org/officeDocument/2006/math" xmlns:v="urn:schemas-microsoft-com:vml" xmlns:wp14="http://schemas.microsoft.com/office/word/2010/wordprocessingDrawing" xmlns:wp="http://schemas.openxmlformats.org/drawingml/2006/wordprocessingDrawing" xmlns:w10="urn:schemas-microsoft-com:office:word" xmlns:w="http://schemas.openxmlformats.org/wordprocessingml/2006/main" xmlns:w14="http://schemas.microsoft.com/office/word/2010/wordml" xmlns:w15="http://schemas.microsoft.com/office/word/2012/wordml" xmlns:w16se="http://schemas.microsoft.com/office/word/2015/wordml/symex" xmlns:wpg="http://schemas.microsoft.com/office/word/2010/wordprocessingGroup" xmlns:wpi="http://schemas.microsoft.com/office/word/2010/wordprocessingInk" xmlns:wne="http://schemas.microsoft.com/office/word/2006/wordml" xmlns:wps="http://schemas.microsoft.com/office/word/2010/wordprocessingShape" mc:Ignorable="w14 w15 w16se wp14">
   <w:endnote w:type="separator" w:id="-1">
     <w:p>
       <w:r>
@@ -18613,7 +18921,7 @@
 </file>
 
 <file path=word/footer1.xml><?xml version="1.0" encoding="utf-8"?>
-<w:ftr xmlns:wpc="http://schemas.microsoft.com/office/word/2010/wordprocessingCanvas" xmlns:cx="http://schemas.microsoft.com/office/drawing/2014/chartex" xmlns:cx1="http://schemas.microsoft.com/office/drawing/2015/9/8/chartex" xmlns:cx2="http://schemas.microsoft.com/office/drawing/2015/10/21/chartex" xmlns:cx3="http://schemas.microsoft.com/office/drawing/2016/5/9/chartex" xmlns:cx4="http://schemas.microsoft.com/office/drawing/2016/5/10/chartex" xmlns:cx5="http://schemas.microsoft.com/office/drawing/2016/5/11/chartex" xmlns:cx6="http://schemas.microsoft.com/office/drawing/2016/5/12/chartex" xmlns:cx7="http://schemas.microsoft.com/office/drawing/2016/5/13/chartex" xmlns:cx8="http://schemas.microsoft.com/office/drawing/2016/5/14/chartex" xmlns:mc="http://schemas.openxmlformats.org/markup-compatibility/2006" xmlns:aink="http://schemas.microsoft.com/office/drawing/2016/ink" xmlns:am3d="http://schemas.microsoft.com/office/drawing/2017/model3d" xmlns:o="urn:schemas-microsoft-com:office:office" xmlns:r="http://schemas.openxmlformats.org/officeDocument/2006/relationships" xmlns:m="http://schemas.openxmlformats.org/officeDocument/2006/math" xmlns:v="urn:schemas-microsoft-com:vml" xmlns:wp14="http://schemas.microsoft.com/office/word/2010/wordprocessingDrawing" xmlns:wp="http://schemas.openxmlformats.org/drawingml/2006/wordprocessingDrawing" xmlns:w10="urn:schemas-microsoft-com:office:word" xmlns:w="http://schemas.openxmlformats.org/wordprocessingml/2006/main" xmlns:w14="http://schemas.microsoft.com/office/word/2010/wordml" xmlns:w15="http://schemas.microsoft.com/office/word/2012/wordml" xmlns:w16cex="http://schemas.microsoft.com/office/word/2018/wordml/cex" xmlns:w16cid="http://schemas.microsoft.com/office/word/2016/wordml/cid" xmlns:w16="http://schemas.microsoft.com/office/word/2018/wordml" xmlns:w16se="http://schemas.microsoft.com/office/word/2015/wordml/symex" xmlns:wpg="http://schemas.microsoft.com/office/word/2010/wordprocessingGroup" xmlns:wpi="http://schemas.microsoft.com/office/word/2010/wordprocessingInk" xmlns:wne="http://schemas.microsoft.com/office/word/2006/wordml" xmlns:wps="http://schemas.microsoft.com/office/word/2010/wordprocessingShape" mc:Ignorable="w14 w15 w16se w16cid w16 w16cex wp14">
+<w:ftr xmlns:wpc="http://schemas.microsoft.com/office/word/2010/wordprocessingCanvas" xmlns:cx="http://schemas.microsoft.com/office/drawing/2014/chartex" xmlns:cx1="http://schemas.microsoft.com/office/drawing/2015/9/8/chartex" xmlns:mc="http://schemas.openxmlformats.org/markup-compatibility/2006" xmlns:o="urn:schemas-microsoft-com:office:office" xmlns:r="http://schemas.openxmlformats.org/officeDocument/2006/relationships" xmlns:m="http://schemas.openxmlformats.org/officeDocument/2006/math" xmlns:v="urn:schemas-microsoft-com:vml" xmlns:wp14="http://schemas.microsoft.com/office/word/2010/wordprocessingDrawing" xmlns:wp="http://schemas.openxmlformats.org/drawingml/2006/wordprocessingDrawing" xmlns:w10="urn:schemas-microsoft-com:office:word" xmlns:w="http://schemas.openxmlformats.org/wordprocessingml/2006/main" xmlns:w14="http://schemas.microsoft.com/office/word/2010/wordml" xmlns:w15="http://schemas.microsoft.com/office/word/2012/wordml" xmlns:w16se="http://schemas.microsoft.com/office/word/2015/wordml/symex" xmlns:wpg="http://schemas.microsoft.com/office/word/2010/wordprocessingGroup" xmlns:wpi="http://schemas.microsoft.com/office/word/2010/wordprocessingInk" xmlns:wne="http://schemas.microsoft.com/office/word/2006/wordml" xmlns:wps="http://schemas.microsoft.com/office/word/2010/wordprocessingShape" mc:Ignorable="w14 w15 w16se wp14">
   <w:p>
     <w:pPr>
       <w:pStyle w:val="Fuzeile"/>
@@ -18649,7 +18957,7 @@
 </file>
 
 <file path=word/footer2.xml><?xml version="1.0" encoding="utf-8"?>
-<w:ftr xmlns:wpc="http://schemas.microsoft.com/office/word/2010/wordprocessingCanvas" xmlns:cx="http://schemas.microsoft.com/office/drawing/2014/chartex" xmlns:cx1="http://schemas.microsoft.com/office/drawing/2015/9/8/chartex" xmlns:cx2="http://schemas.microsoft.com/office/drawing/2015/10/21/chartex" xmlns:cx3="http://schemas.microsoft.com/office/drawing/2016/5/9/chartex" xmlns:cx4="http://schemas.microsoft.com/office/drawing/2016/5/10/chartex" xmlns:cx5="http://schemas.microsoft.com/office/drawing/2016/5/11/chartex" xmlns:cx6="http://schemas.microsoft.com/office/drawing/2016/5/12/chartex" xmlns:cx7="http://schemas.microsoft.com/office/drawing/2016/5/13/chartex" xmlns:cx8="http://schemas.microsoft.com/office/drawing/2016/5/14/chartex" xmlns:mc="http://schemas.openxmlformats.org/markup-compatibility/2006" xmlns:aink="http://schemas.microsoft.com/office/drawing/2016/ink" xmlns:am3d="http://schemas.microsoft.com/office/drawing/2017/model3d" xmlns:o="urn:schemas-microsoft-com:office:office" xmlns:r="http://schemas.openxmlformats.org/officeDocument/2006/relationships" xmlns:m="http://schemas.openxmlformats.org/officeDocument/2006/math" xmlns:v="urn:schemas-microsoft-com:vml" xmlns:wp14="http://schemas.microsoft.com/office/word/2010/wordprocessingDrawing" xmlns:wp="http://schemas.openxmlformats.org/drawingml/2006/wordprocessingDrawing" xmlns:w10="urn:schemas-microsoft-com:office:word" xmlns:w="http://schemas.openxmlformats.org/wordprocessingml/2006/main" xmlns:w14="http://schemas.microsoft.com/office/word/2010/wordml" xmlns:w15="http://schemas.microsoft.com/office/word/2012/wordml" xmlns:w16cex="http://schemas.microsoft.com/office/word/2018/wordml/cex" xmlns:w16cid="http://schemas.microsoft.com/office/word/2016/wordml/cid" xmlns:w16="http://schemas.microsoft.com/office/word/2018/wordml" xmlns:w16se="http://schemas.microsoft.com/office/word/2015/wordml/symex" xmlns:wpg="http://schemas.microsoft.com/office/word/2010/wordprocessingGroup" xmlns:wpi="http://schemas.microsoft.com/office/word/2010/wordprocessingInk" xmlns:wne="http://schemas.microsoft.com/office/word/2006/wordml" xmlns:wps="http://schemas.microsoft.com/office/word/2010/wordprocessingShape" mc:Ignorable="w14 w15 w16se w16cid w16 w16cex wp14">
+<w:ftr xmlns:wpc="http://schemas.microsoft.com/office/word/2010/wordprocessingCanvas" xmlns:cx="http://schemas.microsoft.com/office/drawing/2014/chartex" xmlns:cx1="http://schemas.microsoft.com/office/drawing/2015/9/8/chartex" xmlns:mc="http://schemas.openxmlformats.org/markup-compatibility/2006" xmlns:o="urn:schemas-microsoft-com:office:office" xmlns:r="http://schemas.openxmlformats.org/officeDocument/2006/relationships" xmlns:m="http://schemas.openxmlformats.org/officeDocument/2006/math" xmlns:v="urn:schemas-microsoft-com:vml" xmlns:wp14="http://schemas.microsoft.com/office/word/2010/wordprocessingDrawing" xmlns:wp="http://schemas.openxmlformats.org/drawingml/2006/wordprocessingDrawing" xmlns:w10="urn:schemas-microsoft-com:office:word" xmlns:w="http://schemas.openxmlformats.org/wordprocessingml/2006/main" xmlns:w14="http://schemas.microsoft.com/office/word/2010/wordml" xmlns:w15="http://schemas.microsoft.com/office/word/2012/wordml" xmlns:w16se="http://schemas.microsoft.com/office/word/2015/wordml/symex" xmlns:wpg="http://schemas.microsoft.com/office/word/2010/wordprocessingGroup" xmlns:wpi="http://schemas.microsoft.com/office/word/2010/wordprocessingInk" xmlns:wne="http://schemas.microsoft.com/office/word/2006/wordml" xmlns:wps="http://schemas.microsoft.com/office/word/2010/wordprocessingShape" mc:Ignorable="w14 w15 w16se wp14">
   <w:sdt>
     <w:sdtPr>
       <w:rPr>
@@ -18661,6 +18969,11 @@
         <w:docPartUnique/>
       </w:docPartObj>
     </w:sdtPr>
+    <w:sdtEndPr>
+      <w:rPr>
+        <w:rStyle w:val="Seitenzahl"/>
+      </w:rPr>
+    </w:sdtEndPr>
     <w:sdtContent>
       <w:p>
         <w:pPr>
@@ -18673,6 +18986,7 @@
           <w:rPr>
             <w:rStyle w:val="Seitenzahl"/>
             <w:noProof/>
+            <w:lang w:eastAsia="de-DE"/>
           </w:rPr>
           <mc:AlternateContent>
             <mc:Choice Requires="wps">
@@ -18753,9 +19067,10 @@
                               </w:r>
                               <w:r>
                                 <w:rPr>
+                                  <w:noProof/>
                                   <w:color w:val="C0504D" w:themeColor="accent2"/>
                                 </w:rPr>
-                                <w:t>2</w:t>
+                                <w:t>20</w:t>
                               </w:r>
                               <w:r>
                                 <w:rPr>
@@ -18783,7 +19098,7 @@
             </mc:Choice>
             <mc:Fallback>
               <w:pict>
-                <v:rect w14:anchorId="5BF77BD8" id="Rechteck 46" o:spid="_x0000_s1048" style="position:absolute;margin-left:0;margin-top:0;width:44.55pt;height:15.1pt;rotation:180;flip:x;z-index:251661312;visibility:visible;mso-wrap-style:square;mso-width-percent:0;mso-height-percent:0;mso-wrap-distance-left:9pt;mso-wrap-distance-top:0;mso-wrap-distance-right:9pt;mso-wrap-distance-bottom:0;mso-position-horizontal:center;mso-position-horizontal-relative:left-margin-area;mso-position-vertical:center;mso-position-vertical-relative:bottom-margin-area;mso-width-percent:0;mso-height-percent:0;mso-width-relative:page;mso-height-relative:bottom-margin-area;v-text-anchor:top" o:gfxdata="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" filled="f" fillcolor="#c0504d" stroked="f" strokecolor="#5c83b4" strokeweight="2.25pt">
+                <v:rect w14:anchorId="5BF77BD8" id="Rechteck 46" o:spid="_x0000_s1048" style="position:absolute;margin-left:0;margin-top:0;width:44.55pt;height:15.1pt;rotation:180;flip:x;z-index:251661312;visibility:visible;mso-wrap-style:square;mso-width-percent:0;mso-height-percent:0;mso-wrap-distance-left:9pt;mso-wrap-distance-top:0;mso-wrap-distance-right:9pt;mso-wrap-distance-bottom:0;mso-position-horizontal:center;mso-position-horizontal-relative:left-margin-area;mso-position-vertical:center;mso-position-vertical-relative:bottom-margin-area;mso-width-percent:0;mso-height-percent:0;mso-width-relative:page;mso-height-relative:bottom-margin-area;v-text-anchor:top" o:gfxdata="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" filled="f" fillcolor="#c0504d" stroked="f" strokecolor="#5c83b4" strokeweight="2.25pt">
                   <v:textbox inset=",0,,0">
                     <w:txbxContent>
                       <w:p>
@@ -18807,9 +19122,10 @@
                         </w:r>
                         <w:r>
                           <w:rPr>
+                            <w:noProof/>
                             <w:color w:val="C0504D" w:themeColor="accent2"/>
                           </w:rPr>
-                          <w:t>2</w:t>
+                          <w:t>20</w:t>
                         </w:r>
                         <w:r>
                           <w:rPr>
@@ -18833,7 +19149,7 @@
 </file>
 
 <file path=word/footnotes.xml><?xml version="1.0" encoding="utf-8"?>
-<w:footnotes xmlns:wpc="http://schemas.microsoft.com/office/word/2010/wordprocessingCanvas" xmlns:cx="http://schemas.microsoft.com/office/drawing/2014/chartex" xmlns:cx1="http://schemas.microsoft.com/office/drawing/2015/9/8/chartex" xmlns:cx2="http://schemas.microsoft.com/office/drawing/2015/10/21/chartex" xmlns:cx3="http://schemas.microsoft.com/office/drawing/2016/5/9/chartex" xmlns:cx4="http://schemas.microsoft.com/office/drawing/2016/5/10/chartex" xmlns:cx5="http://schemas.microsoft.com/office/drawing/2016/5/11/chartex" xmlns:cx6="http://schemas.microsoft.com/office/drawing/2016/5/12/chartex" xmlns:cx7="http://schemas.microsoft.com/office/drawing/2016/5/13/chartex" xmlns:cx8="http://schemas.microsoft.com/office/drawing/2016/5/14/chartex" xmlns:mc="http://schemas.openxmlformats.org/markup-compatibility/2006" xmlns:aink="http://schemas.microsoft.com/office/drawing/2016/ink" xmlns:am3d="http://schemas.microsoft.com/office/drawing/2017/model3d" xmlns:o="urn:schemas-microsoft-com:office:office" xmlns:r="http://schemas.openxmlformats.org/officeDocument/2006/relationships" xmlns:m="http://schemas.openxmlformats.org/officeDocument/2006/math" xmlns:v="urn:schemas-microsoft-com:vml" xmlns:wp14="http://schemas.microsoft.com/office/word/2010/wordprocessingDrawing" xmlns:wp="http://schemas.openxmlformats.org/drawingml/2006/wordprocessingDrawing" xmlns:w10="urn:schemas-microsoft-com:office:word" xmlns:w="http://schemas.openxmlformats.org/wordprocessingml/2006/main" xmlns:w14="http://schemas.microsoft.com/office/word/2010/wordml" xmlns:w15="http://schemas.microsoft.com/office/word/2012/wordml" xmlns:w16cex="http://schemas.microsoft.com/office/word/2018/wordml/cex" xmlns:w16cid="http://schemas.microsoft.com/office/word/2016/wordml/cid" xmlns:w16="http://schemas.microsoft.com/office/word/2018/wordml" xmlns:w16se="http://schemas.microsoft.com/office/word/2015/wordml/symex" xmlns:wpg="http://schemas.microsoft.com/office/word/2010/wordprocessingGroup" xmlns:wpi="http://schemas.microsoft.com/office/word/2010/wordprocessingInk" xmlns:wne="http://schemas.microsoft.com/office/word/2006/wordml" xmlns:wps="http://schemas.microsoft.com/office/word/2010/wordprocessingShape" mc:Ignorable="w14 w15 w16se w16cid w16 w16cex wp14">
+<w:footnotes xmlns:wpc="http://schemas.microsoft.com/office/word/2010/wordprocessingCanvas" xmlns:cx="http://schemas.microsoft.com/office/drawing/2014/chartex" xmlns:cx1="http://schemas.microsoft.com/office/drawing/2015/9/8/chartex" xmlns:mc="http://schemas.openxmlformats.org/markup-compatibility/2006" xmlns:o="urn:schemas-microsoft-com:office:office" xmlns:r="http://schemas.openxmlformats.org/officeDocument/2006/relationships" xmlns:m="http://schemas.openxmlformats.org/officeDocument/2006/math" xmlns:v="urn:schemas-microsoft-com:vml" xmlns:wp14="http://schemas.microsoft.com/office/word/2010/wordprocessingDrawing" xmlns:wp="http://schemas.openxmlformats.org/drawingml/2006/wordprocessingDrawing" xmlns:w10="urn:schemas-microsoft-com:office:word" xmlns:w="http://schemas.openxmlformats.org/wordprocessingml/2006/main" xmlns:w14="http://schemas.microsoft.com/office/word/2010/wordml" xmlns:w15="http://schemas.microsoft.com/office/word/2012/wordml" xmlns:w16se="http://schemas.microsoft.com/office/word/2015/wordml/symex" xmlns:wpg="http://schemas.microsoft.com/office/word/2010/wordprocessingGroup" xmlns:wpi="http://schemas.microsoft.com/office/word/2010/wordprocessingInk" xmlns:wne="http://schemas.microsoft.com/office/word/2006/wordml" xmlns:wps="http://schemas.microsoft.com/office/word/2010/wordprocessingShape" mc:Ignorable="w14 w15 w16se wp14">
   <w:footnote w:type="separator" w:id="-1">
     <w:p>
       <w:r>
@@ -18852,7 +19168,7 @@
 </file>
 
 <file path=word/header1.xml><?xml version="1.0" encoding="utf-8"?>
-<w:hdr xmlns:wpc="http://schemas.microsoft.com/office/word/2010/wordprocessingCanvas" xmlns:cx="http://schemas.microsoft.com/office/drawing/2014/chartex" xmlns:cx1="http://schemas.microsoft.com/office/drawing/2015/9/8/chartex" xmlns:cx2="http://schemas.microsoft.com/office/drawing/2015/10/21/chartex" xmlns:cx3="http://schemas.microsoft.com/office/drawing/2016/5/9/chartex" xmlns:cx4="http://schemas.microsoft.com/office/drawing/2016/5/10/chartex" xmlns:cx5="http://schemas.microsoft.com/office/drawing/2016/5/11/chartex" xmlns:cx6="http://schemas.microsoft.com/office/drawing/2016/5/12/chartex" xmlns:cx7="http://schemas.microsoft.com/office/drawing/2016/5/13/chartex" xmlns:cx8="http://schemas.microsoft.com/office/drawing/2016/5/14/chartex" xmlns:mc="http://schemas.openxmlformats.org/markup-compatibility/2006" xmlns:aink="http://schemas.microsoft.com/office/drawing/2016/ink" xmlns:am3d="http://schemas.microsoft.com/office/drawing/2017/model3d" xmlns:o="urn:schemas-microsoft-com:office:office" xmlns:r="http://schemas.openxmlformats.org/officeDocument/2006/relationships" xmlns:m="http://schemas.openxmlformats.org/officeDocument/2006/math" xmlns:v="urn:schemas-microsoft-com:vml" xmlns:wp14="http://schemas.microsoft.com/office/word/2010/wordprocessingDrawing" xmlns:wp="http://schemas.openxmlformats.org/drawingml/2006/wordprocessingDrawing" xmlns:w10="urn:schemas-microsoft-com:office:word" xmlns:w="http://schemas.openxmlformats.org/wordprocessingml/2006/main" xmlns:w14="http://schemas.microsoft.com/office/word/2010/wordml" xmlns:w15="http://schemas.microsoft.com/office/word/2012/wordml" xmlns:w16cex="http://schemas.microsoft.com/office/word/2018/wordml/cex" xmlns:w16cid="http://schemas.microsoft.com/office/word/2016/wordml/cid" xmlns:w16="http://schemas.microsoft.com/office/word/2018/wordml" xmlns:w16se="http://schemas.microsoft.com/office/word/2015/wordml/symex" xmlns:wpg="http://schemas.microsoft.com/office/word/2010/wordprocessingGroup" xmlns:wpi="http://schemas.microsoft.com/office/word/2010/wordprocessingInk" xmlns:wne="http://schemas.microsoft.com/office/word/2006/wordml" xmlns:wps="http://schemas.microsoft.com/office/word/2010/wordprocessingShape" mc:Ignorable="w14 w15 w16se w16cid w16 w16cex wp14">
+<w:hdr xmlns:wpc="http://schemas.microsoft.com/office/word/2010/wordprocessingCanvas" xmlns:cx="http://schemas.microsoft.com/office/drawing/2014/chartex" xmlns:cx1="http://schemas.microsoft.com/office/drawing/2015/9/8/chartex" xmlns:mc="http://schemas.openxmlformats.org/markup-compatibility/2006" xmlns:o="urn:schemas-microsoft-com:office:office" xmlns:r="http://schemas.openxmlformats.org/officeDocument/2006/relationships" xmlns:m="http://schemas.openxmlformats.org/officeDocument/2006/math" xmlns:v="urn:schemas-microsoft-com:vml" xmlns:wp14="http://schemas.microsoft.com/office/word/2010/wordprocessingDrawing" xmlns:wp="http://schemas.openxmlformats.org/drawingml/2006/wordprocessingDrawing" xmlns:w10="urn:schemas-microsoft-com:office:word" xmlns:w="http://schemas.openxmlformats.org/wordprocessingml/2006/main" xmlns:w14="http://schemas.microsoft.com/office/word/2010/wordml" xmlns:w15="http://schemas.microsoft.com/office/word/2012/wordml" xmlns:w16se="http://schemas.microsoft.com/office/word/2015/wordml/symex" xmlns:wpg="http://schemas.microsoft.com/office/word/2010/wordprocessingGroup" xmlns:wpi="http://schemas.microsoft.com/office/word/2010/wordprocessingInk" xmlns:wne="http://schemas.microsoft.com/office/word/2006/wordml" xmlns:wps="http://schemas.microsoft.com/office/word/2010/wordprocessingShape" mc:Ignorable="w14 w15 w16se wp14">
   <w:sdt>
     <w:sdtPr>
       <w:alias w:val="Titel"/>
@@ -18864,6 +19180,7 @@
       <w:dataBinding w:prefixMappings="xmlns:ns0='http://purl.org/dc/elements/1.1/' xmlns:ns1='http://schemas.openxmlformats.org/package/2006/metadata/core-properties' " w:xpath="/ns1:coreProperties[1]/ns0:title[1]" w:storeItemID="{6C3C8BC8-F283-45AE-878A-BAB7291924A1}"/>
       <w:text/>
     </w:sdtPr>
+    <w:sdtEndPr/>
     <w:sdtContent>
       <w:p>
         <w:pPr>
@@ -18879,7 +19196,7 @@
 </file>
 
 <file path=word/numbering.xml><?xml version="1.0" encoding="utf-8"?>
-<w:numbering xmlns:wpc="http://schemas.microsoft.com/office/word/2010/wordprocessingCanvas" xmlns:cx="http://schemas.microsoft.com/office/drawing/2014/chartex" xmlns:cx1="http://schemas.microsoft.com/office/drawing/2015/9/8/chartex" xmlns:cx2="http://schemas.microsoft.com/office/drawing/2015/10/21/chartex" xmlns:cx3="http://schemas.microsoft.com/office/drawing/2016/5/9/chartex" xmlns:cx4="http://schemas.microsoft.com/office/drawing/2016/5/10/chartex" xmlns:cx5="http://schemas.microsoft.com/office/drawing/2016/5/11/chartex" xmlns:cx6="http://schemas.microsoft.com/office/drawing/2016/5/12/chartex" xmlns:cx7="http://schemas.microsoft.com/office/drawing/2016/5/13/chartex" xmlns:cx8="http://schemas.microsoft.com/office/drawing/2016/5/14/chartex" xmlns:mc="http://schemas.openxmlformats.org/markup-compatibility/2006" xmlns:aink="http://schemas.microsoft.com/office/drawing/2016/ink" xmlns:am3d="http://schemas.microsoft.com/office/drawing/2017/model3d" xmlns:o="urn:schemas-microsoft-com:office:office" xmlns:r="http://schemas.openxmlformats.org/officeDocument/2006/relationships" xmlns:m="http://schemas.openxmlformats.org/officeDocument/2006/math" xmlns:v="urn:schemas-microsoft-com:vml" xmlns:wp14="http://schemas.microsoft.com/office/word/2010/wordprocessingDrawing" xmlns:wp="http://schemas.openxmlformats.org/drawingml/2006/wordprocessingDrawing" xmlns:w10="urn:schemas-microsoft-com:office:word" xmlns:w="http://schemas.openxmlformats.org/wordprocessingml/2006/main" xmlns:w14="http://schemas.microsoft.com/office/word/2010/wordml" xmlns:w15="http://schemas.microsoft.com/office/word/2012/wordml" xmlns:w16cex="http://schemas.microsoft.com/office/word/2018/wordml/cex" xmlns:w16cid="http://schemas.microsoft.com/office/word/2016/wordml/cid" xmlns:w16="http://schemas.microsoft.com/office/word/2018/wordml" xmlns:w16se="http://schemas.microsoft.com/office/word/2015/wordml/symex" xmlns:wpg="http://schemas.microsoft.com/office/word/2010/wordprocessingGroup" xmlns:wpi="http://schemas.microsoft.com/office/word/2010/wordprocessingInk" xmlns:wne="http://schemas.microsoft.com/office/word/2006/wordml" xmlns:wps="http://schemas.microsoft.com/office/word/2010/wordprocessingShape" mc:Ignorable="w14 w15 w16se w16cid w16 w16cex wp14">
+<w:numbering xmlns:wpc="http://schemas.microsoft.com/office/word/2010/wordprocessingCanvas" xmlns:cx="http://schemas.microsoft.com/office/drawing/2014/chartex" xmlns:cx1="http://schemas.microsoft.com/office/drawing/2015/9/8/chartex" xmlns:mc="http://schemas.openxmlformats.org/markup-compatibility/2006" xmlns:o="urn:schemas-microsoft-com:office:office" xmlns:r="http://schemas.openxmlformats.org/officeDocument/2006/relationships" xmlns:m="http://schemas.openxmlformats.org/officeDocument/2006/math" xmlns:v="urn:schemas-microsoft-com:vml" xmlns:wp14="http://schemas.microsoft.com/office/word/2010/wordprocessingDrawing" xmlns:wp="http://schemas.openxmlformats.org/drawingml/2006/wordprocessingDrawing" xmlns:w10="urn:schemas-microsoft-com:office:word" xmlns:w="http://schemas.openxmlformats.org/wordprocessingml/2006/main" xmlns:w14="http://schemas.microsoft.com/office/word/2010/wordml" xmlns:w15="http://schemas.microsoft.com/office/word/2012/wordml" xmlns:w16se="http://schemas.microsoft.com/office/word/2015/wordml/symex" xmlns:wpg="http://schemas.microsoft.com/office/word/2010/wordprocessingGroup" xmlns:wpi="http://schemas.microsoft.com/office/word/2010/wordprocessingInk" xmlns:wne="http://schemas.microsoft.com/office/word/2006/wordml" xmlns:wps="http://schemas.microsoft.com/office/word/2010/wordprocessingShape" mc:Ignorable="w14 w15 w16se wp14">
   <w:numPicBullet w:numPicBulletId="0">
     <w:pict>
       <v:shapetype id="_x0000_t75" coordsize="21600,21600" o:spt="75" o:preferrelative="t" path="m@4@5l@4@11@9@11@9@5xe" filled="f" stroked="f">
@@ -18901,7 +19218,7 @@
         <v:path o:extrusionok="f" gradientshapeok="t" o:connecttype="rect"/>
         <o:lock v:ext="edit" aspectratio="t"/>
       </v:shapetype>
-      <v:shape id="_x0000_i1094" type="#_x0000_t75" style="width:.75pt;height:1.5pt" o:bullet="t">
+      <v:shape id="_x0000_i1033" type="#_x0000_t75" style="width:.75pt;height:1.5pt" o:bullet="t">
         <v:imagedata r:id="rId1" o:title=""/>
       </v:shape>
     </w:pict>
@@ -21928,7 +22245,7 @@
 </file>
 
 <file path=word/styles.xml><?xml version="1.0" encoding="utf-8"?>
-<w:styles xmlns:mc="http://schemas.openxmlformats.org/markup-compatibility/2006" xmlns:r="http://schemas.openxmlformats.org/officeDocument/2006/relationships" xmlns:w="http://schemas.openxmlformats.org/wordprocessingml/2006/main" xmlns:w14="http://schemas.microsoft.com/office/word/2010/wordml" xmlns:w15="http://schemas.microsoft.com/office/word/2012/wordml" xmlns:w16cex="http://schemas.microsoft.com/office/word/2018/wordml/cex" xmlns:w16cid="http://schemas.microsoft.com/office/word/2016/wordml/cid" xmlns:w16="http://schemas.microsoft.com/office/word/2018/wordml" xmlns:w16se="http://schemas.microsoft.com/office/word/2015/wordml/symex" mc:Ignorable="w14 w15 w16se w16cid w16 w16cex">
+<w:styles xmlns:mc="http://schemas.openxmlformats.org/markup-compatibility/2006" xmlns:r="http://schemas.openxmlformats.org/officeDocument/2006/relationships" xmlns:w="http://schemas.openxmlformats.org/wordprocessingml/2006/main" xmlns:w14="http://schemas.microsoft.com/office/word/2010/wordml" xmlns:w15="http://schemas.microsoft.com/office/word/2012/wordml" xmlns:w16se="http://schemas.microsoft.com/office/word/2015/wordml/symex" mc:Ignorable="w14 w15 w16se">
   <w:docDefaults>
     <w:rPrDefault>
       <w:rPr>
@@ -21938,7 +22255,7 @@
     </w:rPrDefault>
     <w:pPrDefault/>
   </w:docDefaults>
-  <w:latentStyles w:defLockedState="0" w:defUIPriority="0" w:defSemiHidden="0" w:defUnhideWhenUsed="0" w:defQFormat="0" w:count="376">
+  <w:latentStyles w:defLockedState="0" w:defUIPriority="0" w:defSemiHidden="0" w:defUnhideWhenUsed="0" w:defQFormat="0" w:count="371">
     <w:lsdException w:name="Normal" w:qFormat="1"/>
     <w:lsdException w:name="heading 1" w:uiPriority="9" w:qFormat="1"/>
     <w:lsdException w:name="heading 2" w:uiPriority="9" w:qFormat="1"/>
@@ -22304,11 +22621,6 @@
     <w:lsdException w:name="List Table 5 Dark Accent 6" w:uiPriority="50"/>
     <w:lsdException w:name="List Table 6 Colorful Accent 6" w:uiPriority="51"/>
     <w:lsdException w:name="List Table 7 Colorful Accent 6" w:uiPriority="52"/>
-    <w:lsdException w:name="Mention" w:semiHidden="1" w:uiPriority="99" w:unhideWhenUsed="1"/>
-    <w:lsdException w:name="Smart Hyperlink" w:semiHidden="1" w:uiPriority="99" w:unhideWhenUsed="1"/>
-    <w:lsdException w:name="Hashtag" w:semiHidden="1" w:uiPriority="99" w:unhideWhenUsed="1"/>
-    <w:lsdException w:name="Unresolved Mention" w:semiHidden="1" w:uiPriority="99" w:unhideWhenUsed="1"/>
-    <w:lsdException w:name="Smart Link" w:semiHidden="1" w:uiPriority="99" w:unhideWhenUsed="1"/>
   </w:latentStyles>
   <w:style w:type="paragraph" w:default="1" w:styleId="Standard">
     <w:name w:val="Normal"/>
@@ -23594,7 +23906,7 @@
     <w:basedOn w:val="Absatz-Standardschriftart"/>
     <w:rsid w:val="0007123B"/>
   </w:style>
-  <w:style w:type="character" w:styleId="NichtaufgelsteErwhnung">
+  <w:style w:type="character" w:customStyle="1" w:styleId="UnresolvedMention">
     <w:name w:val="Unresolved Mention"/>
     <w:basedOn w:val="Absatz-Standardschriftart"/>
     <w:uiPriority w:val="99"/>
@@ -23662,7 +23974,7 @@
 </file>
 
 <file path=word/glossary/document.xml><?xml version="1.0" encoding="utf-8"?>
-<w:glossaryDocument xmlns:wpc="http://schemas.microsoft.com/office/word/2010/wordprocessingCanvas" xmlns:cx="http://schemas.microsoft.com/office/drawing/2014/chartex" xmlns:cx1="http://schemas.microsoft.com/office/drawing/2015/9/8/chartex" xmlns:cx2="http://schemas.microsoft.com/office/drawing/2015/10/21/chartex" xmlns:cx3="http://schemas.microsoft.com/office/drawing/2016/5/9/chartex" xmlns:cx4="http://schemas.microsoft.com/office/drawing/2016/5/10/chartex" xmlns:cx5="http://schemas.microsoft.com/office/drawing/2016/5/11/chartex" xmlns:cx6="http://schemas.microsoft.com/office/drawing/2016/5/12/chartex" xmlns:cx7="http://schemas.microsoft.com/office/drawing/2016/5/13/chartex" xmlns:cx8="http://schemas.microsoft.com/office/drawing/2016/5/14/chartex" xmlns:mc="http://schemas.openxmlformats.org/markup-compatibility/2006" xmlns:aink="http://schemas.microsoft.com/office/drawing/2016/ink" xmlns:am3d="http://schemas.microsoft.com/office/drawing/2017/model3d" xmlns:o="urn:schemas-microsoft-com:office:office" xmlns:r="http://schemas.openxmlformats.org/officeDocument/2006/relationships" xmlns:m="http://schemas.openxmlformats.org/officeDocument/2006/math" xmlns:v="urn:schemas-microsoft-com:vml" xmlns:wp14="http://schemas.microsoft.com/office/word/2010/wordprocessingDrawing" xmlns:wp="http://schemas.openxmlformats.org/drawingml/2006/wordprocessingDrawing" xmlns:w10="urn:schemas-microsoft-com:office:word" xmlns:w="http://schemas.openxmlformats.org/wordprocessingml/2006/main" xmlns:w14="http://schemas.microsoft.com/office/word/2010/wordml" xmlns:w15="http://schemas.microsoft.com/office/word/2012/wordml" xmlns:w16cex="http://schemas.microsoft.com/office/word/2018/wordml/cex" xmlns:w16cid="http://schemas.microsoft.com/office/word/2016/wordml/cid" xmlns:w16="http://schemas.microsoft.com/office/word/2018/wordml" xmlns:w16se="http://schemas.microsoft.com/office/word/2015/wordml/symex" xmlns:wpg="http://schemas.microsoft.com/office/word/2010/wordprocessingGroup" xmlns:wpi="http://schemas.microsoft.com/office/word/2010/wordprocessingInk" xmlns:wne="http://schemas.microsoft.com/office/word/2006/wordml" xmlns:wps="http://schemas.microsoft.com/office/word/2010/wordprocessingShape" mc:Ignorable="w14 w15 w16se w16cid w16 w16cex wp14">
+<w:glossaryDocument xmlns:wpc="http://schemas.microsoft.com/office/word/2010/wordprocessingCanvas" xmlns:cx="http://schemas.microsoft.com/office/drawing/2014/chartex" xmlns:cx1="http://schemas.microsoft.com/office/drawing/2015/9/8/chartex" xmlns:mc="http://schemas.openxmlformats.org/markup-compatibility/2006" xmlns:o="urn:schemas-microsoft-com:office:office" xmlns:r="http://schemas.openxmlformats.org/officeDocument/2006/relationships" xmlns:m="http://schemas.openxmlformats.org/officeDocument/2006/math" xmlns:v="urn:schemas-microsoft-com:vml" xmlns:wp14="http://schemas.microsoft.com/office/word/2010/wordprocessingDrawing" xmlns:wp="http://schemas.openxmlformats.org/drawingml/2006/wordprocessingDrawing" xmlns:w10="urn:schemas-microsoft-com:office:word" xmlns:w="http://schemas.openxmlformats.org/wordprocessingml/2006/main" xmlns:w14="http://schemas.microsoft.com/office/word/2010/wordml" xmlns:w15="http://schemas.microsoft.com/office/word/2012/wordml" xmlns:w16se="http://schemas.microsoft.com/office/word/2015/wordml/symex" xmlns:wpg="http://schemas.microsoft.com/office/word/2010/wordprocessingGroup" xmlns:wpi="http://schemas.microsoft.com/office/word/2010/wordprocessingInk" xmlns:wne="http://schemas.microsoft.com/office/word/2006/wordml" xmlns:wps="http://schemas.microsoft.com/office/word/2010/wordprocessingShape" mc:Ignorable="w14 w15 w16se wp14">
   <w:docParts>
     <w:docPart>
       <w:docPartPr>
@@ -23698,7 +24010,7 @@
 </file>
 
 <file path=word/glossary/fontTable.xml><?xml version="1.0" encoding="utf-8"?>
-<w:fonts xmlns:mc="http://schemas.openxmlformats.org/markup-compatibility/2006" xmlns:r="http://schemas.openxmlformats.org/officeDocument/2006/relationships" xmlns:w="http://schemas.openxmlformats.org/wordprocessingml/2006/main" xmlns:w14="http://schemas.microsoft.com/office/word/2010/wordml" xmlns:w15="http://schemas.microsoft.com/office/word/2012/wordml" xmlns:w16cex="http://schemas.microsoft.com/office/word/2018/wordml/cex" xmlns:w16cid="http://schemas.microsoft.com/office/word/2016/wordml/cid" xmlns:w16="http://schemas.microsoft.com/office/word/2018/wordml" xmlns:w16se="http://schemas.microsoft.com/office/word/2015/wordml/symex" mc:Ignorable="w14 w15 w16se w16cid w16 w16cex">
+<w:fonts xmlns:mc="http://schemas.openxmlformats.org/markup-compatibility/2006" xmlns:r="http://schemas.openxmlformats.org/officeDocument/2006/relationships" xmlns:w="http://schemas.openxmlformats.org/wordprocessingml/2006/main" xmlns:w14="http://schemas.microsoft.com/office/word/2010/wordml" xmlns:w15="http://schemas.microsoft.com/office/word/2012/wordml" xmlns:w16se="http://schemas.microsoft.com/office/word/2015/wordml/symex" mc:Ignorable="w14 w15 w16se">
   <w:font w:name="Symbol">
     <w:panose1 w:val="05050102010706020507"/>
     <w:charset w:val="02"/>
@@ -23732,15 +24044,15 @@
     <w:charset w:val="00"/>
     <w:family w:val="swiss"/>
     <w:pitch w:val="variable"/>
-    <w:sig w:usb0="E4002EFF" w:usb1="C000247B" w:usb2="00000009" w:usb3="00000000" w:csb0="000001FF" w:csb1="00000000"/>
+    <w:sig w:usb0="E0002EFF" w:usb1="C000247B" w:usb2="00000009" w:usb3="00000000" w:csb0="000001FF" w:csb1="00000000"/>
   </w:font>
   <w:font w:name="SimHei">
-    <w:altName w:val="黑体"/>
-    <w:panose1 w:val="02010600030101010101"/>
+    <w:altName w:val="Microsoft YaHei Light"/>
+    <w:panose1 w:val="02010609060101010101"/>
     <w:charset w:val="86"/>
     <w:family w:val="modern"/>
     <w:pitch w:val="fixed"/>
-    <w:sig w:usb0="800002BF" w:usb1="38CF7CFA" w:usb2="00000016" w:usb3="00000000" w:csb0="00040001" w:csb1="00000000"/>
+    <w:sig w:usb0="00000000" w:usb1="38CF7CFA" w:usb2="00000016" w:usb3="00000000" w:csb0="00040001" w:csb1="00000000"/>
   </w:font>
   <w:font w:name="Cambria">
     <w:panose1 w:val="02040503050406030204"/>
@@ -23776,13 +24088,13 @@
     <w:charset w:val="00"/>
     <w:family w:val="swiss"/>
     <w:pitch w:val="variable"/>
-    <w:sig w:usb0="E4002EFF" w:usb1="C000247B" w:usb2="00000009" w:usb3="00000000" w:csb0="000001FF" w:csb1="00000000"/>
+    <w:sig w:usb0="E0002AFF" w:usb1="C000247B" w:usb2="00000009" w:usb3="00000000" w:csb0="000001FF" w:csb1="00000000"/>
   </w:font>
 </w:fonts>
 </file>
 
 <file path=word/glossary/settings.xml><?xml version="1.0" encoding="utf-8"?>
-<w:settings xmlns:mc="http://schemas.openxmlformats.org/markup-compatibility/2006" xmlns:o="urn:schemas-microsoft-com:office:office" xmlns:r="http://schemas.openxmlformats.org/officeDocument/2006/relationships" xmlns:m="http://schemas.openxmlformats.org/officeDocument/2006/math" xmlns:v="urn:schemas-microsoft-com:vml" xmlns:w10="urn:schemas-microsoft-com:office:word" xmlns:w="http://schemas.openxmlformats.org/wordprocessingml/2006/main" xmlns:w14="http://schemas.microsoft.com/office/word/2010/wordml" xmlns:w15="http://schemas.microsoft.com/office/word/2012/wordml" xmlns:w16cex="http://schemas.microsoft.com/office/word/2018/wordml/cex" xmlns:w16cid="http://schemas.microsoft.com/office/word/2016/wordml/cid" xmlns:w16="http://schemas.microsoft.com/office/word/2018/wordml" xmlns:w16se="http://schemas.microsoft.com/office/word/2015/wordml/symex" xmlns:sl="http://schemas.openxmlformats.org/schemaLibrary/2006/main" mc:Ignorable="w14 w15 w16se w16cid w16 w16cex">
+<w:settings xmlns:mc="http://schemas.openxmlformats.org/markup-compatibility/2006" xmlns:o="urn:schemas-microsoft-com:office:office" xmlns:r="http://schemas.openxmlformats.org/officeDocument/2006/relationships" xmlns:m="http://schemas.openxmlformats.org/officeDocument/2006/math" xmlns:v="urn:schemas-microsoft-com:vml" xmlns:w10="urn:schemas-microsoft-com:office:word" xmlns:w="http://schemas.openxmlformats.org/wordprocessingml/2006/main" xmlns:w14="http://schemas.microsoft.com/office/word/2010/wordml" xmlns:w15="http://schemas.microsoft.com/office/word/2012/wordml" xmlns:w16se="http://schemas.microsoft.com/office/word/2015/wordml/symex" xmlns:sl="http://schemas.openxmlformats.org/schemaLibrary/2006/main" mc:Ignorable="w14 w15 w16se">
   <w:view w:val="normal"/>
   <w:defaultTabStop w:val="708"/>
   <w:hyphenationZone w:val="425"/>
@@ -23794,7 +24106,6 @@
     <w:compatSetting w:name="enableOpenTypeFeatures" w:uri="http://schemas.microsoft.com/office/word" w:val="1"/>
     <w:compatSetting w:name="doNotFlipMirrorIndents" w:uri="http://schemas.microsoft.com/office/word" w:val="1"/>
     <w:compatSetting w:name="differentiateMultirowTableHeaders" w:uri="http://schemas.microsoft.com/office/word" w:val="1"/>
-    <w:compatSetting w:name="useWord2013TrackBottomHyphenation" w:uri="http://schemas.microsoft.com/office/word" w:val="0"/>
   </w:compat>
   <w:rsids>
     <w:rsidRoot w:val="00B86F2C"/>
@@ -23825,6 +24136,7 @@
     <w:rsid w:val="00CB0CBF"/>
     <w:rsid w:val="00D00970"/>
     <w:rsid w:val="00DA26EB"/>
+    <w:rsid w:val="00DF0CDF"/>
     <w:rsid w:val="00DF7249"/>
     <w:rsid w:val="00EE544A"/>
     <w:rsid w:val="00FB5283"/>
@@ -23844,14 +24156,14 @@
   </m:mathPr>
   <w:themeFontLang w:val="de-DE"/>
   <w:clrSchemeMapping w:bg1="light1" w:t1="dark1" w:bg2="light2" w:t2="dark2" w:accent1="accent1" w:accent2="accent2" w:accent3="accent3" w:accent4="accent4" w:accent5="accent5" w:accent6="accent6" w:hyperlink="hyperlink" w:followedHyperlink="followedHyperlink"/>
-  <w:decimalSymbol w:val=","/>
-  <w:listSeparator w:val=";"/>
+  <w:decimalSymbol w:val="."/>
+  <w:listSeparator w:val=","/>
   <w15:chartTrackingRefBased/>
 </w:settings>
 </file>
 
 <file path=word/glossary/styles.xml><?xml version="1.0" encoding="utf-8"?>
-<w:styles xmlns:mc="http://schemas.openxmlformats.org/markup-compatibility/2006" xmlns:r="http://schemas.openxmlformats.org/officeDocument/2006/relationships" xmlns:w="http://schemas.openxmlformats.org/wordprocessingml/2006/main" xmlns:w14="http://schemas.microsoft.com/office/word/2010/wordml" xmlns:w15="http://schemas.microsoft.com/office/word/2012/wordml" xmlns:w16cex="http://schemas.microsoft.com/office/word/2018/wordml/cex" xmlns:w16cid="http://schemas.microsoft.com/office/word/2016/wordml/cid" xmlns:w16="http://schemas.microsoft.com/office/word/2018/wordml" xmlns:w16se="http://schemas.microsoft.com/office/word/2015/wordml/symex" mc:Ignorable="w14 w15 w16se w16cid w16 w16cex">
+<w:styles xmlns:mc="http://schemas.openxmlformats.org/markup-compatibility/2006" xmlns:r="http://schemas.openxmlformats.org/officeDocument/2006/relationships" xmlns:w="http://schemas.openxmlformats.org/wordprocessingml/2006/main" xmlns:w14="http://schemas.microsoft.com/office/word/2010/wordml" xmlns:w15="http://schemas.microsoft.com/office/word/2012/wordml" xmlns:w16se="http://schemas.microsoft.com/office/word/2015/wordml/symex" mc:Ignorable="w14 w15 w16se">
   <w:docDefaults>
     <w:rPrDefault>
       <w:rPr>
@@ -23867,7 +24179,7 @@
       </w:pPr>
     </w:pPrDefault>
   </w:docDefaults>
-  <w:latentStyles w:defLockedState="0" w:defUIPriority="99" w:defSemiHidden="0" w:defUnhideWhenUsed="0" w:defQFormat="0" w:count="376">
+  <w:latentStyles w:defLockedState="0" w:defUIPriority="99" w:defSemiHidden="0" w:defUnhideWhenUsed="0" w:defQFormat="0" w:count="371">
     <w:lsdException w:name="Normal" w:uiPriority="0" w:qFormat="1"/>
     <w:lsdException w:name="heading 1" w:uiPriority="9" w:qFormat="1"/>
     <w:lsdException w:name="heading 2" w:semiHidden="1" w:uiPriority="9" w:unhideWhenUsed="1" w:qFormat="1"/>
@@ -24239,11 +24551,6 @@
     <w:lsdException w:name="List Table 5 Dark Accent 6" w:uiPriority="50"/>
     <w:lsdException w:name="List Table 6 Colorful Accent 6" w:uiPriority="51"/>
     <w:lsdException w:name="List Table 7 Colorful Accent 6" w:uiPriority="52"/>
-    <w:lsdException w:name="Mention" w:semiHidden="1" w:unhideWhenUsed="1"/>
-    <w:lsdException w:name="Smart Hyperlink" w:semiHidden="1" w:unhideWhenUsed="1"/>
-    <w:lsdException w:name="Hashtag" w:semiHidden="1" w:unhideWhenUsed="1"/>
-    <w:lsdException w:name="Unresolved Mention" w:semiHidden="1" w:unhideWhenUsed="1"/>
-    <w:lsdException w:name="Smart Link" w:semiHidden="1" w:unhideWhenUsed="1"/>
   </w:latentStyles>
   <w:style w:type="paragraph" w:default="1" w:styleId="Standard">
     <w:name w:val="Normal"/>
@@ -24308,7 +24615,7 @@
 </file>
 
 <file path=word/glossary/webSettings.xml><?xml version="1.0" encoding="utf-8"?>
-<w:webSettings xmlns:mc="http://schemas.openxmlformats.org/markup-compatibility/2006" xmlns:r="http://schemas.openxmlformats.org/officeDocument/2006/relationships" xmlns:w="http://schemas.openxmlformats.org/wordprocessingml/2006/main" xmlns:w14="http://schemas.microsoft.com/office/word/2010/wordml" xmlns:w15="http://schemas.microsoft.com/office/word/2012/wordml" xmlns:w16cex="http://schemas.microsoft.com/office/word/2018/wordml/cex" xmlns:w16cid="http://schemas.microsoft.com/office/word/2016/wordml/cid" xmlns:w16="http://schemas.microsoft.com/office/word/2018/wordml" xmlns:w16se="http://schemas.microsoft.com/office/word/2015/wordml/symex" mc:Ignorable="w14 w15 w16se w16cid w16 w16cex">
+<w:webSettings xmlns:mc="http://schemas.openxmlformats.org/markup-compatibility/2006" xmlns:r="http://schemas.openxmlformats.org/officeDocument/2006/relationships" xmlns:w="http://schemas.openxmlformats.org/wordprocessingml/2006/main" xmlns:w14="http://schemas.microsoft.com/office/word/2010/wordml" xmlns:w15="http://schemas.microsoft.com/office/word/2012/wordml" xmlns:w16se="http://schemas.microsoft.com/office/word/2015/wordml/symex" mc:Ignorable="w14 w15 w16se">
   <w:optimizeForBrowser/>
   <w:allowPNG/>
 </w:webSettings>
@@ -24913,7 +25220,7 @@
 </file>
 
 <file path=customXml/itemProps1.xml><?xml version="1.0" encoding="utf-8"?>
-<ds:datastoreItem xmlns:ds="http://schemas.openxmlformats.org/officeDocument/2006/customXml" ds:itemID="{1035EBE2-B2AC-45E1-A7F5-26354F05F6DB}">
+<ds:datastoreItem xmlns:ds="http://schemas.openxmlformats.org/officeDocument/2006/customXml" ds:itemID="{939358E9-B78E-4C12-863E-641FD89A479A}">
   <ds:schemaRefs>
     <ds:schemaRef ds:uri="http://schemas.openxmlformats.org/officeDocument/2006/bibliography"/>
   </ds:schemaRefs>

</xml_diff>

<commit_message>
:fire: removed temp file
</commit_message>
<xml_diff>
--- a/ProjektWMP.docx
+++ b/ProjektWMP.docx
@@ -3910,7 +3910,7 @@
               </wp:anchor>
             </w:drawing>
           </mc:Choice>
-          <mc:Fallback xmlns:w16="http://schemas.microsoft.com/office/word/2018/wordml" xmlns:w16cid="http://schemas.microsoft.com/office/word/2016/wordml/cid" xmlns:w16cex="http://schemas.microsoft.com/office/word/2018/wordml/cex" xmlns:am3d="http://schemas.microsoft.com/office/drawing/2017/model3d" xmlns:aink="http://schemas.microsoft.com/office/drawing/2016/ink" xmlns:cx8="http://schemas.microsoft.com/office/drawing/2016/5/14/chartex" xmlns:cx7="http://schemas.microsoft.com/office/drawing/2016/5/13/chartex" xmlns:cx6="http://schemas.microsoft.com/office/drawing/2016/5/12/chartex" xmlns:cx5="http://schemas.microsoft.com/office/drawing/2016/5/11/chartex" xmlns:cx4="http://schemas.microsoft.com/office/drawing/2016/5/10/chartex" xmlns:cx3="http://schemas.microsoft.com/office/drawing/2016/5/9/chartex" xmlns:cx2="http://schemas.microsoft.com/office/drawing/2015/10/21/chartex">
+          <mc:Fallback>
             <w:pict>
               <v:shapetype w14:anchorId="3BD568F7" id="_x0000_t202" coordsize="21600,21600" o:spt="202" path="m,l,21600r21600,l21600,xe">
                 <v:stroke joinstyle="miter"/>
@@ -4146,14 +4146,14 @@
           <w:sz w:val="28"/>
         </w:rPr>
       </w:pPr>
-      <w:bookmarkStart w:id="8" w:name="_Toc48293773"/>
+      <w:bookmarkStart w:id="9" w:name="_Toc48293773"/>
       <w:r>
         <w:rPr>
           <w:sz w:val="28"/>
         </w:rPr>
         <w:t>Monokulare Tiefenkriterien</w:t>
       </w:r>
-      <w:bookmarkEnd w:id="8"/>
+      <w:bookmarkEnd w:id="9"/>
     </w:p>
     <w:p>
       <w:pPr>
@@ -4221,14 +4221,14 @@
           <w:szCs w:val="28"/>
         </w:rPr>
       </w:pPr>
-      <w:bookmarkStart w:id="9" w:name="_Toc48293774"/>
+      <w:bookmarkStart w:id="10" w:name="_Toc48293774"/>
       <w:r>
         <w:rPr>
           <w:szCs w:val="28"/>
         </w:rPr>
         <w:t>Verdeckung und Überlappung</w:t>
       </w:r>
-      <w:bookmarkEnd w:id="9"/>
+      <w:bookmarkEnd w:id="10"/>
     </w:p>
     <w:p>
       <w:pPr>
@@ -4318,7 +4318,7 @@
                                 <w:szCs w:val="22"/>
                               </w:rPr>
                             </w:pPr>
-                            <w:bookmarkStart w:id="10" w:name="_Toc48293747"/>
+                            <w:bookmarkStart w:id="11" w:name="_Toc48293747"/>
                             <w:r>
                               <w:rPr>
                                 <w:sz w:val="22"/>
@@ -4368,7 +4368,7 @@
                               </w:rPr>
                               <w:t>: Die Katze verdeckt die weiter entfernten Beine.</w:t>
                             </w:r>
-                            <w:bookmarkEnd w:id="10"/>
+                            <w:bookmarkEnd w:id="11"/>
                           </w:p>
                           <w:p>
                             <w:pPr>
@@ -4405,7 +4405,7 @@
               </wp:anchor>
             </w:drawing>
           </mc:Choice>
-          <mc:Fallback xmlns:w16="http://schemas.microsoft.com/office/word/2018/wordml" xmlns:w16cid="http://schemas.microsoft.com/office/word/2016/wordml/cid" xmlns:w16cex="http://schemas.microsoft.com/office/word/2018/wordml/cex" xmlns:am3d="http://schemas.microsoft.com/office/drawing/2017/model3d" xmlns:aink="http://schemas.microsoft.com/office/drawing/2016/ink" xmlns:cx8="http://schemas.microsoft.com/office/drawing/2016/5/14/chartex" xmlns:cx7="http://schemas.microsoft.com/office/drawing/2016/5/13/chartex" xmlns:cx6="http://schemas.microsoft.com/office/drawing/2016/5/12/chartex" xmlns:cx5="http://schemas.microsoft.com/office/drawing/2016/5/11/chartex" xmlns:cx4="http://schemas.microsoft.com/office/drawing/2016/5/10/chartex" xmlns:cx3="http://schemas.microsoft.com/office/drawing/2016/5/9/chartex" xmlns:cx2="http://schemas.microsoft.com/office/drawing/2015/10/21/chartex">
+          <mc:Fallback>
             <w:pict>
               <v:shape w14:anchorId="78AB2C11" id="Textfeld 4" o:spid="_x0000_s1027" type="#_x0000_t202" style="position:absolute;margin-left:0;margin-top:175.8pt;width:410pt;height:.05pt;z-index:251667456;visibility:visible;mso-wrap-style:square;mso-width-percent:0;mso-wrap-distance-left:9pt;mso-wrap-distance-top:0;mso-wrap-distance-right:9pt;mso-wrap-distance-bottom:0;mso-position-horizontal:center;mso-position-horizontal-relative:margin;mso-position-vertical:absolute;mso-position-vertical-relative:text;mso-width-percent:0;mso-width-relative:margin;v-text-anchor:top" o:gfxdata="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" stroked="f">
                 <v:textbox style="mso-fit-shape-to-text:t" inset="0,0,0,0">
@@ -4574,7 +4574,7 @@
           <w:szCs w:val="28"/>
         </w:rPr>
       </w:pPr>
-      <w:bookmarkStart w:id="11" w:name="_Toc48293775"/>
+      <w:bookmarkStart w:id="13" w:name="_Toc48293775"/>
       <w:r>
         <w:rPr>
           <w:szCs w:val="28"/>
@@ -4587,7 +4587,7 @@
         </w:rPr>
         <w:t xml:space="preserve"> Größe</w:t>
       </w:r>
-      <w:bookmarkEnd w:id="11"/>
+      <w:bookmarkEnd w:id="13"/>
     </w:p>
     <w:p>
       <w:pPr>
@@ -4647,7 +4647,7 @@
                                 <w:szCs w:val="22"/>
                               </w:rPr>
                             </w:pPr>
-                            <w:bookmarkStart w:id="12" w:name="_Toc48293748"/>
+                            <w:bookmarkStart w:id="14" w:name="_Toc48293748"/>
                             <w:r>
                               <w:rPr>
                                 <w:sz w:val="22"/>
@@ -4739,7 +4739,7 @@
                               </w:rPr>
                               <w:t xml:space="preserve"> also näher als der Hund Nr. 6.</w:t>
                             </w:r>
-                            <w:bookmarkEnd w:id="12"/>
+                            <w:bookmarkEnd w:id="14"/>
                           </w:p>
                           <w:p>
                             <w:pPr>
@@ -4776,7 +4776,7 @@
               </wp:anchor>
             </w:drawing>
           </mc:Choice>
-          <mc:Fallback xmlns:w16="http://schemas.microsoft.com/office/word/2018/wordml" xmlns:w16cid="http://schemas.microsoft.com/office/word/2016/wordml/cid" xmlns:w16cex="http://schemas.microsoft.com/office/word/2018/wordml/cex" xmlns:am3d="http://schemas.microsoft.com/office/drawing/2017/model3d" xmlns:aink="http://schemas.microsoft.com/office/drawing/2016/ink" xmlns:cx8="http://schemas.microsoft.com/office/drawing/2016/5/14/chartex" xmlns:cx7="http://schemas.microsoft.com/office/drawing/2016/5/13/chartex" xmlns:cx6="http://schemas.microsoft.com/office/drawing/2016/5/12/chartex" xmlns:cx5="http://schemas.microsoft.com/office/drawing/2016/5/11/chartex" xmlns:cx4="http://schemas.microsoft.com/office/drawing/2016/5/10/chartex" xmlns:cx3="http://schemas.microsoft.com/office/drawing/2016/5/9/chartex" xmlns:cx2="http://schemas.microsoft.com/office/drawing/2015/10/21/chartex">
+          <mc:Fallback>
             <w:pict>
               <v:shape w14:anchorId="5A82235F" id="Textfeld 8" o:spid="_x0000_s1028" type="#_x0000_t202" style="position:absolute;margin-left:0;margin-top:277.85pt;width:368.5pt;height:.05pt;z-index:251673600;visibility:visible;mso-wrap-style:square;mso-width-percent:0;mso-wrap-distance-left:9pt;mso-wrap-distance-top:0;mso-wrap-distance-right:9pt;mso-wrap-distance-bottom:0;mso-position-horizontal:center;mso-position-horizontal-relative:margin;mso-position-vertical:absolute;mso-position-vertical-relative:text;mso-width-percent:0;mso-width-relative:margin;v-text-anchor:top" o:gfxdata="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" stroked="f">
                 <v:textbox style="mso-fit-shape-to-text:t" inset="0,0,0,0">
@@ -5007,7 +5007,7 @@
           <w:szCs w:val="28"/>
         </w:rPr>
       </w:pPr>
-      <w:bookmarkStart w:id="13" w:name="_Toc48293776"/>
+      <w:bookmarkStart w:id="16" w:name="_Toc48293776"/>
       <w:r>
         <w:rPr>
           <w:szCs w:val="28"/>
@@ -5021,7 +5021,7 @@
         </w:rPr>
         <w:t xml:space="preserve"> Größe</w:t>
       </w:r>
-      <w:bookmarkEnd w:id="13"/>
+      <w:bookmarkEnd w:id="16"/>
     </w:p>
     <w:p>
       <w:pPr>
@@ -5100,7 +5100,7 @@
                                 <w:szCs w:val="22"/>
                               </w:rPr>
                             </w:pPr>
-                            <w:bookmarkStart w:id="14" w:name="_Toc48293749"/>
+                            <w:bookmarkStart w:id="17" w:name="_Toc48293749"/>
                             <w:r>
                               <w:rPr>
                                 <w:sz w:val="22"/>
@@ -5150,7 +5150,7 @@
                               </w:rPr>
                               <w:t>: Ein weit entfernter Mann erscheint kleiner.</w:t>
                             </w:r>
-                            <w:bookmarkEnd w:id="14"/>
+                            <w:bookmarkEnd w:id="17"/>
                           </w:p>
                           <w:p>
                             <w:pPr>
@@ -5187,7 +5187,7 @@
               </wp:anchor>
             </w:drawing>
           </mc:Choice>
-          <mc:Fallback xmlns:w16="http://schemas.microsoft.com/office/word/2018/wordml" xmlns:w16cid="http://schemas.microsoft.com/office/word/2016/wordml/cid" xmlns:w16cex="http://schemas.microsoft.com/office/word/2018/wordml/cex" xmlns:am3d="http://schemas.microsoft.com/office/drawing/2017/model3d" xmlns:aink="http://schemas.microsoft.com/office/drawing/2016/ink" xmlns:cx8="http://schemas.microsoft.com/office/drawing/2016/5/14/chartex" xmlns:cx7="http://schemas.microsoft.com/office/drawing/2016/5/13/chartex" xmlns:cx6="http://schemas.microsoft.com/office/drawing/2016/5/12/chartex" xmlns:cx5="http://schemas.microsoft.com/office/drawing/2016/5/11/chartex" xmlns:cx4="http://schemas.microsoft.com/office/drawing/2016/5/10/chartex" xmlns:cx3="http://schemas.microsoft.com/office/drawing/2016/5/9/chartex" xmlns:cx2="http://schemas.microsoft.com/office/drawing/2015/10/21/chartex">
+          <mc:Fallback>
             <w:pict>
               <v:shape w14:anchorId="401E26B8" id="Textfeld 6" o:spid="_x0000_s1029" type="#_x0000_t202" style="position:absolute;margin-left:0;margin-top:301.3pt;width:308pt;height:.05pt;z-index:251670528;visibility:visible;mso-wrap-style:square;mso-width-percent:0;mso-wrap-distance-left:9pt;mso-wrap-distance-top:0;mso-wrap-distance-right:9pt;mso-wrap-distance-bottom:0;mso-position-horizontal:center;mso-position-horizontal-relative:margin;mso-position-vertical:absolute;mso-position-vertical-relative:text;mso-width-percent:0;mso-width-relative:margin;v-text-anchor:top" o:gfxdata="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" stroked="f">
                 <v:textbox style="mso-fit-shape-to-text:t" inset="0,0,0,0">
@@ -5393,7 +5393,7 @@
           <w:szCs w:val="28"/>
         </w:rPr>
       </w:pPr>
-      <w:bookmarkStart w:id="15" w:name="_Toc48293777"/>
+      <w:bookmarkStart w:id="19" w:name="_Toc48293777"/>
       <w:r>
         <w:rPr>
           <w:sz w:val="26"/>
@@ -5406,7 +5406,7 @@
         </w:rPr>
         <w:t>elative Höhe</w:t>
       </w:r>
-      <w:bookmarkEnd w:id="15"/>
+      <w:bookmarkEnd w:id="19"/>
     </w:p>
     <w:p>
       <w:pPr>
@@ -5422,7 +5422,6 @@
         <w:t>Objekte, die weiter oben angeordnet sind, erscheinen (ohne horizontale Orientierungsmöglichkeit) weiter entfernt vom Betrachtenden als gleich groß abgebildete Objekte, die weiter unten angeordnet sind. Ist jedoch ein Horizont erkennbar, so kehrt sich diese Wahrnehmung um. Nun erscheinen diejenigen Objekte weiter entfernt und größer, die sich näher am Horizont befinden.</w:t>
       </w:r>
     </w:p>
-    <w:bookmarkStart w:id="16" w:name="_Toc48293778"/>
     <w:p>
       <w:pPr>
         <w:pStyle w:val="berschrift3"/>
@@ -5431,6 +5430,7 @@
           <w:szCs w:val="28"/>
         </w:rPr>
       </w:pPr>
+      <w:bookmarkStart w:id="20" w:name="_Toc48293778"/>
       <w:r>
         <w:rPr>
           <w:noProof/>
@@ -5482,7 +5482,7 @@
                                 <w:szCs w:val="22"/>
                               </w:rPr>
                             </w:pPr>
-                            <w:bookmarkStart w:id="17" w:name="_Toc48293750"/>
+                            <w:bookmarkStart w:id="21" w:name="_Toc48293750"/>
                             <w:r>
                               <w:rPr>
                                 <w:sz w:val="22"/>
@@ -5532,7 +5532,7 @@
                               </w:rPr>
                               <w:t>: Vogel D wird näher wahrgenommen als Vogel C.</w:t>
                             </w:r>
-                            <w:bookmarkEnd w:id="17"/>
+                            <w:bookmarkEnd w:id="21"/>
                           </w:p>
                           <w:p>
                             <w:pPr>
@@ -5569,7 +5569,7 @@
               </wp:anchor>
             </w:drawing>
           </mc:Choice>
-          <mc:Fallback xmlns:w16="http://schemas.microsoft.com/office/word/2018/wordml" xmlns:w16cid="http://schemas.microsoft.com/office/word/2016/wordml/cid" xmlns:w16cex="http://schemas.microsoft.com/office/word/2018/wordml/cex" xmlns:am3d="http://schemas.microsoft.com/office/drawing/2017/model3d" xmlns:aink="http://schemas.microsoft.com/office/drawing/2016/ink" xmlns:cx8="http://schemas.microsoft.com/office/drawing/2016/5/14/chartex" xmlns:cx7="http://schemas.microsoft.com/office/drawing/2016/5/13/chartex" xmlns:cx6="http://schemas.microsoft.com/office/drawing/2016/5/12/chartex" xmlns:cx5="http://schemas.microsoft.com/office/drawing/2016/5/11/chartex" xmlns:cx4="http://schemas.microsoft.com/office/drawing/2016/5/10/chartex" xmlns:cx3="http://schemas.microsoft.com/office/drawing/2016/5/9/chartex" xmlns:cx2="http://schemas.microsoft.com/office/drawing/2015/10/21/chartex">
+          <mc:Fallback>
             <w:pict>
               <v:shape w14:anchorId="06ED26FC" id="Textfeld 11" o:spid="_x0000_s1030" type="#_x0000_t202" style="position:absolute;left:0;text-align:left;margin-left:0;margin-top:158pt;width:321.4pt;height:.05pt;z-index:251676672;visibility:visible;mso-wrap-style:square;mso-width-percent:0;mso-wrap-distance-left:9pt;mso-wrap-distance-top:0;mso-wrap-distance-right:9pt;mso-wrap-distance-bottom:0;mso-position-horizontal:center;mso-position-horizontal-relative:margin;mso-position-vertical:absolute;mso-position-vertical-relative:text;mso-width-percent:0;mso-width-relative:margin;v-text-anchor:top" o:gfxdata="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" stroked="f">
                 <v:textbox style="mso-fit-shape-to-text:t" inset="0,0,0,0">
@@ -5734,7 +5734,7 @@
         </w:rPr>
         <w:t>Schatten</w:t>
       </w:r>
-      <w:bookmarkEnd w:id="16"/>
+      <w:bookmarkEnd w:id="20"/>
     </w:p>
     <w:p>
       <w:pPr>
@@ -5907,7 +5907,7 @@
                                 <w:szCs w:val="22"/>
                               </w:rPr>
                             </w:pPr>
-                            <w:bookmarkStart w:id="18" w:name="_Toc48293751"/>
+                            <w:bookmarkStart w:id="23" w:name="_Toc48293751"/>
                             <w:r>
                               <w:rPr>
                                 <w:sz w:val="22"/>
@@ -5957,7 +5957,7 @@
                               </w:rPr>
                               <w:t>: Schatten erwirkt eine 3D-Wirkung.</w:t>
                             </w:r>
-                            <w:bookmarkEnd w:id="18"/>
+                            <w:bookmarkEnd w:id="23"/>
                           </w:p>
                           <w:p>
                             <w:pPr>
@@ -5994,7 +5994,7 @@
               </wp:anchor>
             </w:drawing>
           </mc:Choice>
-          <mc:Fallback xmlns:w16="http://schemas.microsoft.com/office/word/2018/wordml" xmlns:w16cid="http://schemas.microsoft.com/office/word/2016/wordml/cid" xmlns:w16cex="http://schemas.microsoft.com/office/word/2018/wordml/cex" xmlns:am3d="http://schemas.microsoft.com/office/drawing/2017/model3d" xmlns:aink="http://schemas.microsoft.com/office/drawing/2016/ink" xmlns:cx8="http://schemas.microsoft.com/office/drawing/2016/5/14/chartex" xmlns:cx7="http://schemas.microsoft.com/office/drawing/2016/5/13/chartex" xmlns:cx6="http://schemas.microsoft.com/office/drawing/2016/5/12/chartex" xmlns:cx5="http://schemas.microsoft.com/office/drawing/2016/5/11/chartex" xmlns:cx4="http://schemas.microsoft.com/office/drawing/2016/5/10/chartex" xmlns:cx3="http://schemas.microsoft.com/office/drawing/2016/5/9/chartex" xmlns:cx2="http://schemas.microsoft.com/office/drawing/2015/10/21/chartex">
+          <mc:Fallback>
             <w:pict>
               <v:shape w14:anchorId="6596682A" id="Textfeld 13" o:spid="_x0000_s1031" type="#_x0000_t202" style="position:absolute;margin-left:0;margin-top:185.65pt;width:329.95pt;height:.05pt;z-index:251679744;visibility:visible;mso-wrap-style:square;mso-width-percent:0;mso-wrap-distance-left:9pt;mso-wrap-distance-top:0;mso-wrap-distance-right:9pt;mso-wrap-distance-bottom:0;mso-position-horizontal:center;mso-position-horizontal-relative:margin;mso-position-vertical:absolute;mso-position-vertical-relative:text;mso-width-percent:0;mso-width-relative:margin;v-text-anchor:top" o:gfxdata="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" stroked="f">
                 <v:textbox style="mso-fit-shape-to-text:t" inset="0,0,0,0">
@@ -6094,7 +6094,7 @@
           <w:szCs w:val="28"/>
         </w:rPr>
       </w:pPr>
-      <w:bookmarkStart w:id="19" w:name="_Toc48293779"/>
+      <w:bookmarkStart w:id="25" w:name="_Toc48293779"/>
       <w:r>
         <w:rPr>
           <w:szCs w:val="28"/>
@@ -6102,7 +6102,7 @@
         <w:lastRenderedPageBreak/>
         <w:t>Atmosphärische Perspektive</w:t>
       </w:r>
-      <w:bookmarkEnd w:id="19"/>
+      <w:bookmarkEnd w:id="25"/>
     </w:p>
     <w:p>
       <w:pPr>
@@ -6274,7 +6274,7 @@
                                 <w:szCs w:val="22"/>
                               </w:rPr>
                             </w:pPr>
-                            <w:bookmarkStart w:id="20" w:name="_Toc48293752"/>
+                            <w:bookmarkStart w:id="26" w:name="_Toc48293752"/>
                             <w:r>
                               <w:rPr>
                                 <w:sz w:val="22"/>
@@ -6324,7 +6324,7 @@
                               </w:rPr>
                               <w:t>: Partikel in der Atmosphäre lassen weit entfernte Objekte unschärfer und heller erscheinen.</w:t>
                             </w:r>
-                            <w:bookmarkEnd w:id="20"/>
+                            <w:bookmarkEnd w:id="26"/>
                           </w:p>
                           <w:p>
                             <w:pPr>
@@ -6361,7 +6361,7 @@
               </wp:anchor>
             </w:drawing>
           </mc:Choice>
-          <mc:Fallback xmlns:w16="http://schemas.microsoft.com/office/word/2018/wordml" xmlns:w16cid="http://schemas.microsoft.com/office/word/2016/wordml/cid" xmlns:w16cex="http://schemas.microsoft.com/office/word/2018/wordml/cex" xmlns:am3d="http://schemas.microsoft.com/office/drawing/2017/model3d" xmlns:aink="http://schemas.microsoft.com/office/drawing/2016/ink" xmlns:cx8="http://schemas.microsoft.com/office/drawing/2016/5/14/chartex" xmlns:cx7="http://schemas.microsoft.com/office/drawing/2016/5/13/chartex" xmlns:cx6="http://schemas.microsoft.com/office/drawing/2016/5/12/chartex" xmlns:cx5="http://schemas.microsoft.com/office/drawing/2016/5/11/chartex" xmlns:cx4="http://schemas.microsoft.com/office/drawing/2016/5/10/chartex" xmlns:cx3="http://schemas.microsoft.com/office/drawing/2016/5/9/chartex" xmlns:cx2="http://schemas.microsoft.com/office/drawing/2015/10/21/chartex">
+          <mc:Fallback>
             <w:pict>
               <v:shape w14:anchorId="680192C6" id="Textfeld 15" o:spid="_x0000_s1032" type="#_x0000_t202" style="position:absolute;margin-left:0;margin-top:188.2pt;width:345.4pt;height:.05pt;z-index:251682816;visibility:visible;mso-wrap-style:square;mso-width-percent:0;mso-wrap-distance-left:9pt;mso-wrap-distance-top:0;mso-wrap-distance-right:9pt;mso-wrap-distance-bottom:0;mso-position-horizontal:center;mso-position-horizontal-relative:margin;mso-position-vertical:absolute;mso-position-vertical-relative:text;mso-width-percent:0;mso-width-relative:margin;v-text-anchor:top" o:gfxdata="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" stroked="f">
                 <v:textbox style="mso-fit-shape-to-text:t" inset="0,0,0,0">
@@ -6530,14 +6530,14 @@
           <w:szCs w:val="28"/>
         </w:rPr>
       </w:pPr>
-      <w:bookmarkStart w:id="21" w:name="_Toc48293780"/>
+      <w:bookmarkStart w:id="28" w:name="_Toc48293780"/>
       <w:r>
         <w:rPr>
           <w:szCs w:val="28"/>
         </w:rPr>
         <w:t>Texturdichte</w:t>
       </w:r>
-      <w:bookmarkEnd w:id="21"/>
+      <w:bookmarkEnd w:id="28"/>
     </w:p>
     <w:p>
       <w:pPr>
@@ -6693,7 +6693,7 @@
                                 <w:szCs w:val="22"/>
                               </w:rPr>
                             </w:pPr>
-                            <w:bookmarkStart w:id="22" w:name="_Toc48293753"/>
+                            <w:bookmarkStart w:id="29" w:name="_Toc48293753"/>
                             <w:r>
                               <w:rPr>
                                 <w:sz w:val="22"/>
@@ -6743,7 +6743,7 @@
                               </w:rPr>
                               <w:t>: Kleinere, enge Objekte erscheinen weiter entfernt als größere Objekte mit größerem Abstand.</w:t>
                             </w:r>
-                            <w:bookmarkEnd w:id="22"/>
+                            <w:bookmarkEnd w:id="29"/>
                           </w:p>
                           <w:p>
                             <w:pPr>
@@ -6780,7 +6780,7 @@
               </wp:anchor>
             </w:drawing>
           </mc:Choice>
-          <mc:Fallback xmlns:w16="http://schemas.microsoft.com/office/word/2018/wordml" xmlns:w16cid="http://schemas.microsoft.com/office/word/2016/wordml/cid" xmlns:w16cex="http://schemas.microsoft.com/office/word/2018/wordml/cex" xmlns:am3d="http://schemas.microsoft.com/office/drawing/2017/model3d" xmlns:aink="http://schemas.microsoft.com/office/drawing/2016/ink" xmlns:cx8="http://schemas.microsoft.com/office/drawing/2016/5/14/chartex" xmlns:cx7="http://schemas.microsoft.com/office/drawing/2016/5/13/chartex" xmlns:cx6="http://schemas.microsoft.com/office/drawing/2016/5/12/chartex" xmlns:cx5="http://schemas.microsoft.com/office/drawing/2016/5/11/chartex" xmlns:cx4="http://schemas.microsoft.com/office/drawing/2016/5/10/chartex" xmlns:cx3="http://schemas.microsoft.com/office/drawing/2016/5/9/chartex" xmlns:cx2="http://schemas.microsoft.com/office/drawing/2015/10/21/chartex">
+          <mc:Fallback>
             <w:pict>
               <v:shape w14:anchorId="55EBF324" id="Textfeld 18" o:spid="_x0000_s1033" type="#_x0000_t202" style="position:absolute;margin-left:0;margin-top:155.45pt;width:383.05pt;height:.05pt;z-index:251685888;visibility:visible;mso-wrap-style:square;mso-width-percent:0;mso-wrap-distance-left:9pt;mso-wrap-distance-top:0;mso-wrap-distance-right:9pt;mso-wrap-distance-bottom:0;mso-position-horizontal:center;mso-position-horizontal-relative:margin;mso-position-vertical:absolute;mso-position-vertical-relative:text;mso-width-percent:0;mso-width-relative:margin;v-text-anchor:top" o:gfxdata="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" stroked="f">
                 <v:textbox style="mso-fit-shape-to-text:t" inset="0,0,0,0">
@@ -6880,14 +6880,14 @@
           <w:szCs w:val="28"/>
         </w:rPr>
       </w:pPr>
-      <w:bookmarkStart w:id="23" w:name="_Toc48293781"/>
+      <w:bookmarkStart w:id="31" w:name="_Toc48293781"/>
       <w:r>
         <w:rPr>
           <w:szCs w:val="28"/>
         </w:rPr>
         <w:t>Perspektivische Konvergenz</w:t>
       </w:r>
-      <w:bookmarkEnd w:id="23"/>
+      <w:bookmarkEnd w:id="31"/>
     </w:p>
     <w:p>
       <w:pPr>
@@ -6947,7 +6947,7 @@
                                 <w:szCs w:val="22"/>
                               </w:rPr>
                             </w:pPr>
-                            <w:bookmarkStart w:id="24" w:name="_Toc48293754"/>
+                            <w:bookmarkStart w:id="32" w:name="_Toc48293754"/>
                             <w:r>
                               <w:rPr>
                                 <w:sz w:val="22"/>
@@ -6997,7 +6997,7 @@
                               </w:rPr>
                               <w:t>: Linien konvergieren in der Ferne.</w:t>
                             </w:r>
-                            <w:bookmarkEnd w:id="24"/>
+                            <w:bookmarkEnd w:id="32"/>
                           </w:p>
                           <w:p>
                             <w:pPr>
@@ -7034,7 +7034,7 @@
               </wp:anchor>
             </w:drawing>
           </mc:Choice>
-          <mc:Fallback xmlns:w16="http://schemas.microsoft.com/office/word/2018/wordml" xmlns:w16cid="http://schemas.microsoft.com/office/word/2016/wordml/cid" xmlns:w16cex="http://schemas.microsoft.com/office/word/2018/wordml/cex" xmlns:am3d="http://schemas.microsoft.com/office/drawing/2017/model3d" xmlns:aink="http://schemas.microsoft.com/office/drawing/2016/ink" xmlns:cx8="http://schemas.microsoft.com/office/drawing/2016/5/14/chartex" xmlns:cx7="http://schemas.microsoft.com/office/drawing/2016/5/13/chartex" xmlns:cx6="http://schemas.microsoft.com/office/drawing/2016/5/12/chartex" xmlns:cx5="http://schemas.microsoft.com/office/drawing/2016/5/11/chartex" xmlns:cx4="http://schemas.microsoft.com/office/drawing/2016/5/10/chartex" xmlns:cx3="http://schemas.microsoft.com/office/drawing/2016/5/9/chartex" xmlns:cx2="http://schemas.microsoft.com/office/drawing/2015/10/21/chartex">
+          <mc:Fallback>
             <w:pict>
               <v:shape w14:anchorId="4FA16BDC" id="Textfeld 20" o:spid="_x0000_s1034" type="#_x0000_t202" style="position:absolute;margin-left:0;margin-top:246pt;width:358.25pt;height:.05pt;z-index:251688960;visibility:visible;mso-wrap-style:square;mso-width-percent:0;mso-wrap-distance-left:9pt;mso-wrap-distance-top:0;mso-wrap-distance-right:9pt;mso-wrap-distance-bottom:0;mso-position-horizontal:center;mso-position-horizontal-relative:margin;mso-position-vertical:absolute;mso-position-vertical-relative:text;mso-width-percent:0;mso-width-relative:margin;v-text-anchor:top" o:gfxdata="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" stroked="f">
                 <v:textbox style="mso-fit-shape-to-text:t" inset="0,0,0,0">
@@ -7217,14 +7217,14 @@
           <w:szCs w:val="28"/>
         </w:rPr>
       </w:pPr>
-      <w:bookmarkStart w:id="25" w:name="_Toc48293782"/>
+      <w:bookmarkStart w:id="34" w:name="_Toc48293782"/>
       <w:r>
         <w:rPr>
           <w:szCs w:val="28"/>
         </w:rPr>
         <w:t>Bewegungsparallaxe</w:t>
       </w:r>
-      <w:bookmarkEnd w:id="25"/>
+      <w:bookmarkEnd w:id="34"/>
     </w:p>
     <w:p>
       <w:pPr>
@@ -7295,7 +7295,6 @@
         </w:rPr>
       </w:pPr>
     </w:p>
-    <w:bookmarkStart w:id="26" w:name="_Toc48293783"/>
     <w:p>
       <w:pPr>
         <w:pStyle w:val="berschrift1"/>
@@ -7305,6 +7304,7 @@
           <w:szCs w:val="40"/>
         </w:rPr>
       </w:pPr>
+      <w:bookmarkStart w:id="35" w:name="_Toc48293783"/>
       <w:r>
         <w:rPr>
           <w:noProof/>
@@ -7356,7 +7356,7 @@
                                 <w:szCs w:val="22"/>
                               </w:rPr>
                             </w:pPr>
-                            <w:bookmarkStart w:id="27" w:name="_Toc48293755"/>
+                            <w:bookmarkStart w:id="36" w:name="_Toc48293755"/>
                             <w:r>
                               <w:rPr>
                                 <w:sz w:val="22"/>
@@ -7406,7 +7406,7 @@
                               </w:rPr>
                               <w:t>: Wahrgenommene Bewegung von Objekten bei eigener Bewegung.</w:t>
                             </w:r>
-                            <w:bookmarkEnd w:id="27"/>
+                            <w:bookmarkEnd w:id="36"/>
                           </w:p>
                           <w:p>
                             <w:pPr>
@@ -7443,7 +7443,7 @@
               </wp:anchor>
             </w:drawing>
           </mc:Choice>
-          <mc:Fallback xmlns:w16="http://schemas.microsoft.com/office/word/2018/wordml" xmlns:w16cid="http://schemas.microsoft.com/office/word/2016/wordml/cid" xmlns:w16cex="http://schemas.microsoft.com/office/word/2018/wordml/cex" xmlns:am3d="http://schemas.microsoft.com/office/drawing/2017/model3d" xmlns:aink="http://schemas.microsoft.com/office/drawing/2016/ink" xmlns:cx8="http://schemas.microsoft.com/office/drawing/2016/5/14/chartex" xmlns:cx7="http://schemas.microsoft.com/office/drawing/2016/5/13/chartex" xmlns:cx6="http://schemas.microsoft.com/office/drawing/2016/5/12/chartex" xmlns:cx5="http://schemas.microsoft.com/office/drawing/2016/5/11/chartex" xmlns:cx4="http://schemas.microsoft.com/office/drawing/2016/5/10/chartex" xmlns:cx3="http://schemas.microsoft.com/office/drawing/2016/5/9/chartex" xmlns:cx2="http://schemas.microsoft.com/office/drawing/2015/10/21/chartex">
+          <mc:Fallback>
             <w:pict>
               <v:shape w14:anchorId="2439ADA2" id="Textfeld 22" o:spid="_x0000_s1035" type="#_x0000_t202" style="position:absolute;left:0;text-align:left;margin-left:0;margin-top:156.65pt;width:389.45pt;height:.05pt;z-index:251692032;visibility:visible;mso-wrap-style:square;mso-width-percent:0;mso-wrap-distance-left:9pt;mso-wrap-distance-top:0;mso-wrap-distance-right:9pt;mso-wrap-distance-bottom:0;mso-position-horizontal:center;mso-position-horizontal-relative:margin;mso-position-vertical:absolute;mso-position-vertical-relative:text;mso-width-percent:0;mso-width-relative:margin;v-text-anchor:top" o:gfxdata="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" stroked="f">
                 <v:textbox style="mso-fit-shape-to-text:t" inset="0,0,0,0">
@@ -7604,7 +7604,7 @@
         </w:rPr>
         <w:t>Umsetzung der Webseite</w:t>
       </w:r>
-      <w:bookmarkEnd w:id="26"/>
+      <w:bookmarkEnd w:id="35"/>
     </w:p>
     <w:p>
       <w:pPr>
@@ -7683,7 +7683,7 @@
           <w:szCs w:val="36"/>
         </w:rPr>
       </w:pPr>
-      <w:bookmarkStart w:id="28" w:name="_Toc48293784"/>
+      <w:bookmarkStart w:id="38" w:name="_Toc48293784"/>
       <w:r>
         <w:rPr>
           <w:sz w:val="36"/>
@@ -7692,7 +7692,7 @@
         <w:lastRenderedPageBreak/>
         <w:t>Konzeption der Webseite</w:t>
       </w:r>
-      <w:bookmarkEnd w:id="28"/>
+      <w:bookmarkEnd w:id="38"/>
     </w:p>
     <w:p>
       <w:pPr>
@@ -7948,7 +7948,7 @@
                                 <w:szCs w:val="22"/>
                               </w:rPr>
                             </w:pPr>
-                            <w:bookmarkStart w:id="29" w:name="_Toc48293756"/>
+                            <w:bookmarkStart w:id="39" w:name="_Toc48293756"/>
                             <w:r>
                               <w:rPr>
                                 <w:sz w:val="22"/>
@@ -7998,7 +7998,7 @@
                               </w:rPr>
                               <w:t>: Hauptcharakter der Webseite, Normalzustand (links) und kurz angezeigte Bewegung (rechts).</w:t>
                             </w:r>
-                            <w:bookmarkEnd w:id="29"/>
+                            <w:bookmarkEnd w:id="39"/>
                           </w:p>
                           <w:p>
                             <w:pPr>
@@ -8112,7 +8112,7 @@
               </wp:anchor>
             </w:drawing>
           </mc:Choice>
-          <mc:Fallback xmlns:w16="http://schemas.microsoft.com/office/word/2018/wordml" xmlns:w16cid="http://schemas.microsoft.com/office/word/2016/wordml/cid" xmlns:w16cex="http://schemas.microsoft.com/office/word/2018/wordml/cex" xmlns:am3d="http://schemas.microsoft.com/office/drawing/2017/model3d" xmlns:aink="http://schemas.microsoft.com/office/drawing/2016/ink" xmlns:cx8="http://schemas.microsoft.com/office/drawing/2016/5/14/chartex" xmlns:cx7="http://schemas.microsoft.com/office/drawing/2016/5/13/chartex" xmlns:cx6="http://schemas.microsoft.com/office/drawing/2016/5/12/chartex" xmlns:cx5="http://schemas.microsoft.com/office/drawing/2016/5/11/chartex" xmlns:cx4="http://schemas.microsoft.com/office/drawing/2016/5/10/chartex" xmlns:cx3="http://schemas.microsoft.com/office/drawing/2016/5/9/chartex" xmlns:cx2="http://schemas.microsoft.com/office/drawing/2015/10/21/chartex">
+          <mc:Fallback>
             <w:pict>
               <v:shape w14:anchorId="7A28EA27" id="Textfeld 42" o:spid="_x0000_s1036" type="#_x0000_t202" style="position:absolute;margin-left:79pt;margin-top:226.5pt;width:295.05pt;height:.05pt;z-index:251722752;visibility:visible;mso-wrap-style:square;mso-wrap-distance-left:9pt;mso-wrap-distance-top:0;mso-wrap-distance-right:9pt;mso-wrap-distance-bottom:0;mso-position-horizontal:absolute;mso-position-horizontal-relative:text;mso-position-vertical:absolute;mso-position-vertical-relative:text;v-text-anchor:top" o:gfxdata="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" stroked="f">
                 <v:textbox style="mso-fit-shape-to-text:t" inset="0,0,0,0">
@@ -8214,6 +8214,7 @@
                           <w:id w:val="379530821"/>
                           <w:citation/>
                         </w:sdtPr>
+                        <w:sdtEndPr/>
                         <w:sdtContent>
                           <w:r>
                             <w:rPr>
@@ -8478,7 +8479,7 @@
                                 <w:szCs w:val="22"/>
                               </w:rPr>
                             </w:pPr>
-                            <w:bookmarkStart w:id="30" w:name="_Toc48293757"/>
+                            <w:bookmarkStart w:id="41" w:name="_Toc48293757"/>
                             <w:r>
                               <w:rPr>
                                 <w:sz w:val="22"/>
@@ -8542,7 +8543,7 @@
                               </w:rPr>
                               <w:t>.</w:t>
                             </w:r>
-                            <w:bookmarkEnd w:id="30"/>
+                            <w:bookmarkEnd w:id="41"/>
                           </w:p>
                           <w:p>
                             <w:pPr>
@@ -8659,7 +8660,7 @@
               </wp:anchor>
             </w:drawing>
           </mc:Choice>
-          <mc:Fallback xmlns:w16="http://schemas.microsoft.com/office/word/2018/wordml" xmlns:w16cid="http://schemas.microsoft.com/office/word/2016/wordml/cid" xmlns:w16cex="http://schemas.microsoft.com/office/word/2018/wordml/cex" xmlns:am3d="http://schemas.microsoft.com/office/drawing/2017/model3d" xmlns:aink="http://schemas.microsoft.com/office/drawing/2016/ink" xmlns:cx8="http://schemas.microsoft.com/office/drawing/2016/5/14/chartex" xmlns:cx7="http://schemas.microsoft.com/office/drawing/2016/5/13/chartex" xmlns:cx6="http://schemas.microsoft.com/office/drawing/2016/5/12/chartex" xmlns:cx5="http://schemas.microsoft.com/office/drawing/2016/5/11/chartex" xmlns:cx4="http://schemas.microsoft.com/office/drawing/2016/5/10/chartex" xmlns:cx3="http://schemas.microsoft.com/office/drawing/2016/5/9/chartex" xmlns:cx2="http://schemas.microsoft.com/office/drawing/2015/10/21/chartex">
+          <mc:Fallback>
             <w:pict>
               <v:shape w14:anchorId="420AE238" id="Textfeld 44" o:spid="_x0000_s1037" type="#_x0000_t202" style="position:absolute;margin-left:0;margin-top:357.35pt;width:264.85pt;height:.05pt;z-index:251725824;visibility:visible;mso-wrap-style:square;mso-width-percent:0;mso-wrap-distance-left:9pt;mso-wrap-distance-top:0;mso-wrap-distance-right:9pt;mso-wrap-distance-bottom:0;mso-position-horizontal:center;mso-position-horizontal-relative:margin;mso-position-vertical:absolute;mso-position-vertical-relative:text;mso-width-percent:0;mso-width-relative:margin;v-text-anchor:top" o:gfxdata="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" stroked="f">
                 <v:textbox style="mso-fit-shape-to-text:t" inset="0,0,0,0">
@@ -8775,6 +8776,7 @@
                           <w:id w:val="1433942890"/>
                           <w:citation/>
                         </w:sdtPr>
+                        <w:sdtEndPr/>
                         <w:sdtContent>
                           <w:r>
                             <w:rPr>
@@ -8973,7 +8975,7 @@
                                 <w:szCs w:val="22"/>
                               </w:rPr>
                             </w:pPr>
-                            <w:bookmarkStart w:id="31" w:name="_Toc48293758"/>
+                            <w:bookmarkStart w:id="43" w:name="_Toc48293758"/>
                             <w:r>
                               <w:rPr>
                                 <w:sz w:val="22"/>
@@ -9023,7 +9025,7 @@
                               </w:rPr>
                               <w:t>: Bahnstation mit Warteschlange, die Texturdichte zeigt.</w:t>
                             </w:r>
-                            <w:bookmarkEnd w:id="31"/>
+                            <w:bookmarkEnd w:id="43"/>
                           </w:p>
                           <w:p>
                             <w:pPr>
@@ -9279,7 +9281,7 @@
               </wp:anchor>
             </w:drawing>
           </mc:Choice>
-          <mc:Fallback xmlns:w16="http://schemas.microsoft.com/office/word/2018/wordml" xmlns:w16cid="http://schemas.microsoft.com/office/word/2016/wordml/cid" xmlns:w16cex="http://schemas.microsoft.com/office/word/2018/wordml/cex" xmlns:am3d="http://schemas.microsoft.com/office/drawing/2017/model3d" xmlns:aink="http://schemas.microsoft.com/office/drawing/2016/ink" xmlns:cx8="http://schemas.microsoft.com/office/drawing/2016/5/14/chartex" xmlns:cx7="http://schemas.microsoft.com/office/drawing/2016/5/13/chartex" xmlns:cx6="http://schemas.microsoft.com/office/drawing/2016/5/12/chartex" xmlns:cx5="http://schemas.microsoft.com/office/drawing/2016/5/11/chartex" xmlns:cx4="http://schemas.microsoft.com/office/drawing/2016/5/10/chartex" xmlns:cx3="http://schemas.microsoft.com/office/drawing/2016/5/9/chartex" xmlns:cx2="http://schemas.microsoft.com/office/drawing/2015/10/21/chartex">
+          <mc:Fallback>
             <w:pict>
               <v:shape w14:anchorId="0F150F9B" id="Textfeld 45" o:spid="_x0000_s1038" type="#_x0000_t202" style="position:absolute;margin-left:0;margin-top:363.65pt;width:374.55pt;height:.05pt;z-index:251728896;visibility:visible;mso-wrap-style:square;mso-width-percent:0;mso-wrap-distance-left:9pt;mso-wrap-distance-top:0;mso-wrap-distance-right:9pt;mso-wrap-distance-bottom:0;mso-position-horizontal:center;mso-position-horizontal-relative:margin;mso-position-vertical:absolute;mso-position-vertical-relative:text;mso-width-percent:0;mso-width-relative:margin;v-text-anchor:top" o:gfxdata="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" stroked="f">
                 <v:textbox style="mso-fit-shape-to-text:t" inset="0,0,0,0">
@@ -9389,6 +9391,7 @@
                           <w:id w:val="-1736764006"/>
                           <w:citation/>
                         </w:sdtPr>
+                        <w:sdtEndPr/>
                         <w:sdtContent>
                           <w:r>
                             <w:rPr>
@@ -9449,6 +9452,7 @@
                           <w:id w:val="1951964968"/>
                           <w:citation/>
                         </w:sdtPr>
+                        <w:sdtEndPr/>
                         <w:sdtContent>
                           <w:r>
                             <w:rPr>
@@ -9518,6 +9522,7 @@
                           <w:id w:val="2034840331"/>
                           <w:citation/>
                         </w:sdtPr>
+                        <w:sdtEndPr/>
                         <w:sdtContent>
                           <w:r>
                             <w:rPr>
@@ -9876,14 +9881,14 @@
           <w:sz w:val="28"/>
         </w:rPr>
       </w:pPr>
-      <w:bookmarkStart w:id="32" w:name="_Toc48293785"/>
+      <w:bookmarkStart w:id="45" w:name="_Toc48293785"/>
       <w:r>
         <w:rPr>
           <w:sz w:val="28"/>
         </w:rPr>
         <w:t>Gestaltung der einzelnen Tiefenkriterien</w:t>
       </w:r>
-      <w:bookmarkEnd w:id="32"/>
+      <w:bookmarkEnd w:id="45"/>
     </w:p>
     <w:p>
       <w:pPr>
@@ -9943,14 +9948,14 @@
           <w:szCs w:val="28"/>
         </w:rPr>
       </w:pPr>
-      <w:bookmarkStart w:id="33" w:name="_Toc48293786"/>
+      <w:bookmarkStart w:id="46" w:name="_Toc48293786"/>
       <w:r>
         <w:rPr>
           <w:szCs w:val="28"/>
         </w:rPr>
         <w:t>Verdeckung und Überlappung</w:t>
       </w:r>
-      <w:bookmarkEnd w:id="33"/>
+      <w:bookmarkEnd w:id="46"/>
     </w:p>
     <w:p>
       <w:pPr>
@@ -9980,7 +9985,6 @@
         <w:t xml:space="preserve">Als Bild wurde folgende Zusammenstellung gewählt. Dabei gibt es zwei Umsetzungen des Kriteriums, einerseits wird der linke Dinosaurier von dem Baum verdeckt, andererseits wird der gelbe Dinosaurier von dem grünen verdeckt, somit ist zu erkennen, welche Objekte weiter entfernt stehen als andere. </w:t>
       </w:r>
     </w:p>
-    <w:bookmarkStart w:id="34" w:name="_Toc48293787"/>
     <w:p>
       <w:pPr>
         <w:pStyle w:val="berschrift3"/>
@@ -9989,6 +9993,7 @@
           <w:szCs w:val="28"/>
         </w:rPr>
       </w:pPr>
+      <w:bookmarkStart w:id="47" w:name="_Toc48293787"/>
       <w:r>
         <w:rPr>
           <w:noProof/>
@@ -10040,7 +10045,7 @@
                                 <w:szCs w:val="22"/>
                               </w:rPr>
                             </w:pPr>
-                            <w:bookmarkStart w:id="35" w:name="_Toc48293759"/>
+                            <w:bookmarkStart w:id="48" w:name="_Toc48293759"/>
                             <w:r>
                               <w:rPr>
                                 <w:sz w:val="22"/>
@@ -10090,7 +10095,7 @@
                               </w:rPr>
                               <w:t>: Dinos werden von einem anderen Dino bzw. von einem Baum verdeckt.</w:t>
                             </w:r>
-                            <w:bookmarkEnd w:id="35"/>
+                            <w:bookmarkEnd w:id="48"/>
                           </w:p>
                           <w:p>
                             <w:pPr>
@@ -10281,7 +10286,7 @@
               </wp:anchor>
             </w:drawing>
           </mc:Choice>
-          <mc:Fallback xmlns:w16="http://schemas.microsoft.com/office/word/2018/wordml" xmlns:w16cid="http://schemas.microsoft.com/office/word/2016/wordml/cid" xmlns:w16cex="http://schemas.microsoft.com/office/word/2018/wordml/cex" xmlns:am3d="http://schemas.microsoft.com/office/drawing/2017/model3d" xmlns:aink="http://schemas.microsoft.com/office/drawing/2016/ink" xmlns:cx8="http://schemas.microsoft.com/office/drawing/2016/5/14/chartex" xmlns:cx7="http://schemas.microsoft.com/office/drawing/2016/5/13/chartex" xmlns:cx6="http://schemas.microsoft.com/office/drawing/2016/5/12/chartex" xmlns:cx5="http://schemas.microsoft.com/office/drawing/2016/5/11/chartex" xmlns:cx4="http://schemas.microsoft.com/office/drawing/2016/5/10/chartex" xmlns:cx3="http://schemas.microsoft.com/office/drawing/2016/5/9/chartex" xmlns:cx2="http://schemas.microsoft.com/office/drawing/2015/10/21/chartex">
+          <mc:Fallback>
             <w:pict>
               <v:shape w14:anchorId="51D24DEB" id="Textfeld 27" o:spid="_x0000_s1039" type="#_x0000_t202" style="position:absolute;left:0;text-align:left;margin-left:0;margin-top:177.45pt;width:447pt;height:.05pt;z-index:251703296;visibility:visible;mso-wrap-style:square;mso-width-percent:0;mso-wrap-distance-left:9pt;mso-wrap-distance-top:0;mso-wrap-distance-right:9pt;mso-wrap-distance-bottom:0;mso-position-horizontal:left;mso-position-horizontal-relative:margin;mso-position-vertical:absolute;mso-position-vertical-relative:text;mso-width-percent:0;mso-width-relative:margin;v-text-anchor:top" o:gfxdata="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" stroked="f">
                 <v:textbox style="mso-fit-shape-to-text:t" inset="0,0,0,0">
@@ -10395,6 +10400,7 @@
                           <w:id w:val="-1131248395"/>
                           <w:citation/>
                         </w:sdtPr>
+                        <w:sdtEndPr/>
                         <w:sdtContent>
                           <w:r>
                             <w:rPr>
@@ -10465,6 +10471,7 @@
                           <w:id w:val="1168913044"/>
                           <w:citation/>
                         </w:sdtPr>
+                        <w:sdtEndPr/>
                         <w:sdtContent>
                           <w:r>
                             <w:rPr>
@@ -10598,7 +10605,7 @@
         </w:rPr>
         <w:t>Relative Größe</w:t>
       </w:r>
-      <w:bookmarkEnd w:id="34"/>
+      <w:bookmarkEnd w:id="47"/>
     </w:p>
     <w:p>
       <w:pPr>
@@ -10657,7 +10664,7 @@
                                 <w:szCs w:val="22"/>
                               </w:rPr>
                             </w:pPr>
-                            <w:bookmarkStart w:id="36" w:name="_Toc48293760"/>
+                            <w:bookmarkStart w:id="50" w:name="_Toc48293760"/>
                             <w:r>
                               <w:rPr>
                                 <w:sz w:val="22"/>
@@ -10707,7 +10714,7 @@
                               </w:rPr>
                               <w:t>: Die Raupe und Biene erscheinen gleich groß wie die Windmühle.</w:t>
                             </w:r>
-                            <w:bookmarkEnd w:id="36"/>
+                            <w:bookmarkEnd w:id="50"/>
                           </w:p>
                           <w:p>
                             <w:pPr>
@@ -11059,7 +11066,7 @@
               </wp:anchor>
             </w:drawing>
           </mc:Choice>
-          <mc:Fallback xmlns:w16="http://schemas.microsoft.com/office/word/2018/wordml" xmlns:w16cid="http://schemas.microsoft.com/office/word/2016/wordml/cid" xmlns:w16cex="http://schemas.microsoft.com/office/word/2018/wordml/cex" xmlns:am3d="http://schemas.microsoft.com/office/drawing/2017/model3d" xmlns:aink="http://schemas.microsoft.com/office/drawing/2016/ink" xmlns:cx8="http://schemas.microsoft.com/office/drawing/2016/5/14/chartex" xmlns:cx7="http://schemas.microsoft.com/office/drawing/2016/5/13/chartex" xmlns:cx6="http://schemas.microsoft.com/office/drawing/2016/5/12/chartex" xmlns:cx5="http://schemas.microsoft.com/office/drawing/2016/5/11/chartex" xmlns:cx4="http://schemas.microsoft.com/office/drawing/2016/5/10/chartex" xmlns:cx3="http://schemas.microsoft.com/office/drawing/2016/5/9/chartex" xmlns:cx2="http://schemas.microsoft.com/office/drawing/2015/10/21/chartex">
+          <mc:Fallback>
             <w:pict>
               <v:shape w14:anchorId="1AB6AD14" id="Textfeld 33" o:spid="_x0000_s1040" type="#_x0000_t202" style="position:absolute;margin-left:401.8pt;margin-top:313.9pt;width:453pt;height:.05pt;z-index:251705344;visibility:visible;mso-wrap-style:square;mso-width-percent:0;mso-wrap-distance-left:9pt;mso-wrap-distance-top:0;mso-wrap-distance-right:9pt;mso-wrap-distance-bottom:0;mso-position-horizontal:right;mso-position-horizontal-relative:margin;mso-position-vertical:absolute;mso-position-vertical-relative:text;mso-width-percent:0;mso-width-relative:margin;v-text-anchor:top" o:gfxdata="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" stroked="f">
                 <v:textbox style="mso-fit-shape-to-text:t" inset="0,0,0,0">
@@ -11177,6 +11184,7 @@
                           <w:id w:val="938647810"/>
                           <w:citation/>
                         </w:sdtPr>
+                        <w:sdtEndPr/>
                         <w:sdtContent>
                           <w:r>
                             <w:rPr>
@@ -11237,6 +11245,7 @@
                           <w:id w:val="-1382704650"/>
                           <w:citation/>
                         </w:sdtPr>
+                        <w:sdtEndPr/>
                         <w:sdtContent>
                           <w:r>
                             <w:rPr>
@@ -11306,6 +11315,7 @@
                           <w:id w:val="-1725818489"/>
                           <w:citation/>
                         </w:sdtPr>
+                        <w:sdtEndPr/>
                         <w:sdtContent>
                           <w:r>
                             <w:rPr>
@@ -11385,6 +11395,7 @@
                           <w:id w:val="-1939124170"/>
                           <w:citation/>
                         </w:sdtPr>
+                        <w:sdtEndPr/>
                         <w:sdtContent>
                           <w:r>
                             <w:rPr>
@@ -11544,7 +11555,7 @@
           <w:szCs w:val="28"/>
         </w:rPr>
       </w:pPr>
-      <w:bookmarkStart w:id="37" w:name="_Toc48293788"/>
+      <w:bookmarkStart w:id="52" w:name="_Toc48293788"/>
       <w:r>
         <w:rPr>
           <w:szCs w:val="28"/>
@@ -11552,7 +11563,7 @@
         <w:lastRenderedPageBreak/>
         <w:t>Vertraute Größe</w:t>
       </w:r>
-      <w:bookmarkEnd w:id="37"/>
+      <w:bookmarkEnd w:id="52"/>
     </w:p>
     <w:p>
       <w:pPr>
@@ -11611,7 +11622,7 @@
                                 <w:szCs w:val="22"/>
                               </w:rPr>
                             </w:pPr>
-                            <w:bookmarkStart w:id="38" w:name="_Toc48293761"/>
+                            <w:bookmarkStart w:id="53" w:name="_Toc48293761"/>
                             <w:r>
                               <w:rPr>
                                 <w:sz w:val="22"/>
@@ -11661,7 +11672,7 @@
                               </w:rPr>
                               <w:t>: Das Schiff erscheint in einiger Entfernung aufgrund Erfahrungswerte.</w:t>
                             </w:r>
-                            <w:bookmarkEnd w:id="38"/>
+                            <w:bookmarkEnd w:id="53"/>
                           </w:p>
                           <w:p>
                             <w:pPr>
@@ -11848,7 +11859,7 @@
               </wp:anchor>
             </w:drawing>
           </mc:Choice>
-          <mc:Fallback xmlns:w16="http://schemas.microsoft.com/office/word/2018/wordml" xmlns:w16cid="http://schemas.microsoft.com/office/word/2016/wordml/cid" xmlns:w16cex="http://schemas.microsoft.com/office/word/2018/wordml/cex" xmlns:am3d="http://schemas.microsoft.com/office/drawing/2017/model3d" xmlns:aink="http://schemas.microsoft.com/office/drawing/2016/ink" xmlns:cx8="http://schemas.microsoft.com/office/drawing/2016/5/14/chartex" xmlns:cx7="http://schemas.microsoft.com/office/drawing/2016/5/13/chartex" xmlns:cx6="http://schemas.microsoft.com/office/drawing/2016/5/12/chartex" xmlns:cx5="http://schemas.microsoft.com/office/drawing/2016/5/11/chartex" xmlns:cx4="http://schemas.microsoft.com/office/drawing/2016/5/10/chartex" xmlns:cx3="http://schemas.microsoft.com/office/drawing/2016/5/9/chartex" xmlns:cx2="http://schemas.microsoft.com/office/drawing/2015/10/21/chartex">
+          <mc:Fallback>
             <w:pict>
               <v:shape w14:anchorId="4C84FD04" id="Textfeld 34" o:spid="_x0000_s1041" type="#_x0000_t202" style="position:absolute;margin-left:0;margin-top:327.3pt;width:409.2pt;height:.05pt;z-index:251707392;visibility:visible;mso-wrap-style:square;mso-width-percent:0;mso-wrap-distance-left:9pt;mso-wrap-distance-top:0;mso-wrap-distance-right:9pt;mso-wrap-distance-bottom:0;mso-position-horizontal:center;mso-position-horizontal-relative:margin;mso-position-vertical:absolute;mso-position-vertical-relative:text;mso-width-percent:0;mso-width-relative:margin;v-text-anchor:top" o:gfxdata="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" stroked="f">
                 <v:textbox style="mso-fit-shape-to-text:t" inset="0,0,0,0">
@@ -11950,6 +11961,7 @@
                           <w:id w:val="-730468120"/>
                           <w:citation/>
                         </w:sdtPr>
+                        <w:sdtEndPr/>
                         <w:sdtContent>
                           <w:r>
                             <w:rPr>
@@ -12019,6 +12031,7 @@
                           <w:id w:val="-1185276134"/>
                           <w:citation/>
                         </w:sdtPr>
+                        <w:sdtEndPr/>
                         <w:sdtContent>
                           <w:r>
                             <w:rPr>
@@ -12179,14 +12192,14 @@
           <w:szCs w:val="28"/>
         </w:rPr>
       </w:pPr>
-      <w:bookmarkStart w:id="39" w:name="_Toc48293789"/>
+      <w:bookmarkStart w:id="55" w:name="_Toc48293789"/>
       <w:r>
         <w:rPr>
           <w:szCs w:val="28"/>
         </w:rPr>
         <w:t>Relative Höhe</w:t>
       </w:r>
-      <w:bookmarkEnd w:id="39"/>
+      <w:bookmarkEnd w:id="55"/>
     </w:p>
     <w:p>
       <w:pPr>
@@ -12224,7 +12237,6 @@
         </w:rPr>
       </w:pPr>
     </w:p>
-    <w:bookmarkStart w:id="40" w:name="_Toc48293790"/>
     <w:p>
       <w:pPr>
         <w:pStyle w:val="berschrift3"/>
@@ -12233,6 +12245,7 @@
           <w:szCs w:val="28"/>
         </w:rPr>
       </w:pPr>
+      <w:bookmarkStart w:id="56" w:name="_Toc48293790"/>
       <w:r>
         <w:rPr>
           <w:noProof/>
@@ -12284,7 +12297,7 @@
                                 <w:szCs w:val="22"/>
                               </w:rPr>
                             </w:pPr>
-                            <w:bookmarkStart w:id="41" w:name="_Toc48293762"/>
+                            <w:bookmarkStart w:id="57" w:name="_Toc48293762"/>
                             <w:r>
                               <w:rPr>
                                 <w:sz w:val="22"/>
@@ -12334,7 +12347,7 @@
                               </w:rPr>
                               <w:t>: Der untere Vogel wird als weiter entfernt wahrgenommen.</w:t>
                             </w:r>
-                            <w:bookmarkEnd w:id="41"/>
+                            <w:bookmarkEnd w:id="57"/>
                           </w:p>
                           <w:p>
                             <w:pPr>
@@ -12521,7 +12534,7 @@
               </wp:anchor>
             </w:drawing>
           </mc:Choice>
-          <mc:Fallback xmlns:w16="http://schemas.microsoft.com/office/word/2018/wordml" xmlns:w16cid="http://schemas.microsoft.com/office/word/2016/wordml/cid" xmlns:w16cex="http://schemas.microsoft.com/office/word/2018/wordml/cex" xmlns:am3d="http://schemas.microsoft.com/office/drawing/2017/model3d" xmlns:aink="http://schemas.microsoft.com/office/drawing/2016/ink" xmlns:cx8="http://schemas.microsoft.com/office/drawing/2016/5/14/chartex" xmlns:cx7="http://schemas.microsoft.com/office/drawing/2016/5/13/chartex" xmlns:cx6="http://schemas.microsoft.com/office/drawing/2016/5/12/chartex" xmlns:cx5="http://schemas.microsoft.com/office/drawing/2016/5/11/chartex" xmlns:cx4="http://schemas.microsoft.com/office/drawing/2016/5/10/chartex" xmlns:cx3="http://schemas.microsoft.com/office/drawing/2016/5/9/chartex" xmlns:cx2="http://schemas.microsoft.com/office/drawing/2015/10/21/chartex">
+          <mc:Fallback>
             <w:pict>
               <v:shape w14:anchorId="7D390FAF" id="Textfeld 35" o:spid="_x0000_s1042" type="#_x0000_t202" style="position:absolute;left:0;text-align:left;margin-left:0;margin-top:202.5pt;width:353.1pt;height:.05pt;z-index:251709440;visibility:visible;mso-wrap-style:square;mso-width-percent:0;mso-wrap-distance-left:9pt;mso-wrap-distance-top:0;mso-wrap-distance-right:9pt;mso-wrap-distance-bottom:0;mso-position-horizontal:center;mso-position-horizontal-relative:margin;mso-position-vertical:absolute;mso-position-vertical-relative:text;mso-width-percent:0;mso-width-relative:margin;v-text-anchor:top" o:gfxdata="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" stroked="f">
                 <v:textbox style="mso-fit-shape-to-text:t" inset="0,0,0,0">
@@ -12623,6 +12636,7 @@
                           <w:id w:val="-1939055967"/>
                           <w:citation/>
                         </w:sdtPr>
+                        <w:sdtEndPr/>
                         <w:sdtContent>
                           <w:r>
                             <w:rPr>
@@ -12692,6 +12706,7 @@
                           <w:id w:val="380294022"/>
                           <w:citation/>
                         </w:sdtPr>
+                        <w:sdtEndPr/>
                         <w:sdtContent>
                           <w:r>
                             <w:rPr>
@@ -12834,7 +12849,7 @@
         </w:rPr>
         <w:t>Schatten</w:t>
       </w:r>
-      <w:bookmarkEnd w:id="40"/>
+      <w:bookmarkEnd w:id="56"/>
     </w:p>
     <w:p>
       <w:pPr>
@@ -12990,7 +13005,7 @@
                                 <w:szCs w:val="22"/>
                               </w:rPr>
                             </w:pPr>
-                            <w:bookmarkStart w:id="42" w:name="_Toc48293763"/>
+                            <w:bookmarkStart w:id="59" w:name="_Toc48293763"/>
                             <w:r>
                               <w:rPr>
                                 <w:sz w:val="22"/>
@@ -13040,7 +13055,7 @@
                               </w:rPr>
                               <w:t>: Schatten erwirkt Dreidimensionalität.</w:t>
                             </w:r>
-                            <w:bookmarkEnd w:id="42"/>
+                            <w:bookmarkEnd w:id="59"/>
                           </w:p>
                           <w:p>
                             <w:pPr>
@@ -13157,7 +13172,7 @@
               </wp:anchor>
             </w:drawing>
           </mc:Choice>
-          <mc:Fallback xmlns:w16="http://schemas.microsoft.com/office/word/2018/wordml" xmlns:w16cid="http://schemas.microsoft.com/office/word/2016/wordml/cid" xmlns:w16cex="http://schemas.microsoft.com/office/word/2018/wordml/cex" xmlns:am3d="http://schemas.microsoft.com/office/drawing/2017/model3d" xmlns:aink="http://schemas.microsoft.com/office/drawing/2016/ink" xmlns:cx8="http://schemas.microsoft.com/office/drawing/2016/5/14/chartex" xmlns:cx7="http://schemas.microsoft.com/office/drawing/2016/5/13/chartex" xmlns:cx6="http://schemas.microsoft.com/office/drawing/2016/5/12/chartex" xmlns:cx5="http://schemas.microsoft.com/office/drawing/2016/5/11/chartex" xmlns:cx4="http://schemas.microsoft.com/office/drawing/2016/5/10/chartex" xmlns:cx3="http://schemas.microsoft.com/office/drawing/2016/5/9/chartex" xmlns:cx2="http://schemas.microsoft.com/office/drawing/2015/10/21/chartex">
+          <mc:Fallback>
             <w:pict>
               <v:shape w14:anchorId="42C8AFCD" id="Textfeld 36" o:spid="_x0000_s1043" type="#_x0000_t202" style="position:absolute;margin-left:0;margin-top:154.05pt;width:268.25pt;height:.05pt;z-index:251711488;visibility:visible;mso-wrap-style:square;mso-width-percent:0;mso-wrap-distance-left:9pt;mso-wrap-distance-top:0;mso-wrap-distance-right:9pt;mso-wrap-distance-bottom:0;mso-position-horizontal:center;mso-position-horizontal-relative:margin;mso-position-vertical:absolute;mso-position-vertical-relative:text;mso-width-percent:0;mso-width-relative:margin;v-text-anchor:top" o:gfxdata="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" stroked="f">
                 <v:textbox style="mso-fit-shape-to-text:t" inset="0,0,0,0">
@@ -13259,6 +13274,7 @@
                           <w:id w:val="-368687817"/>
                           <w:citation/>
                         </w:sdtPr>
+                        <w:sdtEndPr/>
                         <w:sdtContent>
                           <w:r>
                             <w:rPr>
@@ -13336,7 +13352,7 @@
           <w:szCs w:val="28"/>
         </w:rPr>
       </w:pPr>
-      <w:bookmarkStart w:id="43" w:name="_Toc48293791"/>
+      <w:bookmarkStart w:id="61" w:name="_Toc48293791"/>
       <w:r>
         <w:rPr>
           <w:szCs w:val="28"/>
@@ -13344,7 +13360,7 @@
         <w:lastRenderedPageBreak/>
         <w:t>Atmosphärische Perspektive</w:t>
       </w:r>
-      <w:bookmarkEnd w:id="43"/>
+      <w:bookmarkEnd w:id="61"/>
     </w:p>
     <w:p>
       <w:pPr>
@@ -13417,7 +13433,7 @@
                                 <w:szCs w:val="22"/>
                               </w:rPr>
                             </w:pPr>
-                            <w:bookmarkStart w:id="44" w:name="_Toc48293764"/>
+                            <w:bookmarkStart w:id="62" w:name="_Toc48293764"/>
                             <w:r>
                               <w:rPr>
                                 <w:sz w:val="22"/>
@@ -13467,7 +13483,7 @@
                               </w:rPr>
                               <w:t>: Hintere Bäume und Berge sind heller und kontrastärmer.</w:t>
                             </w:r>
-                            <w:bookmarkEnd w:id="44"/>
+                            <w:bookmarkEnd w:id="62"/>
                           </w:p>
                           <w:p>
                             <w:pPr>
@@ -13576,7 +13592,7 @@
               </wp:anchor>
             </w:drawing>
           </mc:Choice>
-          <mc:Fallback xmlns:w16="http://schemas.microsoft.com/office/word/2018/wordml" xmlns:w16cid="http://schemas.microsoft.com/office/word/2016/wordml/cid" xmlns:w16cex="http://schemas.microsoft.com/office/word/2018/wordml/cex" xmlns:am3d="http://schemas.microsoft.com/office/drawing/2017/model3d" xmlns:aink="http://schemas.microsoft.com/office/drawing/2016/ink" xmlns:cx8="http://schemas.microsoft.com/office/drawing/2016/5/14/chartex" xmlns:cx7="http://schemas.microsoft.com/office/drawing/2016/5/13/chartex" xmlns:cx6="http://schemas.microsoft.com/office/drawing/2016/5/12/chartex" xmlns:cx5="http://schemas.microsoft.com/office/drawing/2016/5/11/chartex" xmlns:cx4="http://schemas.microsoft.com/office/drawing/2016/5/10/chartex" xmlns:cx3="http://schemas.microsoft.com/office/drawing/2016/5/9/chartex" xmlns:cx2="http://schemas.microsoft.com/office/drawing/2015/10/21/chartex">
+          <mc:Fallback>
             <w:pict>
               <v:shape w14:anchorId="5160B917" id="Textfeld 37" o:spid="_x0000_s1044" type="#_x0000_t202" style="position:absolute;margin-left:0;margin-top:292.5pt;width:348pt;height:.05pt;z-index:251713536;visibility:visible;mso-wrap-style:square;mso-width-percent:0;mso-wrap-distance-left:9pt;mso-wrap-distance-top:0;mso-wrap-distance-right:9pt;mso-wrap-distance-bottom:0;mso-position-horizontal:center;mso-position-horizontal-relative:margin;mso-position-vertical:absolute;mso-position-vertical-relative:text;mso-width-percent:0;mso-width-relative:margin;v-text-anchor:top" o:gfxdata="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" stroked="f">
                 <v:textbox style="mso-fit-shape-to-text:t" inset="0,0,0,0">
@@ -13678,6 +13694,7 @@
                           <w:id w:val="1068237731"/>
                           <w:citation/>
                         </w:sdtPr>
+                        <w:sdtEndPr/>
                         <w:sdtContent>
                           <w:r>
                             <w:rPr>
@@ -13829,14 +13846,14 @@
           <w:szCs w:val="28"/>
         </w:rPr>
       </w:pPr>
-      <w:bookmarkStart w:id="45" w:name="_Toc48293792"/>
+      <w:bookmarkStart w:id="64" w:name="_Toc48293792"/>
       <w:r>
         <w:rPr>
           <w:szCs w:val="28"/>
         </w:rPr>
         <w:t>Texturdichte</w:t>
       </w:r>
-      <w:bookmarkEnd w:id="45"/>
+      <w:bookmarkEnd w:id="64"/>
     </w:p>
     <w:p>
       <w:pPr>
@@ -13924,7 +13941,7 @@
                                 <w:szCs w:val="22"/>
                               </w:rPr>
                             </w:pPr>
-                            <w:bookmarkStart w:id="46" w:name="_Toc48293765"/>
+                            <w:bookmarkStart w:id="65" w:name="_Toc48293765"/>
                             <w:r>
                               <w:rPr>
                                 <w:sz w:val="22"/>
@@ -13974,7 +13991,7 @@
                               </w:rPr>
                               <w:t>: Kleinere und enger angesiedelte Ameisen erscheinen weiter entfernt als große wenige.</w:t>
                             </w:r>
-                            <w:bookmarkEnd w:id="46"/>
+                            <w:bookmarkEnd w:id="65"/>
                           </w:p>
                           <w:p>
                             <w:pPr>
@@ -14091,7 +14108,7 @@
               </wp:anchor>
             </w:drawing>
           </mc:Choice>
-          <mc:Fallback xmlns:w16="http://schemas.microsoft.com/office/word/2018/wordml" xmlns:w16cid="http://schemas.microsoft.com/office/word/2016/wordml/cid" xmlns:w16cex="http://schemas.microsoft.com/office/word/2018/wordml/cex" xmlns:am3d="http://schemas.microsoft.com/office/drawing/2017/model3d" xmlns:aink="http://schemas.microsoft.com/office/drawing/2016/ink" xmlns:cx8="http://schemas.microsoft.com/office/drawing/2016/5/14/chartex" xmlns:cx7="http://schemas.microsoft.com/office/drawing/2016/5/13/chartex" xmlns:cx6="http://schemas.microsoft.com/office/drawing/2016/5/12/chartex" xmlns:cx5="http://schemas.microsoft.com/office/drawing/2016/5/11/chartex" xmlns:cx4="http://schemas.microsoft.com/office/drawing/2016/5/10/chartex" xmlns:cx3="http://schemas.microsoft.com/office/drawing/2016/5/9/chartex" xmlns:cx2="http://schemas.microsoft.com/office/drawing/2015/10/21/chartex">
+          <mc:Fallback>
             <w:pict>
               <v:shape w14:anchorId="788F3676" id="Textfeld 38" o:spid="_x0000_s1045" type="#_x0000_t202" style="position:absolute;margin-left:0;margin-top:171.1pt;width:300pt;height:.05pt;z-index:251715584;visibility:visible;mso-wrap-style:square;mso-width-percent:0;mso-wrap-distance-left:9pt;mso-wrap-distance-top:0;mso-wrap-distance-right:9pt;mso-wrap-distance-bottom:0;mso-position-horizontal:center;mso-position-horizontal-relative:margin;mso-position-vertical:absolute;mso-position-vertical-relative:text;mso-width-percent:0;mso-width-relative:margin;v-text-anchor:top" o:gfxdata="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" stroked="f">
                 <v:textbox style="mso-fit-shape-to-text:t" inset="0,0,0,0">
@@ -14193,6 +14210,7 @@
                           <w:id w:val="-1563562651"/>
                           <w:citation/>
                         </w:sdtPr>
+                        <w:sdtEndPr/>
                         <w:sdtContent>
                           <w:r>
                             <w:rPr>
@@ -14339,14 +14357,14 @@
           <w:szCs w:val="28"/>
         </w:rPr>
       </w:pPr>
-      <w:bookmarkStart w:id="47" w:name="_Toc48293793"/>
+      <w:bookmarkStart w:id="67" w:name="_Toc48293793"/>
       <w:r>
         <w:rPr>
           <w:szCs w:val="28"/>
         </w:rPr>
         <w:t>Perspektivische Konvergenz</w:t>
       </w:r>
-      <w:bookmarkEnd w:id="47"/>
+      <w:bookmarkEnd w:id="67"/>
     </w:p>
     <w:p>
       <w:pPr>
@@ -14405,7 +14423,7 @@
                                 <w:szCs w:val="22"/>
                               </w:rPr>
                             </w:pPr>
-                            <w:bookmarkStart w:id="48" w:name="_Toc48293766"/>
+                            <w:bookmarkStart w:id="68" w:name="_Toc48293766"/>
                             <w:r>
                               <w:rPr>
                                 <w:sz w:val="22"/>
@@ -14455,7 +14473,7 @@
                               </w:rPr>
                               <w:t>: Lichtstrahlen und die Straße konvergieren in der Ferne.</w:t>
                             </w:r>
-                            <w:bookmarkEnd w:id="48"/>
+                            <w:bookmarkEnd w:id="68"/>
                           </w:p>
                           <w:p>
                             <w:pPr>
@@ -14569,7 +14587,7 @@
               </wp:anchor>
             </w:drawing>
           </mc:Choice>
-          <mc:Fallback xmlns:w16="http://schemas.microsoft.com/office/word/2018/wordml" xmlns:w16cid="http://schemas.microsoft.com/office/word/2016/wordml/cid" xmlns:w16cex="http://schemas.microsoft.com/office/word/2018/wordml/cex" xmlns:am3d="http://schemas.microsoft.com/office/drawing/2017/model3d" xmlns:aink="http://schemas.microsoft.com/office/drawing/2016/ink" xmlns:cx8="http://schemas.microsoft.com/office/drawing/2016/5/14/chartex" xmlns:cx7="http://schemas.microsoft.com/office/drawing/2016/5/13/chartex" xmlns:cx6="http://schemas.microsoft.com/office/drawing/2016/5/12/chartex" xmlns:cx5="http://schemas.microsoft.com/office/drawing/2016/5/11/chartex" xmlns:cx4="http://schemas.microsoft.com/office/drawing/2016/5/10/chartex" xmlns:cx3="http://schemas.microsoft.com/office/drawing/2016/5/9/chartex" xmlns:cx2="http://schemas.microsoft.com/office/drawing/2015/10/21/chartex">
+          <mc:Fallback>
             <w:pict>
               <v:shape w14:anchorId="1D768D39" id="Textfeld 39" o:spid="_x0000_s1046" type="#_x0000_t202" style="position:absolute;margin-left:0;margin-top:300.4pt;width:231.75pt;height:.05pt;z-index:251717632;visibility:visible;mso-wrap-style:square;mso-wrap-distance-left:9pt;mso-wrap-distance-top:0;mso-wrap-distance-right:9pt;mso-wrap-distance-bottom:0;mso-position-horizontal:center;mso-position-horizontal-relative:margin;mso-position-vertical:absolute;mso-position-vertical-relative:text;v-text-anchor:top" o:gfxdata="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" stroked="f">
                 <v:textbox style="mso-fit-shape-to-text:t" inset="0,0,0,0">
@@ -14671,6 +14689,7 @@
                           <w:id w:val="1989357898"/>
                           <w:citation/>
                         </w:sdtPr>
+                        <w:sdtEndPr/>
                         <w:sdtContent>
                           <w:r>
                             <w:rPr>
@@ -14836,7 +14855,7 @@
           <w:szCs w:val="28"/>
         </w:rPr>
       </w:pPr>
-      <w:bookmarkStart w:id="49" w:name="_Toc48293794"/>
+      <w:bookmarkStart w:id="70" w:name="_Toc48293794"/>
       <w:r>
         <w:rPr>
           <w:szCs w:val="28"/>
@@ -14844,7 +14863,7 @@
         <w:lastRenderedPageBreak/>
         <w:t>Bewegungsparallaxe</w:t>
       </w:r>
-      <w:bookmarkEnd w:id="49"/>
+      <w:bookmarkEnd w:id="70"/>
     </w:p>
     <w:p>
       <w:pPr>
@@ -14903,7 +14922,7 @@
                                 <w:szCs w:val="22"/>
                               </w:rPr>
                             </w:pPr>
-                            <w:bookmarkStart w:id="50" w:name="_Toc48293767"/>
+                            <w:bookmarkStart w:id="71" w:name="_Toc48293767"/>
                             <w:r>
                               <w:rPr>
                                 <w:sz w:val="22"/>
@@ -14953,7 +14972,7 @@
                               </w:rPr>
                               <w:t>: Weiter entfernte Objekte bewegen sich unterschiedlich schnell.</w:t>
                             </w:r>
-                            <w:bookmarkEnd w:id="50"/>
+                            <w:bookmarkEnd w:id="71"/>
                           </w:p>
                           <w:p>
                             <w:pPr>
@@ -15150,7 +15169,7 @@
               </wp:anchor>
             </w:drawing>
           </mc:Choice>
-          <mc:Fallback xmlns:w16="http://schemas.microsoft.com/office/word/2018/wordml" xmlns:w16cid="http://schemas.microsoft.com/office/word/2016/wordml/cid" xmlns:w16cex="http://schemas.microsoft.com/office/word/2018/wordml/cex" xmlns:am3d="http://schemas.microsoft.com/office/drawing/2017/model3d" xmlns:aink="http://schemas.microsoft.com/office/drawing/2016/ink" xmlns:cx8="http://schemas.microsoft.com/office/drawing/2016/5/14/chartex" xmlns:cx7="http://schemas.microsoft.com/office/drawing/2016/5/13/chartex" xmlns:cx6="http://schemas.microsoft.com/office/drawing/2016/5/12/chartex" xmlns:cx5="http://schemas.microsoft.com/office/drawing/2016/5/11/chartex" xmlns:cx4="http://schemas.microsoft.com/office/drawing/2016/5/10/chartex" xmlns:cx3="http://schemas.microsoft.com/office/drawing/2016/5/9/chartex" xmlns:cx2="http://schemas.microsoft.com/office/drawing/2015/10/21/chartex">
+          <mc:Fallback>
             <w:pict>
               <v:shape w14:anchorId="39F6BDE9" id="Textfeld 40" o:spid="_x0000_s1047" type="#_x0000_t202" style="position:absolute;margin-left:0;margin-top:385.65pt;width:357.4pt;height:.05pt;z-index:251719680;visibility:visible;mso-wrap-style:square;mso-width-percent:0;mso-wrap-distance-left:9pt;mso-wrap-distance-top:0;mso-wrap-distance-right:9pt;mso-wrap-distance-bottom:0;mso-position-horizontal:center;mso-position-horizontal-relative:margin;mso-position-vertical:absolute;mso-position-vertical-relative:text;mso-width-percent:0;mso-width-relative:margin;v-text-anchor:top" o:gfxdata="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" stroked="f">
                 <v:textbox style="mso-fit-shape-to-text:t" inset="0,0,0,0">
@@ -15252,6 +15271,7 @@
                           <w:id w:val="-1019233034"/>
                           <w:citation/>
                         </w:sdtPr>
+                        <w:sdtEndPr/>
                         <w:sdtContent>
                           <w:r>
                             <w:rPr>
@@ -15331,6 +15351,7 @@
                           <w:id w:val="-754745386"/>
                           <w:citation/>
                         </w:sdtPr>
+                        <w:sdtEndPr/>
                         <w:sdtContent>
                           <w:r>
                             <w:rPr>
@@ -15483,14 +15504,14 @@
           <w:sz w:val="28"/>
         </w:rPr>
       </w:pPr>
-      <w:bookmarkStart w:id="51" w:name="_Toc48293795"/>
+      <w:bookmarkStart w:id="73" w:name="_Toc48293795"/>
       <w:r>
         <w:rPr>
           <w:sz w:val="28"/>
         </w:rPr>
         <w:t>Verwendete Technologien und Frameworks</w:t>
       </w:r>
-      <w:bookmarkEnd w:id="51"/>
+      <w:bookmarkEnd w:id="73"/>
       <w:r>
         <w:rPr>
           <w:sz w:val="28"/>
@@ -15660,7 +15681,7 @@
           <w:szCs w:val="40"/>
         </w:rPr>
       </w:pPr>
-      <w:bookmarkStart w:id="52" w:name="_Toc48293796"/>
+      <w:bookmarkStart w:id="74" w:name="_Toc48293796"/>
       <w:r>
         <w:rPr>
           <w:sz w:val="40"/>
@@ -15675,7 +15696,7 @@
         </w:rPr>
         <w:t xml:space="preserve"> (ab hier Ronald Rode)</w:t>
       </w:r>
-      <w:bookmarkEnd w:id="52"/>
+      <w:bookmarkEnd w:id="74"/>
     </w:p>
     <w:p>
       <w:pPr>
@@ -15754,8 +15775,8 @@
       <w:r>
         <w:t xml:space="preserve"> Webseiten zu erstellen. </w:t>
       </w:r>
-      <w:bookmarkStart w:id="53" w:name="_GoBack"/>
-      <w:bookmarkEnd w:id="53"/>
+      <w:bookmarkStart w:id="75" w:name="_GoBack"/>
+      <w:bookmarkEnd w:id="75"/>
     </w:p>
     <w:p>
       <w:pPr>
@@ -15788,7 +15809,7 @@
           <w:szCs w:val="40"/>
         </w:rPr>
       </w:pPr>
-      <w:bookmarkStart w:id="54" w:name="_Toc48293797"/>
+      <w:bookmarkStart w:id="76" w:name="_Toc48293797"/>
       <w:r>
         <w:rPr>
           <w:sz w:val="40"/>
@@ -15797,7 +15818,7 @@
         <w:lastRenderedPageBreak/>
         <w:t>Abbildungsverzeichnis</w:t>
       </w:r>
-      <w:bookmarkEnd w:id="54"/>
+      <w:bookmarkEnd w:id="76"/>
     </w:p>
     <w:p>
       <w:pPr>
@@ -17396,7 +17417,7 @@
         <w:fldChar w:fldCharType="end"/>
       </w:r>
     </w:p>
-    <w:bookmarkStart w:id="55" w:name="_Toc48293798" w:displacedByCustomXml="next"/>
+    <w:bookmarkStart w:id="77" w:name="_Toc48293798" w:displacedByCustomXml="next"/>
     <w:sdt>
       <w:sdtPr>
         <w:rPr>
@@ -17420,7 +17441,7 @@
           <w:r>
             <w:t>Literaturverzeichnis</w:t>
           </w:r>
-          <w:bookmarkEnd w:id="55"/>
+          <w:bookmarkEnd w:id="77"/>
         </w:p>
         <w:sdt>
           <w:sdtPr>
@@ -19218,7 +19239,7 @@
         <v:path o:extrusionok="f" gradientshapeok="t" o:connecttype="rect"/>
         <o:lock v:ext="edit" aspectratio="t"/>
       </v:shapetype>
-      <v:shape id="_x0000_i1033" type="#_x0000_t75" style="width:.75pt;height:1.5pt" o:bullet="t">
+      <v:shape id="_x0000_i1034" type="#_x0000_t75" style="width:.75pt;height:1.5pt" o:bullet="t">
         <v:imagedata r:id="rId1" o:title=""/>
       </v:shape>
     </w:pict>
@@ -24134,9 +24155,9 @@
     <w:rsid w:val="00C263CB"/>
     <w:rsid w:val="00C42744"/>
     <w:rsid w:val="00CB0CBF"/>
+    <w:rsid w:val="00CD3405"/>
     <w:rsid w:val="00D00970"/>
     <w:rsid w:val="00DA26EB"/>
-    <w:rsid w:val="00DF0CDF"/>
     <w:rsid w:val="00DF7249"/>
     <w:rsid w:val="00EE544A"/>
     <w:rsid w:val="00FB5283"/>
@@ -25220,7 +25241,7 @@
 </file>
 
 <file path=customXml/itemProps1.xml><?xml version="1.0" encoding="utf-8"?>
-<ds:datastoreItem xmlns:ds="http://schemas.openxmlformats.org/officeDocument/2006/customXml" ds:itemID="{939358E9-B78E-4C12-863E-641FD89A479A}">
+<ds:datastoreItem xmlns:ds="http://schemas.openxmlformats.org/officeDocument/2006/customXml" ds:itemID="{6C718F19-0E3A-4C93-BA30-6F02E138BD68}">
   <ds:schemaRefs>
     <ds:schemaRef ds:uri="http://schemas.openxmlformats.org/officeDocument/2006/bibliography"/>
   </ds:schemaRefs>

</xml_diff>

<commit_message>
:hammer: small changes inside doc
</commit_message>
<xml_diff>
--- a/ProjektWMP.docx
+++ b/ProjektWMP.docx
@@ -10,8 +10,6 @@
         </w:rPr>
       </w:pPr>
       <w:bookmarkStart w:id="0" w:name="_Toc235926307"/>
-      <w:bookmarkStart w:id="1" w:name="_GoBack"/>
-      <w:bookmarkEnd w:id="1"/>
       <w:r>
         <w:rPr>
           <w:noProof/>
@@ -83,8 +81,8 @@
           <w:szCs w:val="24"/>
         </w:rPr>
       </w:pPr>
-      <w:bookmarkStart w:id="2" w:name="_Hlk25221313"/>
-      <w:bookmarkEnd w:id="2"/>
+      <w:bookmarkStart w:id="1" w:name="_Hlk25221313"/>
+      <w:bookmarkEnd w:id="1"/>
     </w:p>
     <w:p>
       <w:pPr>
@@ -466,7 +464,21 @@
         <w:rPr>
           <w:sz w:val="28"/>
         </w:rPr>
-        <w:t>Friedhelm Mündemann, TH Brandenburg</w:t>
+        <w:t xml:space="preserve">Friedhelm </w:t>
+      </w:r>
+      <w:proofErr w:type="spellStart"/>
+      <w:r>
+        <w:rPr>
+          <w:sz w:val="28"/>
+        </w:rPr>
+        <w:t>Mündemann</w:t>
+      </w:r>
+      <w:proofErr w:type="spellEnd"/>
+      <w:r>
+        <w:rPr>
+          <w:sz w:val="28"/>
+        </w:rPr>
+        <w:t>, TH Brandenburg</w:t>
       </w:r>
     </w:p>
     <w:p>
@@ -3471,8 +3483,8 @@
       <w:pPr>
         <w:spacing w:line="360" w:lineRule="exact"/>
       </w:pPr>
-      <w:bookmarkStart w:id="3" w:name="_Toc234098916"/>
-      <w:bookmarkStart w:id="4" w:name="_Toc234098917"/>
+      <w:bookmarkStart w:id="2" w:name="_Toc234098916"/>
+      <w:bookmarkStart w:id="3" w:name="_Toc234098917"/>
     </w:p>
     <w:p>
       <w:pPr>
@@ -3544,9 +3556,9 @@
         <w:pStyle w:val="berschrift1"/>
         <w:spacing w:after="240" w:line="400" w:lineRule="exact"/>
       </w:pPr>
-      <w:bookmarkStart w:id="5" w:name="_Toc48322192"/>
+      <w:bookmarkStart w:id="4" w:name="_Toc48322192"/>
+      <w:bookmarkEnd w:id="2"/>
       <w:bookmarkEnd w:id="3"/>
-      <w:bookmarkEnd w:id="4"/>
       <w:r>
         <w:rPr>
           <w:sz w:val="40"/>
@@ -3555,7 +3567,7 @@
         <w:lastRenderedPageBreak/>
         <w:t>Einleitung</w:t>
       </w:r>
-      <w:bookmarkEnd w:id="5"/>
+      <w:bookmarkEnd w:id="4"/>
       <w:r>
         <w:t xml:space="preserve"> </w:t>
       </w:r>
@@ -3583,7 +3595,21 @@
         <w:rPr>
           <w:szCs w:val="26"/>
         </w:rPr>
-        <w:t xml:space="preserve"> wir eine Vielzahl unterschiedlicher Medienangebote, die auf verschiedenste Art und Weise dargestellt und präsentiert werden. Zweidimensionale Abbildungen als Zeichnungen oder Fotos, Bewegtbilder im Fernsehen und Kino, im Internet und auf unseren Smartphones</w:t>
+        <w:t xml:space="preserve"> wir eine Vielzahl unterschiedlicher Medienangebote, die auf verschiedenste Art und Weise dargestellt und präsentiert werden. Zweidimensionale Abbildungen als Zeichnungen oder Fotos, </w:t>
+      </w:r>
+      <w:proofErr w:type="spellStart"/>
+      <w:r>
+        <w:rPr>
+          <w:szCs w:val="26"/>
+        </w:rPr>
+        <w:t>Bewegtbilder</w:t>
+      </w:r>
+      <w:proofErr w:type="spellEnd"/>
+      <w:r>
+        <w:rPr>
+          <w:szCs w:val="26"/>
+        </w:rPr>
+        <w:t xml:space="preserve"> im Fernsehen und Kino, im Internet und auf unseren Smartphones</w:t>
       </w:r>
       <w:r>
         <w:rPr>
@@ -3725,7 +3751,35 @@
         <w:rPr>
           <w:szCs w:val="26"/>
         </w:rPr>
-        <w:t xml:space="preserve">Die Erkenntnisse hiervon können bewusst eingesetzt werden, um dreidimensional wirkende Medien zu erschaffen, die variierende Auswirkungen haben können. Durch geschickten Einsatz von Storytelling und parallaxer Strukturierung können Inhalte bspw. so aufgebaut werden, dass Informationen spielerisch und eindringlich vermittelt werden können, etwa im Lehrbereich. Eine übliche Form, gepaart mit weiteren Tiefenkriterien, findet sich auch in der Unterhaltungsbranche wieder, etwa bei Virtual Reality Angeboten, 3D-Filmen oder Augmented Reality Apps. </w:t>
+        <w:t xml:space="preserve">Die Erkenntnisse hiervon können bewusst eingesetzt werden, um dreidimensional wirkende Medien zu erschaffen, die variierende Auswirkungen haben können. Durch geschickten Einsatz von </w:t>
+      </w:r>
+      <w:proofErr w:type="spellStart"/>
+      <w:r>
+        <w:rPr>
+          <w:szCs w:val="26"/>
+        </w:rPr>
+        <w:t>Storytelling</w:t>
+      </w:r>
+      <w:proofErr w:type="spellEnd"/>
+      <w:r>
+        <w:rPr>
+          <w:szCs w:val="26"/>
+        </w:rPr>
+        <w:t xml:space="preserve"> und </w:t>
+      </w:r>
+      <w:proofErr w:type="spellStart"/>
+      <w:r>
+        <w:rPr>
+          <w:szCs w:val="26"/>
+        </w:rPr>
+        <w:t>parallaxer</w:t>
+      </w:r>
+      <w:proofErr w:type="spellEnd"/>
+      <w:r>
+        <w:rPr>
+          <w:szCs w:val="26"/>
+        </w:rPr>
+        <w:t xml:space="preserve"> Strukturierung können Inhalte bspw. so aufgebaut werden, dass Informationen spielerisch und eindringlich vermittelt werden können, etwa im Lehrbereich. Eine übliche Form, gepaart mit weiteren Tiefenkriterien, findet sich auch in der Unterhaltungsbranche wieder, etwa bei Virtual Reality Angeboten, 3D-Filmen oder Augmented Reality Apps. </w:t>
       </w:r>
       <w:r>
         <w:rPr>
@@ -3837,7 +3891,7 @@
           <w:szCs w:val="40"/>
         </w:rPr>
       </w:pPr>
-      <w:bookmarkStart w:id="6" w:name="_Toc48322193"/>
+      <w:bookmarkStart w:id="5" w:name="_Toc48322193"/>
       <w:r>
         <w:rPr>
           <w:sz w:val="40"/>
@@ -3846,7 +3900,7 @@
         <w:lastRenderedPageBreak/>
         <w:t>Grundlagen</w:t>
       </w:r>
-      <w:bookmarkEnd w:id="6"/>
+      <w:bookmarkEnd w:id="5"/>
     </w:p>
     <w:p>
       <w:pPr>
@@ -3857,7 +3911,7 @@
           <w:szCs w:val="36"/>
         </w:rPr>
       </w:pPr>
-      <w:bookmarkStart w:id="7" w:name="_Toc48322194"/>
+      <w:bookmarkStart w:id="6" w:name="_Toc48322194"/>
       <w:r>
         <w:rPr>
           <w:sz w:val="36"/>
@@ -3865,7 +3919,7 @@
         </w:rPr>
         <w:t>Raumwahrnehmung</w:t>
       </w:r>
-      <w:bookmarkEnd w:id="7"/>
+      <w:bookmarkEnd w:id="6"/>
     </w:p>
     <w:p>
       <w:pPr>
@@ -4034,7 +4088,7 @@
                                 <w:szCs w:val="22"/>
                               </w:rPr>
                             </w:pPr>
-                            <w:bookmarkStart w:id="8" w:name="_Toc48322224"/>
+                            <w:bookmarkStart w:id="7" w:name="_Toc48322224"/>
                             <w:r>
                               <w:rPr>
                                 <w:sz w:val="22"/>
@@ -4091,7 +4145,7 @@
                               </w:rPr>
                               <w:t>.</w:t>
                             </w:r>
-                            <w:bookmarkEnd w:id="8"/>
+                            <w:bookmarkEnd w:id="7"/>
                           </w:p>
                           <w:p>
                             <w:pPr>
@@ -4153,7 +4207,7 @@
                           <w:szCs w:val="22"/>
                         </w:rPr>
                       </w:pPr>
-                      <w:bookmarkStart w:id="9" w:name="_Toc48322224"/>
+                      <w:bookmarkStart w:id="8" w:name="_Toc48322224"/>
                       <w:r>
                         <w:rPr>
                           <w:sz w:val="22"/>
@@ -4210,7 +4264,7 @@
                         </w:rPr>
                         <w:t>.</w:t>
                       </w:r>
-                      <w:bookmarkEnd w:id="9"/>
+                      <w:bookmarkEnd w:id="8"/>
                     </w:p>
                     <w:p>
                       <w:pPr>
@@ -4303,7 +4357,21 @@
         <w:rPr>
           <w:szCs w:val="26"/>
         </w:rPr>
-        <w:t xml:space="preserve"> behandelt, ergänzend hierzu gibt es noch bewegungsinduzierte (Bewegung des Objekts oder des Betrachtenden), okulomotorische (Veränderung der Augenstellung oder der Anspannung der Augenmuskulatur) und stereoskopische (horizontaler Versatz der Bilder eines jeden Auges) Tiefenkriterien. Diese sind jedoch nicht Bestandteil </w:t>
+        <w:t xml:space="preserve"> behandelt, ergänzend hierzu gibt es noch bewegungsinduzierte (Bewegung des Objekts oder des Betrachtenden), </w:t>
+      </w:r>
+      <w:proofErr w:type="spellStart"/>
+      <w:r>
+        <w:rPr>
+          <w:szCs w:val="26"/>
+        </w:rPr>
+        <w:t>okulomotorische</w:t>
+      </w:r>
+      <w:proofErr w:type="spellEnd"/>
+      <w:r>
+        <w:rPr>
+          <w:szCs w:val="26"/>
+        </w:rPr>
+        <w:t xml:space="preserve"> (Veränderung der Augenstellung oder der Anspannung der Augenmuskulatur) und stereoskopische (horizontaler Versatz der Bilder eines jeden Auges) Tiefenkriterien. Diese sind jedoch nicht Bestandteil </w:t>
       </w:r>
       <w:r>
         <w:rPr>
@@ -4358,12 +4426,87 @@
           <w:sz w:val="28"/>
         </w:rPr>
       </w:pPr>
-      <w:bookmarkStart w:id="10" w:name="_Toc48322195"/>
+      <w:bookmarkStart w:id="9" w:name="_Toc48322195"/>
       <w:r>
         <w:rPr>
           <w:sz w:val="28"/>
         </w:rPr>
         <w:t>Monokulare Tiefenkriterien</w:t>
+      </w:r>
+      <w:bookmarkEnd w:id="9"/>
+    </w:p>
+    <w:p>
+      <w:pPr>
+        <w:spacing w:line="400" w:lineRule="exact"/>
+        <w:rPr>
+          <w:szCs w:val="26"/>
+        </w:rPr>
+      </w:pPr>
+      <w:r>
+        <w:rPr>
+          <w:szCs w:val="26"/>
+        </w:rPr>
+        <w:t xml:space="preserve">Es gibt verschiedene Hinweisreize, deren Verwendung im zweidimensionalen Raum Informationen über räumliche Tiefe liefern. Diese Reize nennt man monokulare Tiefenkriterien, da sie auch dann wirken, wenn nur ein Auge sie wahrnimmt. Tritt theoretisch nur eines der nachfolgend beschriebenen Kriterien auf, so ist es möglich, dass </w:t>
+      </w:r>
+      <w:proofErr w:type="gramStart"/>
+      <w:r>
+        <w:rPr>
+          <w:szCs w:val="26"/>
+        </w:rPr>
+        <w:t>dieses falsche Informationen</w:t>
+      </w:r>
+      <w:proofErr w:type="gramEnd"/>
+      <w:r>
+        <w:rPr>
+          <w:szCs w:val="26"/>
+        </w:rPr>
+        <w:t xml:space="preserve"> über die räumliche Anordnung von Objekten übermittelt. Da in der realen Welt jedoch meistens mehrere</w:t>
+      </w:r>
+      <w:r>
+        <w:rPr>
+          <w:szCs w:val="26"/>
+        </w:rPr>
+        <w:t xml:space="preserve"> monokulare Tiefenk</w:t>
+      </w:r>
+      <w:r>
+        <w:rPr>
+          <w:szCs w:val="26"/>
+        </w:rPr>
+        <w:t xml:space="preserve">riterien zusammenspielen ergibt sich hierdurch im Normalfall die </w:t>
+      </w:r>
+      <w:r>
+        <w:rPr>
+          <w:szCs w:val="26"/>
+        </w:rPr>
+        <w:t>korrekte</w:t>
+      </w:r>
+      <w:r>
+        <w:rPr>
+          <w:szCs w:val="26"/>
+        </w:rPr>
+        <w:t xml:space="preserve"> Rekonstruktion</w:t>
+      </w:r>
+      <w:r>
+        <w:rPr>
+          <w:szCs w:val="26"/>
+        </w:rPr>
+        <w:t>.</w:t>
+      </w:r>
+    </w:p>
+    <w:p>
+      <w:pPr>
+        <w:pStyle w:val="berschrift3"/>
+        <w:spacing w:line="400" w:lineRule="exact"/>
+        <w:rPr>
+          <w:szCs w:val="28"/>
+        </w:rPr>
+      </w:pPr>
+      <w:bookmarkStart w:id="10" w:name="_Toc48322196"/>
+      <w:r>
+        <w:rPr>
+          <w:szCs w:val="28"/>
+        </w:rPr>
+        <w:t>Verdeckung und Überlappung</w:t>
       </w:r>
       <w:bookmarkEnd w:id="10"/>
     </w:p>
@@ -4378,68 +4521,21 @@
         <w:rPr>
           <w:szCs w:val="26"/>
         </w:rPr>
-        <w:t>Es gibt verschiedene Hinweisreize, deren Verwendung im zweidimensionalen Raum Informationen über räumliche Tiefe liefern. Diese Reize nennt man monokulare Tiefenkriterien, da sie auch dann wirken, wenn nur ein Auge sie wahrnimmt. Tritt theoretisch nur eines der nachfolgend beschriebenen Kriterien auf, so ist es möglich, dass dieses falsche Informationen über die räumliche Anordnung von Objekten übermittelt. Da in der realen Welt jedoch meistens mehrere</w:t>
-      </w:r>
-      <w:r>
-        <w:rPr>
-          <w:szCs w:val="26"/>
-        </w:rPr>
-        <w:t xml:space="preserve"> monokulare Tiefenk</w:t>
-      </w:r>
-      <w:r>
-        <w:rPr>
-          <w:szCs w:val="26"/>
-        </w:rPr>
-        <w:t xml:space="preserve">riterien zusammenspielen ergibt sich hierdurch im Normalfall die </w:t>
-      </w:r>
-      <w:r>
-        <w:rPr>
-          <w:szCs w:val="26"/>
-        </w:rPr>
-        <w:t>korrekte</w:t>
-      </w:r>
-      <w:r>
-        <w:rPr>
-          <w:szCs w:val="26"/>
-        </w:rPr>
-        <w:t xml:space="preserve"> Rekonstruktion</w:t>
-      </w:r>
-      <w:r>
-        <w:rPr>
-          <w:szCs w:val="26"/>
-        </w:rPr>
-        <w:t>.</w:t>
-      </w:r>
-    </w:p>
-    <w:p>
-      <w:pPr>
-        <w:pStyle w:val="berschrift3"/>
-        <w:spacing w:line="400" w:lineRule="exact"/>
-        <w:rPr>
-          <w:szCs w:val="28"/>
-        </w:rPr>
-      </w:pPr>
-      <w:bookmarkStart w:id="11" w:name="_Toc48322196"/>
-      <w:r>
-        <w:rPr>
-          <w:szCs w:val="28"/>
-        </w:rPr>
-        <w:t>Verdeckung und Überlappung</w:t>
-      </w:r>
-      <w:bookmarkEnd w:id="11"/>
-    </w:p>
-    <w:p>
-      <w:pPr>
-        <w:spacing w:line="400" w:lineRule="exact"/>
-        <w:rPr>
-          <w:szCs w:val="26"/>
-        </w:rPr>
-      </w:pPr>
-      <w:r>
-        <w:rPr>
-          <w:szCs w:val="26"/>
-        </w:rPr>
-        <w:t>Wird ein Objekt von einem anderen ganz oder teilweise verdeckt, so nimmt man es als weiter entfernt wahr. Man spricht in diesem Fall auch von relativer Tiefe, da es scheint, als würden sich die Objekte in unterschiedlicher Entfernung zum Betrachter befinden.</w:t>
+        <w:t xml:space="preserve">Wird ein Objekt von einem anderen ganz oder teilweise verdeckt, so nimmt man es als weiter entfernt </w:t>
+      </w:r>
+      <w:proofErr w:type="gramStart"/>
+      <w:r>
+        <w:rPr>
+          <w:szCs w:val="26"/>
+        </w:rPr>
+        <w:t>wahr</w:t>
+      </w:r>
+      <w:proofErr w:type="gramEnd"/>
+      <w:r>
+        <w:rPr>
+          <w:szCs w:val="26"/>
+        </w:rPr>
+        <w:t>. Man spricht in diesem Fall auch von relativer Tiefe, da es scheint, als würden sich die Objekte in unterschiedlicher Entfernung zum Betrachter befinden.</w:t>
       </w:r>
     </w:p>
     <w:p>
@@ -4502,7 +4598,7 @@
                                 <w:szCs w:val="22"/>
                               </w:rPr>
                             </w:pPr>
-                            <w:bookmarkStart w:id="12" w:name="_Toc48322225"/>
+                            <w:bookmarkStart w:id="11" w:name="_Toc48322225"/>
                             <w:r>
                               <w:rPr>
                                 <w:sz w:val="22"/>
@@ -4552,7 +4648,7 @@
                               </w:rPr>
                               <w:t>: Die Katze verdeckt die weiter entfernten Beine.</w:t>
                             </w:r>
-                            <w:bookmarkEnd w:id="12"/>
+                            <w:bookmarkEnd w:id="11"/>
                           </w:p>
                           <w:p>
                             <w:pPr>
@@ -4602,7 +4698,7 @@
                           <w:szCs w:val="22"/>
                         </w:rPr>
                       </w:pPr>
-                      <w:bookmarkStart w:id="13" w:name="_Toc48322225"/>
+                      <w:bookmarkStart w:id="12" w:name="_Toc48322225"/>
                       <w:r>
                         <w:rPr>
                           <w:sz w:val="22"/>
@@ -4652,7 +4748,7 @@
                         </w:rPr>
                         <w:t>: Die Katze verdeckt die weiter entfernten Beine.</w:t>
                       </w:r>
-                      <w:bookmarkEnd w:id="13"/>
+                      <w:bookmarkEnd w:id="12"/>
                     </w:p>
                     <w:p>
                       <w:pPr>
@@ -4758,7 +4854,7 @@
           <w:szCs w:val="28"/>
         </w:rPr>
       </w:pPr>
-      <w:bookmarkStart w:id="14" w:name="_Toc48322197"/>
+      <w:bookmarkStart w:id="13" w:name="_Toc48322197"/>
       <w:r>
         <w:rPr>
           <w:szCs w:val="28"/>
@@ -4771,7 +4867,7 @@
         </w:rPr>
         <w:t xml:space="preserve"> Größe</w:t>
       </w:r>
-      <w:bookmarkEnd w:id="14"/>
+      <w:bookmarkEnd w:id="13"/>
     </w:p>
     <w:p>
       <w:pPr>
@@ -4831,7 +4927,7 @@
                                 <w:szCs w:val="22"/>
                               </w:rPr>
                             </w:pPr>
-                            <w:bookmarkStart w:id="15" w:name="_Toc48322226"/>
+                            <w:bookmarkStart w:id="14" w:name="_Toc48322226"/>
                             <w:r>
                               <w:rPr>
                                 <w:sz w:val="22"/>
@@ -4923,7 +5019,7 @@
                               </w:rPr>
                               <w:t xml:space="preserve"> also näher als der Hund Nr. 6.</w:t>
                             </w:r>
-                            <w:bookmarkEnd w:id="15"/>
+                            <w:bookmarkEnd w:id="14"/>
                           </w:p>
                           <w:p>
                             <w:pPr>
@@ -4973,7 +5069,7 @@
                           <w:szCs w:val="22"/>
                         </w:rPr>
                       </w:pPr>
-                      <w:bookmarkStart w:id="16" w:name="_Toc48322226"/>
+                      <w:bookmarkStart w:id="15" w:name="_Toc48322226"/>
                       <w:r>
                         <w:rPr>
                           <w:sz w:val="22"/>
@@ -5065,7 +5161,7 @@
                         </w:rPr>
                         <w:t xml:space="preserve"> also näher als der Hund Nr. 6.</w:t>
                       </w:r>
-                      <w:bookmarkEnd w:id="16"/>
+                      <w:bookmarkEnd w:id="15"/>
                     </w:p>
                     <w:p>
                       <w:pPr>
@@ -5191,7 +5287,7 @@
           <w:szCs w:val="28"/>
         </w:rPr>
       </w:pPr>
-      <w:bookmarkStart w:id="17" w:name="_Toc48322198"/>
+      <w:bookmarkStart w:id="16" w:name="_Toc48322198"/>
       <w:r>
         <w:rPr>
           <w:szCs w:val="28"/>
@@ -5205,7 +5301,7 @@
         </w:rPr>
         <w:t xml:space="preserve"> Größe</w:t>
       </w:r>
-      <w:bookmarkEnd w:id="17"/>
+      <w:bookmarkEnd w:id="16"/>
     </w:p>
     <w:p>
       <w:pPr>
@@ -5284,7 +5380,7 @@
                                 <w:szCs w:val="22"/>
                               </w:rPr>
                             </w:pPr>
-                            <w:bookmarkStart w:id="18" w:name="_Toc48322227"/>
+                            <w:bookmarkStart w:id="17" w:name="_Toc48322227"/>
                             <w:r>
                               <w:rPr>
                                 <w:sz w:val="22"/>
@@ -5334,7 +5430,7 @@
                               </w:rPr>
                               <w:t>: Ein weit entfernter Mann erscheint kleiner.</w:t>
                             </w:r>
-                            <w:bookmarkEnd w:id="18"/>
+                            <w:bookmarkEnd w:id="17"/>
                           </w:p>
                           <w:p>
                             <w:pPr>
@@ -5384,7 +5480,7 @@
                           <w:szCs w:val="22"/>
                         </w:rPr>
                       </w:pPr>
-                      <w:bookmarkStart w:id="19" w:name="_Toc48322227"/>
+                      <w:bookmarkStart w:id="18" w:name="_Toc48322227"/>
                       <w:r>
                         <w:rPr>
                           <w:sz w:val="22"/>
@@ -5434,7 +5530,7 @@
                         </w:rPr>
                         <w:t>: Ein weit entfernter Mann erscheint kleiner.</w:t>
                       </w:r>
-                      <w:bookmarkEnd w:id="19"/>
+                      <w:bookmarkEnd w:id="18"/>
                     </w:p>
                     <w:p>
                       <w:pPr>
@@ -5577,7 +5673,7 @@
           <w:szCs w:val="28"/>
         </w:rPr>
       </w:pPr>
-      <w:bookmarkStart w:id="20" w:name="_Toc48322199"/>
+      <w:bookmarkStart w:id="19" w:name="_Toc48322199"/>
       <w:r>
         <w:rPr>
           <w:sz w:val="26"/>
@@ -5590,7 +5686,7 @@
         </w:rPr>
         <w:t>elative Höhe</w:t>
       </w:r>
-      <w:bookmarkEnd w:id="20"/>
+      <w:bookmarkEnd w:id="19"/>
     </w:p>
     <w:p>
       <w:pPr>
@@ -5614,7 +5710,7 @@
           <w:szCs w:val="28"/>
         </w:rPr>
       </w:pPr>
-      <w:bookmarkStart w:id="21" w:name="_Toc48322200"/>
+      <w:bookmarkStart w:id="20" w:name="_Toc48322200"/>
       <w:r>
         <w:rPr>
           <w:noProof/>
@@ -5666,7 +5762,7 @@
                                 <w:szCs w:val="22"/>
                               </w:rPr>
                             </w:pPr>
-                            <w:bookmarkStart w:id="22" w:name="_Toc48322228"/>
+                            <w:bookmarkStart w:id="21" w:name="_Toc48322228"/>
                             <w:r>
                               <w:rPr>
                                 <w:sz w:val="22"/>
@@ -5716,7 +5812,7 @@
                               </w:rPr>
                               <w:t>: Vogel D wird näher wahrgenommen als Vogel C.</w:t>
                             </w:r>
-                            <w:bookmarkEnd w:id="22"/>
+                            <w:bookmarkEnd w:id="21"/>
                           </w:p>
                           <w:p>
                             <w:pPr>
@@ -5766,7 +5862,7 @@
                           <w:szCs w:val="22"/>
                         </w:rPr>
                       </w:pPr>
-                      <w:bookmarkStart w:id="23" w:name="_Toc48322228"/>
+                      <w:bookmarkStart w:id="22" w:name="_Toc48322228"/>
                       <w:r>
                         <w:rPr>
                           <w:sz w:val="22"/>
@@ -5816,7 +5912,7 @@
                         </w:rPr>
                         <w:t>: Vogel D wird näher wahrgenommen als Vogel C.</w:t>
                       </w:r>
-                      <w:bookmarkEnd w:id="23"/>
+                      <w:bookmarkEnd w:id="22"/>
                     </w:p>
                     <w:p>
                       <w:pPr>
@@ -5918,7 +6014,7 @@
         </w:rPr>
         <w:t>Schatten</w:t>
       </w:r>
-      <w:bookmarkEnd w:id="21"/>
+      <w:bookmarkEnd w:id="20"/>
     </w:p>
     <w:p>
       <w:pPr>
@@ -6091,7 +6187,7 @@
                                 <w:szCs w:val="22"/>
                               </w:rPr>
                             </w:pPr>
-                            <w:bookmarkStart w:id="24" w:name="_Toc48322229"/>
+                            <w:bookmarkStart w:id="23" w:name="_Toc48322229"/>
                             <w:r>
                               <w:rPr>
                                 <w:sz w:val="22"/>
@@ -6141,7 +6237,7 @@
                               </w:rPr>
                               <w:t>: Schatten erwirkt eine 3D-Wirkung.</w:t>
                             </w:r>
-                            <w:bookmarkEnd w:id="24"/>
+                            <w:bookmarkEnd w:id="23"/>
                           </w:p>
                           <w:p>
                             <w:pPr>
@@ -6191,7 +6287,7 @@
                           <w:szCs w:val="22"/>
                         </w:rPr>
                       </w:pPr>
-                      <w:bookmarkStart w:id="25" w:name="_Toc48322229"/>
+                      <w:bookmarkStart w:id="24" w:name="_Toc48322229"/>
                       <w:r>
                         <w:rPr>
                           <w:sz w:val="22"/>
@@ -6241,7 +6337,7 @@
                         </w:rPr>
                         <w:t>: Schatten erwirkt eine 3D-Wirkung.</w:t>
                       </w:r>
-                      <w:bookmarkEnd w:id="25"/>
+                      <w:bookmarkEnd w:id="24"/>
                     </w:p>
                     <w:p>
                       <w:pPr>
@@ -6278,7 +6374,7 @@
           <w:szCs w:val="28"/>
         </w:rPr>
       </w:pPr>
-      <w:bookmarkStart w:id="26" w:name="_Toc48322201"/>
+      <w:bookmarkStart w:id="25" w:name="_Toc48322201"/>
       <w:r>
         <w:rPr>
           <w:szCs w:val="28"/>
@@ -6286,7 +6382,7 @@
         <w:lastRenderedPageBreak/>
         <w:t>Atmosphärische Perspektive</w:t>
       </w:r>
-      <w:bookmarkEnd w:id="26"/>
+      <w:bookmarkEnd w:id="25"/>
     </w:p>
     <w:p>
       <w:pPr>
@@ -6371,7 +6467,21 @@
         <w:rPr>
           <w:szCs w:val="26"/>
         </w:rPr>
-        <w:t xml:space="preserve"> Diese Erfahrung hat nicht selten zur Folge, dass man sich leicht verschätzt, wenn die eigentlich erwartete atmosphärische Veränderung nicht auftritt, etwa wenn man in den Bergen Entfernungen abschätzt, wo die Luft deutlich reiner und weniger partikelreich </w:t>
+        <w:t xml:space="preserve"> Diese Erfahrung hat nicht selten zur Folge, dass man sich leicht verschätzt, wenn die eigentlich erwartete atmosphärische Veränderung nicht auftritt, </w:t>
+      </w:r>
+      <w:proofErr w:type="gramStart"/>
+      <w:r>
+        <w:rPr>
+          <w:szCs w:val="26"/>
+        </w:rPr>
+        <w:t>etwa</w:t>
+      </w:r>
+      <w:proofErr w:type="gramEnd"/>
+      <w:r>
+        <w:rPr>
+          <w:szCs w:val="26"/>
+        </w:rPr>
+        <w:t xml:space="preserve"> wenn man in den Bergen Entfernungen abschätzt, wo die Luft deutlich reiner und weniger partikelreich </w:t>
       </w:r>
       <w:r>
         <w:rPr>
@@ -6444,7 +6554,7 @@
                                 <w:szCs w:val="22"/>
                               </w:rPr>
                             </w:pPr>
-                            <w:bookmarkStart w:id="27" w:name="_Toc48322230"/>
+                            <w:bookmarkStart w:id="26" w:name="_Toc48322230"/>
                             <w:r>
                               <w:rPr>
                                 <w:sz w:val="22"/>
@@ -6494,7 +6604,7 @@
                               </w:rPr>
                               <w:t>: Partikel in der Atmosphäre lassen weit entfernte Objekte unschärfer und heller erscheinen.</w:t>
                             </w:r>
-                            <w:bookmarkEnd w:id="27"/>
+                            <w:bookmarkEnd w:id="26"/>
                           </w:p>
                           <w:p>
                             <w:pPr>
@@ -6544,7 +6654,7 @@
                           <w:szCs w:val="22"/>
                         </w:rPr>
                       </w:pPr>
-                      <w:bookmarkStart w:id="28" w:name="_Toc48322230"/>
+                      <w:bookmarkStart w:id="27" w:name="_Toc48322230"/>
                       <w:r>
                         <w:rPr>
                           <w:sz w:val="22"/>
@@ -6594,7 +6704,7 @@
                         </w:rPr>
                         <w:t>: Partikel in der Atmosphäre lassen weit entfernte Objekte unschärfer und heller erscheinen.</w:t>
                       </w:r>
-                      <w:bookmarkEnd w:id="28"/>
+                      <w:bookmarkEnd w:id="27"/>
                     </w:p>
                     <w:p>
                       <w:pPr>
@@ -6700,14 +6810,14 @@
           <w:szCs w:val="28"/>
         </w:rPr>
       </w:pPr>
-      <w:bookmarkStart w:id="29" w:name="_Toc48322202"/>
+      <w:bookmarkStart w:id="28" w:name="_Toc48322202"/>
       <w:r>
         <w:rPr>
           <w:szCs w:val="28"/>
         </w:rPr>
         <w:t>Texturdichte</w:t>
       </w:r>
-      <w:bookmarkEnd w:id="29"/>
+      <w:bookmarkEnd w:id="28"/>
     </w:p>
     <w:p>
       <w:pPr>
@@ -6863,7 +6973,7 @@
                                 <w:szCs w:val="22"/>
                               </w:rPr>
                             </w:pPr>
-                            <w:bookmarkStart w:id="30" w:name="_Toc48322231"/>
+                            <w:bookmarkStart w:id="29" w:name="_Toc48322231"/>
                             <w:r>
                               <w:rPr>
                                 <w:sz w:val="22"/>
@@ -6913,7 +7023,7 @@
                               </w:rPr>
                               <w:t>: Kleinere, enge Objekte erscheinen weiter entfernt als größere Objekte mit größerem Abstand.</w:t>
                             </w:r>
-                            <w:bookmarkEnd w:id="30"/>
+                            <w:bookmarkEnd w:id="29"/>
                           </w:p>
                           <w:p>
                             <w:pPr>
@@ -6963,7 +7073,7 @@
                           <w:szCs w:val="22"/>
                         </w:rPr>
                       </w:pPr>
-                      <w:bookmarkStart w:id="31" w:name="_Toc48322231"/>
+                      <w:bookmarkStart w:id="30" w:name="_Toc48322231"/>
                       <w:r>
                         <w:rPr>
                           <w:sz w:val="22"/>
@@ -7013,7 +7123,7 @@
                         </w:rPr>
                         <w:t>: Kleinere, enge Objekte erscheinen weiter entfernt als größere Objekte mit größerem Abstand.</w:t>
                       </w:r>
-                      <w:bookmarkEnd w:id="31"/>
+                      <w:bookmarkEnd w:id="30"/>
                     </w:p>
                     <w:p>
                       <w:pPr>
@@ -7050,14 +7160,14 @@
           <w:szCs w:val="28"/>
         </w:rPr>
       </w:pPr>
-      <w:bookmarkStart w:id="32" w:name="_Toc48322203"/>
+      <w:bookmarkStart w:id="31" w:name="_Toc48322203"/>
       <w:r>
         <w:rPr>
           <w:szCs w:val="28"/>
         </w:rPr>
         <w:t>Perspektivische Konvergenz</w:t>
       </w:r>
-      <w:bookmarkEnd w:id="32"/>
+      <w:bookmarkEnd w:id="31"/>
     </w:p>
     <w:p>
       <w:pPr>
@@ -7117,7 +7227,7 @@
                                 <w:szCs w:val="22"/>
                               </w:rPr>
                             </w:pPr>
-                            <w:bookmarkStart w:id="33" w:name="_Toc48322232"/>
+                            <w:bookmarkStart w:id="32" w:name="_Toc48322232"/>
                             <w:r>
                               <w:rPr>
                                 <w:sz w:val="22"/>
@@ -7167,7 +7277,7 @@
                               </w:rPr>
                               <w:t>: Linien konvergieren in der Ferne.</w:t>
                             </w:r>
-                            <w:bookmarkEnd w:id="33"/>
+                            <w:bookmarkEnd w:id="32"/>
                           </w:p>
                           <w:p>
                             <w:pPr>
@@ -7217,7 +7327,7 @@
                           <w:szCs w:val="22"/>
                         </w:rPr>
                       </w:pPr>
-                      <w:bookmarkStart w:id="34" w:name="_Toc48322232"/>
+                      <w:bookmarkStart w:id="33" w:name="_Toc48322232"/>
                       <w:r>
                         <w:rPr>
                           <w:sz w:val="22"/>
@@ -7267,7 +7377,7 @@
                         </w:rPr>
                         <w:t>: Linien konvergieren in der Ferne.</w:t>
                       </w:r>
-                      <w:bookmarkEnd w:id="34"/>
+                      <w:bookmarkEnd w:id="33"/>
                     </w:p>
                     <w:p>
                       <w:pPr>
@@ -7387,14 +7497,14 @@
           <w:szCs w:val="28"/>
         </w:rPr>
       </w:pPr>
-      <w:bookmarkStart w:id="35" w:name="_Toc48322204"/>
+      <w:bookmarkStart w:id="34" w:name="_Toc48322204"/>
       <w:r>
         <w:rPr>
           <w:szCs w:val="28"/>
         </w:rPr>
         <w:t>Bewegungsparallaxe</w:t>
       </w:r>
-      <w:bookmarkEnd w:id="35"/>
+      <w:bookmarkEnd w:id="34"/>
     </w:p>
     <w:p>
       <w:pPr>
@@ -7409,12 +7519,20 @@
         </w:rPr>
         <w:t xml:space="preserve">Sind mehrere Objekte in unterschiedlichen Ebenen angeordnet, wobei ein Horizont oder Fixierpunkt gegeben ist, so scheinen sich die Objekte bei Bewegung des Betrachtenden unterschiedlich zu bewegen. Weiter entfernte Objekte (die im Hintergrund angeordnet sind) bewegen sich dabei langsamer und mit Blickrichtung, </w:t>
       </w:r>
+      <w:proofErr w:type="gramStart"/>
       <w:r>
         <w:rPr>
           <w:szCs w:val="26"/>
         </w:rPr>
         <w:lastRenderedPageBreak/>
-        <w:t xml:space="preserve">näher liegende Objekte bewegen sich schneller und entgegengesetzt der Blickrichtung. Dies hat eine </w:t>
+        <w:t>näher liegende</w:t>
+      </w:r>
+      <w:proofErr w:type="gramEnd"/>
+      <w:r>
+        <w:rPr>
+          <w:szCs w:val="26"/>
+        </w:rPr>
+        <w:t xml:space="preserve"> Objekte bewegen sich schneller und entgegengesetzt der Blickrichtung. Dies hat eine </w:t>
       </w:r>
       <w:r>
         <w:rPr>
@@ -7466,7 +7584,7 @@
           <w:szCs w:val="40"/>
         </w:rPr>
       </w:pPr>
-      <w:bookmarkStart w:id="36" w:name="_Toc48322205"/>
+      <w:bookmarkStart w:id="35" w:name="_Toc48322205"/>
       <w:r>
         <w:rPr>
           <w:noProof/>
@@ -7518,7 +7636,7 @@
                                 <w:szCs w:val="22"/>
                               </w:rPr>
                             </w:pPr>
-                            <w:bookmarkStart w:id="37" w:name="_Toc48322233"/>
+                            <w:bookmarkStart w:id="36" w:name="_Toc48322233"/>
                             <w:r>
                               <w:rPr>
                                 <w:sz w:val="22"/>
@@ -7568,7 +7686,7 @@
                               </w:rPr>
                               <w:t>: Wahrgenommene Bewegung von Objekten bei eigener Bewegung.</w:t>
                             </w:r>
-                            <w:bookmarkEnd w:id="37"/>
+                            <w:bookmarkEnd w:id="36"/>
                           </w:p>
                           <w:p>
                             <w:pPr>
@@ -7618,7 +7736,7 @@
                           <w:szCs w:val="22"/>
                         </w:rPr>
                       </w:pPr>
-                      <w:bookmarkStart w:id="38" w:name="_Toc48322233"/>
+                      <w:bookmarkStart w:id="37" w:name="_Toc48322233"/>
                       <w:r>
                         <w:rPr>
                           <w:sz w:val="22"/>
@@ -7668,7 +7786,7 @@
                         </w:rPr>
                         <w:t>: Wahrgenommene Bewegung von Objekten bei eigener Bewegung.</w:t>
                       </w:r>
-                      <w:bookmarkEnd w:id="38"/>
+                      <w:bookmarkEnd w:id="37"/>
                     </w:p>
                     <w:p>
                       <w:pPr>
@@ -7766,7 +7884,7 @@
         </w:rPr>
         <w:t>Umsetzung der Webseite</w:t>
       </w:r>
-      <w:bookmarkEnd w:id="36"/>
+      <w:bookmarkEnd w:id="35"/>
     </w:p>
     <w:p>
       <w:pPr>
@@ -7845,7 +7963,7 @@
           <w:szCs w:val="36"/>
         </w:rPr>
       </w:pPr>
-      <w:bookmarkStart w:id="39" w:name="_Toc48322206"/>
+      <w:bookmarkStart w:id="38" w:name="_Toc48322206"/>
       <w:r>
         <w:rPr>
           <w:sz w:val="36"/>
@@ -7854,14 +7972,22 @@
         <w:lastRenderedPageBreak/>
         <w:t>Konzeption der Webseite</w:t>
       </w:r>
-      <w:bookmarkEnd w:id="39"/>
+      <w:bookmarkEnd w:id="38"/>
     </w:p>
     <w:p>
       <w:pPr>
         <w:spacing w:line="400" w:lineRule="exact"/>
       </w:pPr>
       <w:r>
-        <w:t>Um die Frage zu klären in welcher Art die jeweiligen Kriterien beschrieben werden sollen und wie die Interaktionsmöglichkeiten aussehen sollen wurden eine Vielzahl an unterschiedlich aufgebauten Webseiten anderer Anbieter analysiert und Ideen hieraus gezogen. Schnell wurde klar, dass auch die Webseite für dieses Projekt in einem parallaxen Stil umgesetzt werden soll, sprich es soll ein festes Objekt geben</w:t>
+        <w:t xml:space="preserve">Um die Frage zu klären in welcher Art die jeweiligen Kriterien beschrieben werden sollen und wie die Interaktionsmöglichkeiten aussehen sollen wurden eine Vielzahl an unterschiedlich aufgebauten Webseiten anderer Anbieter analysiert und Ideen hieraus gezogen. Schnell wurde klar, dass auch die Webseite für dieses Projekt in einem </w:t>
+      </w:r>
+      <w:proofErr w:type="spellStart"/>
+      <w:r>
+        <w:t>parallaxen</w:t>
+      </w:r>
+      <w:proofErr w:type="spellEnd"/>
+      <w:r>
+        <w:t xml:space="preserve"> Stil umgesetzt werden soll, sprich es soll ein festes Objekt geben</w:t>
       </w:r>
       <w:r>
         <w:t>,</w:t>
@@ -7942,7 +8068,15 @@
         </w:sdtContent>
       </w:sdt>
       <w:r>
-        <w:t>) oder Surprise (</w:t>
+        <w:t xml:space="preserve">) oder </w:t>
+      </w:r>
+      <w:proofErr w:type="spellStart"/>
+      <w:r>
+        <w:t>Surprise</w:t>
+      </w:r>
+      <w:proofErr w:type="spellEnd"/>
+      <w:r>
+        <w:t xml:space="preserve"> (</w:t>
       </w:r>
       <w:sdt>
         <w:sdtPr>
@@ -7981,7 +8115,15 @@
         <w:t>),</w:t>
       </w:r>
       <w:r>
-        <w:t xml:space="preserve"> bei denen Informationen durch Drehen des Mausrads oder Benutzen der Pfeiltasten sichtbar werden. Ergänzend hierzu war angedacht, zusätzliche Beschreibungen per Mausklick auf einzelne Objekte zu liefern.</w:t>
+        <w:t xml:space="preserve"> bei denen Informationen durch Drehen des </w:t>
+      </w:r>
+      <w:proofErr w:type="spellStart"/>
+      <w:r>
+        <w:t>Mausrads</w:t>
+      </w:r>
+      <w:proofErr w:type="spellEnd"/>
+      <w:r>
+        <w:t xml:space="preserve"> oder Benutzen der Pfeiltasten sichtbar werden. Ergänzend hierzu war angedacht, zusätzliche Beschreibungen per Mausklick auf einzelne Objekte zu liefern.</w:t>
       </w:r>
     </w:p>
     <w:p>
@@ -8031,7 +8173,15 @@
         </w:sdtContent>
       </w:sdt>
       <w:r>
-        <w:t>) erstellt, die Grafiken von der Webseite freepik bezogen</w:t>
+        <w:t xml:space="preserve">) erstellt, die Grafiken von der Webseite </w:t>
+      </w:r>
+      <w:proofErr w:type="spellStart"/>
+      <w:r>
+        <w:t>freepik</w:t>
+      </w:r>
+      <w:proofErr w:type="spellEnd"/>
+      <w:r>
+        <w:t xml:space="preserve"> bezogen</w:t>
       </w:r>
       <w:r>
         <w:t>.</w:t>
@@ -8094,7 +8244,7 @@
                                 <w:szCs w:val="22"/>
                               </w:rPr>
                             </w:pPr>
-                            <w:bookmarkStart w:id="40" w:name="_Toc48322234"/>
+                            <w:bookmarkStart w:id="39" w:name="_Toc48322234"/>
                             <w:r>
                               <w:rPr>
                                 <w:sz w:val="22"/>
@@ -8144,7 +8294,7 @@
                               </w:rPr>
                               <w:t>: Hauptcharakter der Webseite, Normalzustand (links) und kurz angezeigte Bewegung (rechts).</w:t>
                             </w:r>
-                            <w:bookmarkEnd w:id="40"/>
+                            <w:bookmarkEnd w:id="39"/>
                           </w:p>
                           <w:p>
                             <w:pPr>
@@ -8161,8 +8311,18 @@
                                 <w:bCs/>
                                 <w:sz w:val="22"/>
                               </w:rPr>
-                              <w:t>(Quelle: eigene Animation mit Grafiken von freepik</w:t>
+                              <w:t xml:space="preserve">(Quelle: eigene Animation mit Grafiken von </w:t>
                             </w:r>
+                            <w:proofErr w:type="spellStart"/>
+                            <w:r>
+                              <w:rPr>
+                                <w:b/>
+                                <w:bCs/>
+                                <w:sz w:val="22"/>
+                              </w:rPr>
+                              <w:t>freepik</w:t>
+                            </w:r>
+                            <w:proofErr w:type="spellEnd"/>
                             <w:sdt>
                               <w:sdtPr>
                                 <w:rPr>
@@ -8261,7 +8421,7 @@
                           <w:szCs w:val="22"/>
                         </w:rPr>
                       </w:pPr>
-                      <w:bookmarkStart w:id="41" w:name="_Toc48322234"/>
+                      <w:bookmarkStart w:id="40" w:name="_Toc48322234"/>
                       <w:r>
                         <w:rPr>
                           <w:sz w:val="22"/>
@@ -8311,7 +8471,7 @@
                         </w:rPr>
                         <w:t>: Hauptcharakter der Webseite, Normalzustand (links) und kurz angezeigte Bewegung (rechts).</w:t>
                       </w:r>
-                      <w:bookmarkEnd w:id="41"/>
+                      <w:bookmarkEnd w:id="40"/>
                     </w:p>
                     <w:p>
                       <w:pPr>
@@ -8328,8 +8488,18 @@
                           <w:bCs/>
                           <w:sz w:val="22"/>
                         </w:rPr>
-                        <w:t>(Quelle: eigene Animation mit Grafiken von freepik</w:t>
+                        <w:t xml:space="preserve">(Quelle: eigene Animation mit Grafiken von </w:t>
                       </w:r>
+                      <w:proofErr w:type="spellStart"/>
+                      <w:r>
+                        <w:rPr>
+                          <w:b/>
+                          <w:bCs/>
+                          <w:sz w:val="22"/>
+                        </w:rPr>
+                        <w:t>freepik</w:t>
+                      </w:r>
+                      <w:proofErr w:type="spellEnd"/>
                       <w:sdt>
                         <w:sdtPr>
                           <w:rPr>
@@ -8548,7 +8718,7 @@
                             <w:pPr>
                               <w:pStyle w:val="Beschriftung"/>
                             </w:pPr>
-                            <w:bookmarkStart w:id="42" w:name="_Toc48322235"/>
+                            <w:bookmarkStart w:id="41" w:name="_Toc48322235"/>
                             <w:r>
                               <w:t xml:space="preserve">Abbildung </w:t>
                             </w:r>
@@ -8570,7 +8740,7 @@
                             <w:r>
                               <w:t>: Detaildarstellung im Overlay</w:t>
                             </w:r>
-                            <w:bookmarkEnd w:id="42"/>
+                            <w:bookmarkEnd w:id="41"/>
                           </w:p>
                           <w:p>
                             <w:pPr>
@@ -8639,7 +8809,7 @@
                       <w:pPr>
                         <w:pStyle w:val="Beschriftung"/>
                       </w:pPr>
-                      <w:bookmarkStart w:id="43" w:name="_Toc48322235"/>
+                      <w:bookmarkStart w:id="42" w:name="_Toc48322235"/>
                       <w:r>
                         <w:t xml:space="preserve">Abbildung </w:t>
                       </w:r>
@@ -8661,7 +8831,7 @@
                       <w:r>
                         <w:t>: Detaildarstellung im Overlay</w:t>
                       </w:r>
-                      <w:bookmarkEnd w:id="43"/>
+                      <w:bookmarkEnd w:id="42"/>
                     </w:p>
                     <w:p>
                       <w:pPr>
@@ -8788,9 +8958,11 @@
       <w:r>
         <w:t xml:space="preserve">beides in einem </w:t>
       </w:r>
+      <w:proofErr w:type="spellStart"/>
       <w:r>
         <w:t>Overlay</w:t>
       </w:r>
+      <w:proofErr w:type="spellEnd"/>
       <w:r>
         <w:t>.</w:t>
       </w:r>
@@ -8848,7 +9020,7 @@
                             <w:pPr>
                               <w:pStyle w:val="Beschriftung"/>
                             </w:pPr>
-                            <w:bookmarkStart w:id="44" w:name="_Toc48322236"/>
+                            <w:bookmarkStart w:id="43" w:name="_Toc48322236"/>
                             <w:r>
                               <w:t xml:space="preserve">Abbildung </w:t>
                             </w:r>
@@ -8870,7 +9042,7 @@
                             <w:r>
                               <w:t>: Wissensüberprüfung</w:t>
                             </w:r>
-                            <w:bookmarkEnd w:id="44"/>
+                            <w:bookmarkEnd w:id="43"/>
                           </w:p>
                           <w:p>
                             <w:pPr>
@@ -8911,7 +9083,7 @@
                       <w:pPr>
                         <w:pStyle w:val="Beschriftung"/>
                       </w:pPr>
-                      <w:bookmarkStart w:id="45" w:name="_Toc48322236"/>
+                      <w:bookmarkStart w:id="44" w:name="_Toc48322236"/>
                       <w:r>
                         <w:t xml:space="preserve">Abbildung </w:t>
                       </w:r>
@@ -8933,7 +9105,7 @@
                       <w:r>
                         <w:t>: Wissensüberprüfung</w:t>
                       </w:r>
-                      <w:bookmarkEnd w:id="45"/>
+                      <w:bookmarkEnd w:id="44"/>
                     </w:p>
                     <w:p>
                       <w:pPr>
@@ -9015,7 +9187,15 @@
         </w:drawing>
       </w:r>
       <w:r>
-        <w:t>Neben weiteren Informationen findet innerhalb des Overlays eine Wissens</w:t>
+        <w:t xml:space="preserve">Neben weiteren Informationen findet innerhalb des </w:t>
+      </w:r>
+      <w:proofErr w:type="spellStart"/>
+      <w:r>
+        <w:t>Overlays</w:t>
+      </w:r>
+      <w:proofErr w:type="spellEnd"/>
+      <w:r>
+        <w:t xml:space="preserve"> eine Wissens</w:t>
       </w:r>
       <w:r>
         <w:t>-</w:t>
@@ -9177,7 +9357,7 @@
                                   <w:szCs w:val="22"/>
                                 </w:rPr>
                               </w:pPr>
-                              <w:bookmarkStart w:id="46" w:name="_Toc48322237"/>
+                              <w:bookmarkStart w:id="45" w:name="_Toc48322237"/>
                               <w:r>
                                 <w:rPr>
                                   <w:sz w:val="22"/>
@@ -9241,7 +9421,7 @@
                                 </w:rPr>
                                 <w:t>.</w:t>
                               </w:r>
-                              <w:bookmarkEnd w:id="46"/>
+                              <w:bookmarkEnd w:id="45"/>
                             </w:p>
                             <w:p>
                               <w:pPr>
@@ -9258,8 +9438,18 @@
                                   <w:bCs/>
                                   <w:sz w:val="22"/>
                                 </w:rPr>
-                                <w:t>(Quelle: freepik</w:t>
+                                <w:t xml:space="preserve">(Quelle: </w:t>
                               </w:r>
+                              <w:proofErr w:type="spellStart"/>
+                              <w:r>
+                                <w:rPr>
+                                  <w:b/>
+                                  <w:bCs/>
+                                  <w:sz w:val="22"/>
+                                </w:rPr>
+                                <w:t>freepik</w:t>
+                              </w:r>
+                              <w:proofErr w:type="spellEnd"/>
                               <w:sdt>
                                 <w:sdtPr>
                                   <w:rPr>
@@ -9370,7 +9560,7 @@
                             <w:szCs w:val="22"/>
                           </w:rPr>
                         </w:pPr>
-                        <w:bookmarkStart w:id="47" w:name="_Toc48322237"/>
+                        <w:bookmarkStart w:id="46" w:name="_Toc48322237"/>
                         <w:r>
                           <w:rPr>
                             <w:sz w:val="22"/>
@@ -9434,7 +9624,7 @@
                           </w:rPr>
                           <w:t>.</w:t>
                         </w:r>
-                        <w:bookmarkEnd w:id="47"/>
+                        <w:bookmarkEnd w:id="46"/>
                       </w:p>
                       <w:p>
                         <w:pPr>
@@ -9451,8 +9641,18 @@
                             <w:bCs/>
                             <w:sz w:val="22"/>
                           </w:rPr>
-                          <w:t>(Quelle: freepik</w:t>
+                          <w:t xml:space="preserve">(Quelle: </w:t>
                         </w:r>
+                        <w:proofErr w:type="spellStart"/>
+                        <w:r>
+                          <w:rPr>
+                            <w:b/>
+                            <w:bCs/>
+                            <w:sz w:val="22"/>
+                          </w:rPr>
+                          <w:t>freepik</w:t>
+                        </w:r>
+                        <w:proofErr w:type="spellEnd"/>
                         <w:sdt>
                           <w:sdtPr>
                             <w:rPr>
@@ -9551,7 +9751,15 @@
         <w:t>sind</w:t>
       </w:r>
       <w:r>
-        <w:t xml:space="preserve"> die Gleise als perspektivische Konvergenz erkennbar und im Abteil selbst wird eine Form des Bewegungsparallax dargestellt.</w:t>
+        <w:t xml:space="preserve"> die Gleise als perspektivische Konvergenz erkennbar und im Abteil selbst wird eine Form des </w:t>
+      </w:r>
+      <w:proofErr w:type="spellStart"/>
+      <w:r>
+        <w:t>Bewegungsparallax</w:t>
+      </w:r>
+      <w:proofErr w:type="spellEnd"/>
+      <w:r>
+        <w:t xml:space="preserve"> dargestellt.</w:t>
       </w:r>
       <w:r>
         <w:t xml:space="preserve"> Nachfolgend wird beispielhaft die Szene des Eingangs der Bahnstation gezeigt, die Warteschlange symbolisiert das Kriterium der Texturdichte.</w:t>
@@ -9657,7 +9865,7 @@
                                   <w:szCs w:val="22"/>
                                 </w:rPr>
                               </w:pPr>
-                              <w:bookmarkStart w:id="48" w:name="_Toc48322238"/>
+                              <w:bookmarkStart w:id="47" w:name="_Toc48322238"/>
                               <w:r>
                                 <w:rPr>
                                   <w:sz w:val="22"/>
@@ -9707,7 +9915,7 @@
                                 </w:rPr>
                                 <w:t>: Bahnstation mit Warteschlange, die Texturdichte zeigt.</w:t>
                               </w:r>
-                              <w:bookmarkEnd w:id="48"/>
+                              <w:bookmarkEnd w:id="47"/>
                             </w:p>
                             <w:p>
                               <w:pPr>
@@ -9724,7 +9932,25 @@
                                   <w:bCs/>
                                   <w:sz w:val="22"/>
                                 </w:rPr>
-                                <w:t xml:space="preserve">(Quelle: eigene Abbildung mit Grafiken von freepik </w:t>
+                                <w:t xml:space="preserve">(Quelle: eigene Abbildung mit Grafiken von </w:t>
+                              </w:r>
+                              <w:proofErr w:type="spellStart"/>
+                              <w:r>
+                                <w:rPr>
+                                  <w:b/>
+                                  <w:bCs/>
+                                  <w:sz w:val="22"/>
+                                </w:rPr>
+                                <w:t>freepik</w:t>
+                              </w:r>
+                              <w:proofErr w:type="spellEnd"/>
+                              <w:r>
+                                <w:rPr>
+                                  <w:b/>
+                                  <w:bCs/>
+                                  <w:sz w:val="22"/>
+                                </w:rPr>
+                                <w:t xml:space="preserve"> </w:t>
                               </w:r>
                               <w:sdt>
                                 <w:sdtPr>
@@ -9967,7 +10193,7 @@
                             <w:szCs w:val="22"/>
                           </w:rPr>
                         </w:pPr>
-                        <w:bookmarkStart w:id="49" w:name="_Toc48322238"/>
+                        <w:bookmarkStart w:id="48" w:name="_Toc48322238"/>
                         <w:r>
                           <w:rPr>
                             <w:sz w:val="22"/>
@@ -10017,7 +10243,7 @@
                           </w:rPr>
                           <w:t>: Bahnstation mit Warteschlange, die Texturdichte zeigt.</w:t>
                         </w:r>
-                        <w:bookmarkEnd w:id="49"/>
+                        <w:bookmarkEnd w:id="48"/>
                       </w:p>
                       <w:p>
                         <w:pPr>
@@ -10034,7 +10260,25 @@
                             <w:bCs/>
                             <w:sz w:val="22"/>
                           </w:rPr>
-                          <w:t xml:space="preserve">(Quelle: eigene Abbildung mit Grafiken von freepik </w:t>
+                          <w:t xml:space="preserve">(Quelle: eigene Abbildung mit Grafiken von </w:t>
+                        </w:r>
+                        <w:proofErr w:type="spellStart"/>
+                        <w:r>
+                          <w:rPr>
+                            <w:b/>
+                            <w:bCs/>
+                            <w:sz w:val="22"/>
+                          </w:rPr>
+                          <w:t>freepik</w:t>
+                        </w:r>
+                        <w:proofErr w:type="spellEnd"/>
+                        <w:r>
+                          <w:rPr>
+                            <w:b/>
+                            <w:bCs/>
+                            <w:sz w:val="22"/>
+                          </w:rPr>
+                          <w:t xml:space="preserve"> </w:t>
                         </w:r>
                         <w:sdt>
                           <w:sdtPr>
@@ -10309,7 +10553,15 @@
         <w:t>s</w:t>
       </w:r>
       <w:r>
-        <w:t xml:space="preserve"> zu ermöglichen. Dies würde eine zusätzliche Variante liefern, sich auf der Webseite umzuschauen und selbständig zu entscheiden, statt alle Inhalte durchzugehen bevor bspw. das letzte Kriterium erreicht würde. Notwendige Informationen über Credits und Copyright-Hinweise sind in einem eigenen Menüpunkt gelistet, der ebenfalls in das Museum integriert wird. </w:t>
+        <w:t xml:space="preserve"> zu ermöglichen. Dies würde eine zusätzliche Variante liefern, sich auf der Webseite umzuschauen und selbständig zu entscheiden, statt alle Inhalte durchzugehen bevor bspw. das letzte Kriterium erreicht würde. Notwendige Informationen über </w:t>
+      </w:r>
+      <w:proofErr w:type="spellStart"/>
+      <w:r>
+        <w:t>Credits</w:t>
+      </w:r>
+      <w:proofErr w:type="spellEnd"/>
+      <w:r>
+        <w:t xml:space="preserve"> und Copyright-Hinweise sind in einem eigenen Menüpunkt gelistet, der ebenfalls in das Museum integriert wird. </w:t>
       </w:r>
     </w:p>
     <w:p>
@@ -10402,7 +10654,21 @@
         <w:rPr>
           <w:szCs w:val="26"/>
         </w:rPr>
-        <w:t xml:space="preserve"> und gemäß der Gestaltungsideen einsetzen</w:t>
+        <w:t xml:space="preserve"> und gemäß </w:t>
+      </w:r>
+      <w:proofErr w:type="gramStart"/>
+      <w:r>
+        <w:rPr>
+          <w:szCs w:val="26"/>
+        </w:rPr>
+        <w:t>der Gestaltungsideen</w:t>
+      </w:r>
+      <w:proofErr w:type="gramEnd"/>
+      <w:r>
+        <w:rPr>
+          <w:szCs w:val="26"/>
+        </w:rPr>
+        <w:t xml:space="preserve"> einsetzen</w:t>
       </w:r>
       <w:r>
         <w:rPr>
@@ -10458,7 +10724,21 @@
         <w:rPr>
           <w:szCs w:val="26"/>
         </w:rPr>
-        <w:t xml:space="preserve">Aufgrund dessen wurde die Aufgabengebiete in der finalen Version nicht mehr aufgelistet, vielmehr wurde zwischen Ronald Rode und Chrisopher Marx abgesprochen, dass eine gleichberechtigte, d.h. mit identischer Punktzahl vorgenommen Bewertung am sinnvollsten erscheint. </w:t>
+        <w:t xml:space="preserve">Aufgrund dessen wurde die Aufgabengebiete in der finalen Version nicht mehr aufgelistet, vielmehr wurde zwischen Ronald Rode und </w:t>
+      </w:r>
+      <w:proofErr w:type="spellStart"/>
+      <w:r>
+        <w:rPr>
+          <w:szCs w:val="26"/>
+        </w:rPr>
+        <w:t>Chrisopher</w:t>
+      </w:r>
+      <w:proofErr w:type="spellEnd"/>
+      <w:r>
+        <w:rPr>
+          <w:szCs w:val="26"/>
+        </w:rPr>
+        <w:t xml:space="preserve"> Marx abgesprochen, dass eine gleichberechtigte, d.h. mit identischer Punktzahl vorgenommen Bewertung am sinnvollsten erscheint. </w:t>
       </w:r>
     </w:p>
     <w:p>
@@ -10474,6 +10754,14 @@
         </w:rPr>
         <w:t>Zu beachten ist, dass aus Zeitgründen nicht alle in dieser Konzeption angedachten Elemente umgesetzt werden konnten.</w:t>
       </w:r>
+      <w:r>
+        <w:rPr>
+          <w:szCs w:val="26"/>
+        </w:rPr>
+        <w:t xml:space="preserve"> Der in der Konzeption angedachte Fortschrittsbalken und die direkte Ansteuerung aus einem Navigationselement wurden als mögliche Erweiterung nicht implementiert. </w:t>
+      </w:r>
+      <w:bookmarkStart w:id="49" w:name="_GoBack"/>
+      <w:bookmarkEnd w:id="49"/>
     </w:p>
     <w:p>
       <w:pPr>
@@ -10579,12 +10867,37 @@
         </w:rPr>
         <w:t xml:space="preserve"> Das Herzstück einer HTML-Seite bildet dabei das sogenannte </w:t>
       </w:r>
+      <w:proofErr w:type="spellStart"/>
       <w:r>
         <w:rPr>
           <w:i/>
           <w:szCs w:val="26"/>
         </w:rPr>
-        <w:t>Document Object Model (DOM)</w:t>
+        <w:t>Document</w:t>
+      </w:r>
+      <w:proofErr w:type="spellEnd"/>
+      <w:r>
+        <w:rPr>
+          <w:i/>
+          <w:szCs w:val="26"/>
+        </w:rPr>
+        <w:t xml:space="preserve"> </w:t>
+      </w:r>
+      <w:proofErr w:type="spellStart"/>
+      <w:r>
+        <w:rPr>
+          <w:i/>
+          <w:szCs w:val="26"/>
+        </w:rPr>
+        <w:t>Object</w:t>
+      </w:r>
+      <w:proofErr w:type="spellEnd"/>
+      <w:r>
+        <w:rPr>
+          <w:i/>
+          <w:szCs w:val="26"/>
+        </w:rPr>
+        <w:t xml:space="preserve"> Model (DOM)</w:t>
       </w:r>
       <w:r>
         <w:rPr>
@@ -10713,7 +11026,23 @@
           <w:i/>
           <w:szCs w:val="26"/>
         </w:rPr>
-        <w:t>ld Wide Web Consortium (W3C)</w:t>
+        <w:t xml:space="preserve">ld Wide Web </w:t>
+      </w:r>
+      <w:proofErr w:type="spellStart"/>
+      <w:r>
+        <w:rPr>
+          <w:i/>
+          <w:szCs w:val="26"/>
+        </w:rPr>
+        <w:t>Consortium</w:t>
+      </w:r>
+      <w:proofErr w:type="spellEnd"/>
+      <w:r>
+        <w:rPr>
+          <w:i/>
+          <w:szCs w:val="26"/>
+        </w:rPr>
+        <w:t xml:space="preserve"> (W3C)</w:t>
       </w:r>
       <w:r>
         <w:rPr>
@@ -10787,6 +11116,7 @@
         <w:rPr>
           <w:szCs w:val="26"/>
         </w:rPr>
+        <w:lastRenderedPageBreak/>
         <w:t xml:space="preserve">vorgenommen. </w:t>
       </w:r>
       <w:r>
@@ -10799,14 +11129,7 @@
         <w:rPr>
           <w:szCs w:val="26"/>
         </w:rPr>
-        <w:t xml:space="preserve">War in frühen Jahren der Entwicklung des Webs HTML </w:t>
-      </w:r>
-      <w:r>
-        <w:rPr>
-          <w:szCs w:val="26"/>
-        </w:rPr>
-        <w:lastRenderedPageBreak/>
-        <w:t xml:space="preserve">die einzige Sprache zur Strukturierung und Formatierung von Webseiten, wurde zu Beginn der 90er Jahre das sogenannte </w:t>
+        <w:t xml:space="preserve">War in frühen Jahren der Entwicklung des Webs HTML die einzige Sprache zur Strukturierung und Formatierung von Webseiten, wurde zu Beginn der 90er Jahre das sogenannte </w:t>
       </w:r>
       <w:r>
         <w:rPr>
@@ -10849,7 +11172,23 @@
         <w:t xml:space="preserve">HTML-Dokuments </w:t>
       </w:r>
       <w:r>
-        <w:t>zu formatieren. Dabei können Eigenschaften wir Form, Größe und Farbe über sogenannten Selektoren manipuliert werden. Je nach Selektor werden die eingestellten Formate auf</w:t>
+        <w:t xml:space="preserve">zu formatieren. Dabei können Eigenschaften wir Form, Größe und Farbe über sogenannten </w:t>
+      </w:r>
+      <w:proofErr w:type="spellStart"/>
+      <w:r>
+        <w:t>Selektoren</w:t>
+      </w:r>
+      <w:proofErr w:type="spellEnd"/>
+      <w:r>
+        <w:t xml:space="preserve"> manipuliert werden. Je nach </w:t>
+      </w:r>
+      <w:proofErr w:type="spellStart"/>
+      <w:r>
+        <w:t>Selektor</w:t>
+      </w:r>
+      <w:proofErr w:type="spellEnd"/>
+      <w:r>
+        <w:t xml:space="preserve"> werden die eingestellten Formate auf</w:t>
       </w:r>
       <w:r>
         <w:t xml:space="preserve"> </w:t>
@@ -10861,8 +11200,13 @@
         <w:t xml:space="preserve">werden verschiedenen </w:t>
       </w:r>
       <w:r>
-        <w:t>Formen der Selektoren</w:t>
-      </w:r>
+        <w:t xml:space="preserve">Formen der </w:t>
+      </w:r>
+      <w:proofErr w:type="spellStart"/>
+      <w:r>
+        <w:t>Selektoren</w:t>
+      </w:r>
+      <w:proofErr w:type="spellEnd"/>
       <w:r>
         <w:t xml:space="preserve"> angeboten</w:t>
       </w:r>
@@ -10881,7 +11225,15 @@
         <w:t>s</w:t>
       </w:r>
       <w:r>
-        <w:t>tgenutzten Selektoren sind</w:t>
+        <w:t xml:space="preserve">tgenutzten </w:t>
+      </w:r>
+      <w:proofErr w:type="spellStart"/>
+      <w:r>
+        <w:t>Selektoren</w:t>
+      </w:r>
+      <w:proofErr w:type="spellEnd"/>
+      <w:r>
+        <w:t xml:space="preserve"> sind</w:t>
       </w:r>
     </w:p>
     <w:p>
@@ -10903,7 +11255,25 @@
           <w:sz w:val="26"/>
           <w:szCs w:val="26"/>
         </w:rPr>
-        <w:t>Element-Selektor:</w:t>
+        <w:t>Element-</w:t>
+      </w:r>
+      <w:proofErr w:type="spellStart"/>
+      <w:r>
+        <w:rPr>
+          <w:b/>
+          <w:sz w:val="26"/>
+          <w:szCs w:val="26"/>
+        </w:rPr>
+        <w:t>Selektor</w:t>
+      </w:r>
+      <w:proofErr w:type="spellEnd"/>
+      <w:r>
+        <w:rPr>
+          <w:b/>
+          <w:sz w:val="26"/>
+          <w:szCs w:val="26"/>
+        </w:rPr>
+        <w:t>:</w:t>
       </w:r>
       <w:r>
         <w:rPr>
@@ -10940,7 +11310,25 @@
           <w:sz w:val="26"/>
           <w:szCs w:val="26"/>
         </w:rPr>
-        <w:t>-Selektor:</w:t>
+        <w:t>-</w:t>
+      </w:r>
+      <w:proofErr w:type="spellStart"/>
+      <w:r>
+        <w:rPr>
+          <w:b/>
+          <w:sz w:val="26"/>
+          <w:szCs w:val="26"/>
+        </w:rPr>
+        <w:t>Selektor</w:t>
+      </w:r>
+      <w:proofErr w:type="spellEnd"/>
+      <w:r>
+        <w:rPr>
+          <w:b/>
+          <w:sz w:val="26"/>
+          <w:szCs w:val="26"/>
+        </w:rPr>
+        <w:t>:</w:t>
       </w:r>
       <w:r>
         <w:rPr>
@@ -10978,6 +11366,7 @@
         </w:rPr>
         <w:t>Class-</w:t>
       </w:r>
+      <w:proofErr w:type="spellStart"/>
       <w:r>
         <w:rPr>
           <w:b/>
@@ -10986,6 +11375,7 @@
         </w:rPr>
         <w:t>Selektor</w:t>
       </w:r>
+      <w:proofErr w:type="spellEnd"/>
       <w:r>
         <w:rPr>
           <w:sz w:val="26"/>
@@ -11082,13 +11472,48 @@
         <w:rPr>
           <w:szCs w:val="26"/>
         </w:rPr>
-        <w:t xml:space="preserve"> HTML beschriebenen Document Object Model. Dabei können HTML-Elemente modifiziert, erstellt oder komplett gelöscht werden. </w:t>
-      </w:r>
-      <w:r>
-        <w:rPr>
-          <w:szCs w:val="26"/>
-        </w:rPr>
-        <w:t>JavaScript gehört zur Familie der Skriptsprachen d.h. eine Ausführung des Skriptes findet zur Laufzeit im Klartext statt. Da JavaScript Clientseitig im Browser ausgeführt wird, können Endanwender die Ausführung des Skriptes verhindern, indem die entsprechenden Einstellungen im Browser deaktiviert werden. Wurde JavaScript früher noch als mögliche Viren- bzw. Angrif</w:t>
+        <w:t xml:space="preserve"> HTML beschriebenen </w:t>
+      </w:r>
+      <w:proofErr w:type="spellStart"/>
+      <w:r>
+        <w:rPr>
+          <w:szCs w:val="26"/>
+        </w:rPr>
+        <w:t>Document</w:t>
+      </w:r>
+      <w:proofErr w:type="spellEnd"/>
+      <w:r>
+        <w:rPr>
+          <w:szCs w:val="26"/>
+        </w:rPr>
+        <w:t xml:space="preserve"> </w:t>
+      </w:r>
+      <w:proofErr w:type="spellStart"/>
+      <w:r>
+        <w:rPr>
+          <w:szCs w:val="26"/>
+        </w:rPr>
+        <w:t>Object</w:t>
+      </w:r>
+      <w:proofErr w:type="spellEnd"/>
+      <w:r>
+        <w:rPr>
+          <w:szCs w:val="26"/>
+        </w:rPr>
+        <w:t xml:space="preserve"> Model. Dabei können HTML-Elemente modifiziert, erstellt oder komplett gelöscht werden. </w:t>
+      </w:r>
+      <w:r>
+        <w:rPr>
+          <w:szCs w:val="26"/>
+        </w:rPr>
+        <w:t xml:space="preserve">JavaScript gehört zur Familie der Skriptsprachen d.h. eine Ausführung des Skriptes findet zur Laufzeit im Klartext statt. Da JavaScript Clientseitig im Browser ausgeführt wird, können Endanwender die Ausführung des Skriptes verhindern, indem die entsprechenden </w:t>
+      </w:r>
+      <w:r>
+        <w:rPr>
+          <w:szCs w:val="26"/>
+        </w:rPr>
+        <w:lastRenderedPageBreak/>
+        <w:t>Einstellungen im Browser deaktiviert werden. Wurde JavaScript früher noch als mögliche Viren- bzw. Angrif</w:t>
       </w:r>
       <w:r>
         <w:rPr>
@@ -11100,23 +11525,18 @@
         <w:rPr>
           <w:szCs w:val="26"/>
         </w:rPr>
-        <w:t xml:space="preserve">squelle gesehen, und Aufgrund dessen von vielen </w:t>
-      </w:r>
-      <w:r>
-        <w:rPr>
-          <w:szCs w:val="26"/>
-        </w:rPr>
-        <w:lastRenderedPageBreak/>
-        <w:t xml:space="preserve">Nutzern deaktiviert, wird es in heutigen Entwicklungen in nahezu jeder Webseite eingesetzt. </w:t>
+        <w:t xml:space="preserve">squelle gesehen, und Aufgrund dessen von vielen Nutzern deaktiviert, wird es in heutigen Entwicklungen in nahezu jeder Webseite eingesetzt. </w:t>
       </w:r>
     </w:p>
     <w:p>
       <w:pPr>
         <w:pStyle w:val="berschrift4"/>
       </w:pPr>
+      <w:proofErr w:type="spellStart"/>
       <w:r>
         <w:t>Skrollr</w:t>
       </w:r>
+      <w:proofErr w:type="spellEnd"/>
     </w:p>
     <w:p>
       <w:pPr>
@@ -11178,7 +11598,21 @@
         <w:rPr>
           <w:szCs w:val="26"/>
         </w:rPr>
-        <w:t>) handelt es sich um ein JavaScript-Framework das es ermöglicht Webseiten im Parallaxstil zu erstellen, ohne selber Kenntnisse über JavaScript zu besitzen. Nach der Einbindung des Frameworks kann über automatisch generierte</w:t>
+        <w:t xml:space="preserve">) handelt es sich um ein JavaScript-Framework das es ermöglicht Webseiten im </w:t>
+      </w:r>
+      <w:proofErr w:type="spellStart"/>
+      <w:r>
+        <w:rPr>
+          <w:szCs w:val="26"/>
+        </w:rPr>
+        <w:t>Parallaxstil</w:t>
+      </w:r>
+      <w:proofErr w:type="spellEnd"/>
+      <w:r>
+        <w:rPr>
+          <w:szCs w:val="26"/>
+        </w:rPr>
+        <w:t xml:space="preserve"> zu erstellen, ohne selber Kenntnisse über JavaScript zu besitzen. Nach der Einbindung des Frameworks kann über automatisch generierte</w:t>
       </w:r>
       <w:r>
         <w:rPr>
@@ -11202,19 +11636,49 @@
         <w:rPr>
           <w:szCs w:val="26"/>
         </w:rPr>
-        <w:t xml:space="preserve">e Scrollbereiche eingeteilt werden. Diese Einteilung ermöglicht die Manipulation der HTML-Elemente zu einem bestimmten Zeitpunkt. Dabei wird vor allem die aktuelle Scrollposition der Webseite verwendet. </w:t>
+        <w:t xml:space="preserve">e </w:t>
+      </w:r>
+      <w:proofErr w:type="spellStart"/>
+      <w:r>
+        <w:rPr>
+          <w:szCs w:val="26"/>
+        </w:rPr>
+        <w:t>Scrollbereiche</w:t>
+      </w:r>
+      <w:proofErr w:type="spellEnd"/>
+      <w:r>
+        <w:rPr>
+          <w:szCs w:val="26"/>
+        </w:rPr>
+        <w:t xml:space="preserve"> eingeteilt werden. Diese Einteilung ermöglicht die Manipulation der HTML-Elemente zu einem bestimmten Zeitpunkt. Dabei wird vor allem die aktuelle </w:t>
+      </w:r>
+      <w:proofErr w:type="spellStart"/>
+      <w:r>
+        <w:rPr>
+          <w:szCs w:val="26"/>
+        </w:rPr>
+        <w:t>Scrollposition</w:t>
+      </w:r>
+      <w:proofErr w:type="spellEnd"/>
+      <w:r>
+        <w:rPr>
+          <w:szCs w:val="26"/>
+        </w:rPr>
+        <w:t xml:space="preserve"> der Webseite verwendet. </w:t>
       </w:r>
     </w:p>
     <w:p>
       <w:pPr>
         <w:pStyle w:val="berschrift4"/>
       </w:pPr>
+      <w:proofErr w:type="spellStart"/>
       <w:r>
         <w:t>j</w:t>
       </w:r>
       <w:r>
         <w:t>Query</w:t>
       </w:r>
+      <w:proofErr w:type="spellEnd"/>
     </w:p>
     <w:p>
       <w:pPr>
@@ -11223,6 +11687,7 @@
           <w:szCs w:val="26"/>
         </w:rPr>
       </w:pPr>
+      <w:proofErr w:type="spellStart"/>
       <w:r>
         <w:rPr>
           <w:szCs w:val="26"/>
@@ -11235,6 +11700,7 @@
         </w:rPr>
         <w:t>uery</w:t>
       </w:r>
+      <w:proofErr w:type="spellEnd"/>
       <w:r>
         <w:rPr>
           <w:szCs w:val="26"/>
@@ -11294,7 +11760,35 @@
         <w:rPr>
           <w:szCs w:val="26"/>
         </w:rPr>
-        <w:t xml:space="preserve"> ist eine freie JavaScript-Bibliothek, die Funktionen zur Manipulation und Navigation innerhalb des Document Object Model zur Verfügung stellen. Die kompakte und simple Notation der Bibliothek bietet präzise Einsatzmöglichkeiten. Aufgrund dessen erfreut sich die Bibliothek einer großen Beliebtheit innerhalb der JavaScript-Gemeinde. </w:t>
+        <w:t xml:space="preserve"> ist eine freie JavaScript-Bibliothek, die Funktionen zur Manipulation und Navigation innerhalb des </w:t>
+      </w:r>
+      <w:proofErr w:type="spellStart"/>
+      <w:r>
+        <w:rPr>
+          <w:szCs w:val="26"/>
+        </w:rPr>
+        <w:t>Document</w:t>
+      </w:r>
+      <w:proofErr w:type="spellEnd"/>
+      <w:r>
+        <w:rPr>
+          <w:szCs w:val="26"/>
+        </w:rPr>
+        <w:t xml:space="preserve"> </w:t>
+      </w:r>
+      <w:proofErr w:type="spellStart"/>
+      <w:r>
+        <w:rPr>
+          <w:szCs w:val="26"/>
+        </w:rPr>
+        <w:t>Object</w:t>
+      </w:r>
+      <w:proofErr w:type="spellEnd"/>
+      <w:r>
+        <w:rPr>
+          <w:szCs w:val="26"/>
+        </w:rPr>
+        <w:t xml:space="preserve"> Model zur Verfügung stellen. Die kompakte und simple Notation der Bibliothek bietet präzise Einsatzmöglichkeiten. Aufgrund dessen erfreut sich die Bibliothek einer großen Beliebtheit innerhalb der JavaScript-Gemeinde. </w:t>
       </w:r>
     </w:p>
     <w:p>
@@ -11408,14 +11902,8 @@
         <w:rPr>
           <w:szCs w:val="26"/>
         </w:rPr>
-        <w:t xml:space="preserve">Als Bild wurde folgende Zusammenstellung gewählt. Dabei gibt es zwei Umsetzungen des Kriteriums, einerseits wird der linke Dinosaurier von dem Baum verdeckt, </w:t>
-      </w:r>
-      <w:r>
-        <w:rPr>
-          <w:szCs w:val="26"/>
-        </w:rPr>
         <w:lastRenderedPageBreak/>
-        <w:t xml:space="preserve">andererseits wird der gelbe Dinosaurier von dem grünen verdeckt, somit ist zu erkennen, welche Objekte weiter entfernt stehen als andere. </w:t>
+        <w:t xml:space="preserve">Als Bild wurde folgende Zusammenstellung gewählt. Dabei gibt es zwei Umsetzungen des Kriteriums, einerseits wird der linke Dinosaurier von dem Baum verdeckt, andererseits wird der gelbe Dinosaurier von dem grünen verdeckt, somit ist zu erkennen, welche Objekte weiter entfernt stehen als andere. </w:t>
       </w:r>
     </w:p>
     <w:p>
@@ -11552,8 +12040,18 @@
                                 <w:bCs/>
                                 <w:sz w:val="22"/>
                               </w:rPr>
-                              <w:t>eigene Abbildung mit Grafiken von freepik</w:t>
+                              <w:t xml:space="preserve">eigene Abbildung mit Grafiken von </w:t>
                             </w:r>
+                            <w:proofErr w:type="spellStart"/>
+                            <w:r>
+                              <w:rPr>
+                                <w:b/>
+                                <w:bCs/>
+                                <w:sz w:val="22"/>
+                              </w:rPr>
+                              <w:t>freepik</w:t>
+                            </w:r>
+                            <w:proofErr w:type="spellEnd"/>
                             <w:r>
                               <w:rPr>
                                 <w:sz w:val="22"/>
@@ -11609,7 +12107,25 @@
                                 <w:bCs/>
                                 <w:sz w:val="22"/>
                               </w:rPr>
-                              <w:t xml:space="preserve"> und Pixabay </w:t>
+                              <w:t xml:space="preserve"> und </w:t>
+                            </w:r>
+                            <w:proofErr w:type="spellStart"/>
+                            <w:r>
+                              <w:rPr>
+                                <w:b/>
+                                <w:bCs/>
+                                <w:sz w:val="22"/>
+                              </w:rPr>
+                              <w:t>Pixabay</w:t>
+                            </w:r>
+                            <w:proofErr w:type="spellEnd"/>
+                            <w:r>
+                              <w:rPr>
+                                <w:b/>
+                                <w:bCs/>
+                                <w:sz w:val="22"/>
+                              </w:rPr>
+                              <w:t xml:space="preserve"> </w:t>
                             </w:r>
                             <w:sdt>
                               <w:sdtPr>
@@ -11778,8 +12294,18 @@
                           <w:bCs/>
                           <w:sz w:val="22"/>
                         </w:rPr>
-                        <w:t>eigene Abbildung mit Grafiken von freepik</w:t>
+                        <w:t xml:space="preserve">eigene Abbildung mit Grafiken von </w:t>
                       </w:r>
+                      <w:proofErr w:type="spellStart"/>
+                      <w:r>
+                        <w:rPr>
+                          <w:b/>
+                          <w:bCs/>
+                          <w:sz w:val="22"/>
+                        </w:rPr>
+                        <w:t>freepik</w:t>
+                      </w:r>
+                      <w:proofErr w:type="spellEnd"/>
                       <w:r>
                         <w:rPr>
                           <w:sz w:val="22"/>
@@ -11835,7 +12361,25 @@
                           <w:bCs/>
                           <w:sz w:val="22"/>
                         </w:rPr>
-                        <w:t xml:space="preserve"> und Pixabay </w:t>
+                        <w:t xml:space="preserve"> und </w:t>
+                      </w:r>
+                      <w:proofErr w:type="spellStart"/>
+                      <w:r>
+                        <w:rPr>
+                          <w:b/>
+                          <w:bCs/>
+                          <w:sz w:val="22"/>
+                        </w:rPr>
+                        <w:t>Pixabay</w:t>
+                      </w:r>
+                      <w:proofErr w:type="spellEnd"/>
+                      <w:r>
+                        <w:rPr>
+                          <w:b/>
+                          <w:bCs/>
+                          <w:sz w:val="22"/>
+                        </w:rPr>
+                        <w:t xml:space="preserve"> </w:t>
                       </w:r>
                       <w:sdt>
                         <w:sdtPr>
@@ -12115,7 +12659,25 @@
                                 <w:bCs/>
                                 <w:sz w:val="22"/>
                               </w:rPr>
-                              <w:t xml:space="preserve"> eigene Abbildung mit Grafiken von freepik </w:t>
+                              <w:t xml:space="preserve"> eigene Abbildung mit Grafiken von </w:t>
+                            </w:r>
+                            <w:proofErr w:type="spellStart"/>
+                            <w:r>
+                              <w:rPr>
+                                <w:b/>
+                                <w:bCs/>
+                                <w:sz w:val="22"/>
+                              </w:rPr>
+                              <w:t>freepik</w:t>
+                            </w:r>
+                            <w:proofErr w:type="spellEnd"/>
+                            <w:r>
+                              <w:rPr>
+                                <w:b/>
+                                <w:bCs/>
+                                <w:sz w:val="22"/>
+                              </w:rPr>
+                              <w:t xml:space="preserve"> </w:t>
                             </w:r>
                             <w:sdt>
                               <w:sdtPr>
@@ -12316,8 +12878,18 @@
                                 <w:bCs/>
                                 <w:sz w:val="22"/>
                               </w:rPr>
-                              <w:t xml:space="preserve"> und Pixabay</w:t>
+                              <w:t xml:space="preserve"> und </w:t>
                             </w:r>
+                            <w:proofErr w:type="spellStart"/>
+                            <w:r>
+                              <w:rPr>
+                                <w:b/>
+                                <w:bCs/>
+                                <w:sz w:val="22"/>
+                              </w:rPr>
+                              <w:t>Pixabay</w:t>
+                            </w:r>
+                            <w:proofErr w:type="spellEnd"/>
                             <w:sdt>
                               <w:sdtPr>
                                 <w:rPr>
@@ -12502,7 +13074,25 @@
                           <w:bCs/>
                           <w:sz w:val="22"/>
                         </w:rPr>
-                        <w:t xml:space="preserve"> eigene Abbildung mit Grafiken von freepik </w:t>
+                        <w:t xml:space="preserve"> eigene Abbildung mit Grafiken von </w:t>
+                      </w:r>
+                      <w:proofErr w:type="spellStart"/>
+                      <w:r>
+                        <w:rPr>
+                          <w:b/>
+                          <w:bCs/>
+                          <w:sz w:val="22"/>
+                        </w:rPr>
+                        <w:t>freepik</w:t>
+                      </w:r>
+                      <w:proofErr w:type="spellEnd"/>
+                      <w:r>
+                        <w:rPr>
+                          <w:b/>
+                          <w:bCs/>
+                          <w:sz w:val="22"/>
+                        </w:rPr>
+                        <w:t xml:space="preserve"> </w:t>
                       </w:r>
                       <w:sdt>
                         <w:sdtPr>
@@ -12703,8 +13293,18 @@
                           <w:bCs/>
                           <w:sz w:val="22"/>
                         </w:rPr>
-                        <w:t xml:space="preserve"> und Pixabay</w:t>
+                        <w:t xml:space="preserve"> und </w:t>
                       </w:r>
+                      <w:proofErr w:type="spellStart"/>
+                      <w:r>
+                        <w:rPr>
+                          <w:b/>
+                          <w:bCs/>
+                          <w:sz w:val="22"/>
+                        </w:rPr>
+                        <w:t>Pixabay</w:t>
+                      </w:r>
+                      <w:proofErr w:type="spellEnd"/>
                       <w:sdt>
                         <w:sdtPr>
                           <w:rPr>
@@ -13009,8 +13609,18 @@
                                 <w:bCs/>
                                 <w:sz w:val="22"/>
                               </w:rPr>
-                              <w:t>(Quellen: eigene Abbildung mit Grafiken von Pixabay</w:t>
+                              <w:t xml:space="preserve">(Quellen: eigene Abbildung mit Grafiken von </w:t>
                             </w:r>
+                            <w:proofErr w:type="spellStart"/>
+                            <w:r>
+                              <w:rPr>
+                                <w:b/>
+                                <w:bCs/>
+                                <w:sz w:val="22"/>
+                              </w:rPr>
+                              <w:t>Pixabay</w:t>
+                            </w:r>
+                            <w:proofErr w:type="spellEnd"/>
                             <w:sdt>
                               <w:sdtPr>
                                 <w:rPr>
@@ -13249,8 +13859,18 @@
                           <w:bCs/>
                           <w:sz w:val="22"/>
                         </w:rPr>
-                        <w:t>(Quellen: eigene Abbildung mit Grafiken von Pixabay</w:t>
+                        <w:t xml:space="preserve">(Quellen: eigene Abbildung mit Grafiken von </w:t>
                       </w:r>
+                      <w:proofErr w:type="spellStart"/>
+                      <w:r>
+                        <w:rPr>
+                          <w:b/>
+                          <w:bCs/>
+                          <w:sz w:val="22"/>
+                        </w:rPr>
+                        <w:t>Pixabay</w:t>
+                      </w:r>
+                      <w:proofErr w:type="spellEnd"/>
                       <w:sdt>
                         <w:sdtPr>
                           <w:rPr>
@@ -13664,8 +14284,18 @@
                                 <w:bCs/>
                                 <w:sz w:val="22"/>
                               </w:rPr>
-                              <w:t>(Quelle: eigene Abbildung mit Grafiken von Pixabay</w:t>
+                              <w:t xml:space="preserve">(Quelle: eigene Abbildung mit Grafiken von </w:t>
                             </w:r>
+                            <w:proofErr w:type="spellStart"/>
+                            <w:r>
+                              <w:rPr>
+                                <w:b/>
+                                <w:bCs/>
+                                <w:sz w:val="22"/>
+                              </w:rPr>
+                              <w:t>Pixabay</w:t>
+                            </w:r>
+                            <w:proofErr w:type="spellEnd"/>
                             <w:sdt>
                               <w:sdtPr>
                                 <w:rPr>
@@ -13904,8 +14534,18 @@
                           <w:bCs/>
                           <w:sz w:val="22"/>
                         </w:rPr>
-                        <w:t>(Quelle: eigene Abbildung mit Grafiken von Pixabay</w:t>
+                        <w:t xml:space="preserve">(Quelle: eigene Abbildung mit Grafiken von </w:t>
                       </w:r>
+                      <w:proofErr w:type="spellStart"/>
+                      <w:r>
+                        <w:rPr>
+                          <w:b/>
+                          <w:bCs/>
+                          <w:sz w:val="22"/>
+                        </w:rPr>
+                        <w:t>Pixabay</w:t>
+                      </w:r>
+                      <w:proofErr w:type="spellEnd"/>
                       <w:sdt>
                         <w:sdtPr>
                           <w:rPr>
@@ -14352,8 +14992,18 @@
                                 <w:bCs/>
                                 <w:sz w:val="22"/>
                               </w:rPr>
-                              <w:t>(Quelle: freepik</w:t>
+                              <w:t xml:space="preserve">(Quelle: </w:t>
                             </w:r>
+                            <w:proofErr w:type="spellStart"/>
+                            <w:r>
+                              <w:rPr>
+                                <w:b/>
+                                <w:bCs/>
+                                <w:sz w:val="22"/>
+                              </w:rPr>
+                              <w:t>freepik</w:t>
+                            </w:r>
+                            <w:proofErr w:type="spellEnd"/>
                             <w:sdt>
                               <w:sdtPr>
                                 <w:rPr>
@@ -14522,8 +15172,18 @@
                           <w:bCs/>
                           <w:sz w:val="22"/>
                         </w:rPr>
-                        <w:t>(Quelle: freepik</w:t>
+                        <w:t xml:space="preserve">(Quelle: </w:t>
                       </w:r>
+                      <w:proofErr w:type="spellStart"/>
+                      <w:r>
+                        <w:rPr>
+                          <w:b/>
+                          <w:bCs/>
+                          <w:sz w:val="22"/>
+                        </w:rPr>
+                        <w:t>freepik</w:t>
+                      </w:r>
+                      <w:proofErr w:type="spellEnd"/>
                       <w:sdt>
                         <w:sdtPr>
                           <w:rPr>
@@ -14760,8 +15420,18 @@
                                 <w:bCs/>
                                 <w:sz w:val="22"/>
                               </w:rPr>
-                              <w:t>(Quelle: freepik</w:t>
+                              <w:t xml:space="preserve">(Quelle: </w:t>
                             </w:r>
+                            <w:proofErr w:type="spellStart"/>
+                            <w:r>
+                              <w:rPr>
+                                <w:b/>
+                                <w:bCs/>
+                                <w:sz w:val="22"/>
+                              </w:rPr>
+                              <w:t>freepik</w:t>
+                            </w:r>
+                            <w:proofErr w:type="spellEnd"/>
                             <w:sdt>
                               <w:sdtPr>
                                 <w:rPr>
@@ -14922,8 +15592,18 @@
                           <w:bCs/>
                           <w:sz w:val="22"/>
                         </w:rPr>
-                        <w:t>(Quelle: freepik</w:t>
+                        <w:t xml:space="preserve">(Quelle: </w:t>
                       </w:r>
+                      <w:proofErr w:type="spellStart"/>
+                      <w:r>
+                        <w:rPr>
+                          <w:b/>
+                          <w:bCs/>
+                          <w:sz w:val="22"/>
+                        </w:rPr>
+                        <w:t>freepik</w:t>
+                      </w:r>
+                      <w:proofErr w:type="spellEnd"/>
                       <w:sdt>
                         <w:sdtPr>
                           <w:rPr>
@@ -15248,8 +15928,18 @@
                                 <w:bCs/>
                                 <w:sz w:val="22"/>
                               </w:rPr>
-                              <w:t>(Quelle: eigene Abbildung mit Grafiken von Pixabay</w:t>
+                              <w:t xml:space="preserve">(Quelle: eigene Abbildung mit Grafiken von </w:t>
                             </w:r>
+                            <w:proofErr w:type="spellStart"/>
+                            <w:r>
+                              <w:rPr>
+                                <w:b/>
+                                <w:bCs/>
+                                <w:sz w:val="22"/>
+                              </w:rPr>
+                              <w:t>Pixabay</w:t>
+                            </w:r>
+                            <w:proofErr w:type="spellEnd"/>
                             <w:sdt>
                               <w:sdtPr>
                                 <w:rPr>
@@ -15418,8 +16108,18 @@
                           <w:bCs/>
                           <w:sz w:val="22"/>
                         </w:rPr>
-                        <w:t>(Quelle: eigene Abbildung mit Grafiken von Pixabay</w:t>
+                        <w:t xml:space="preserve">(Quelle: eigene Abbildung mit Grafiken von </w:t>
                       </w:r>
+                      <w:proofErr w:type="spellStart"/>
+                      <w:r>
+                        <w:rPr>
+                          <w:b/>
+                          <w:bCs/>
+                          <w:sz w:val="22"/>
+                        </w:rPr>
+                        <w:t>Pixabay</w:t>
+                      </w:r>
+                      <w:proofErr w:type="spellEnd"/>
                       <w:sdt>
                         <w:sdtPr>
                           <w:rPr>
@@ -15710,8 +16410,18 @@
                                 <w:bCs/>
                                 <w:sz w:val="22"/>
                               </w:rPr>
-                              <w:t>(Quelle: Pixabay</w:t>
+                              <w:t xml:space="preserve">(Quelle: </w:t>
                             </w:r>
+                            <w:proofErr w:type="spellStart"/>
+                            <w:r>
+                              <w:rPr>
+                                <w:b/>
+                                <w:bCs/>
+                                <w:sz w:val="22"/>
+                              </w:rPr>
+                              <w:t>Pixabay</w:t>
+                            </w:r>
+                            <w:proofErr w:type="spellEnd"/>
                             <w:sdt>
                               <w:sdtPr>
                                 <w:rPr>
@@ -15877,8 +16587,18 @@
                           <w:bCs/>
                           <w:sz w:val="22"/>
                         </w:rPr>
-                        <w:t>(Quelle: Pixabay</w:t>
+                        <w:t xml:space="preserve">(Quelle: </w:t>
                       </w:r>
+                      <w:proofErr w:type="spellStart"/>
+                      <w:r>
+                        <w:rPr>
+                          <w:b/>
+                          <w:bCs/>
+                          <w:sz w:val="22"/>
+                        </w:rPr>
+                        <w:t>Pixabay</w:t>
+                      </w:r>
+                      <w:proofErr w:type="spellEnd"/>
                       <w:sdt>
                         <w:sdtPr>
                           <w:rPr>
@@ -16189,8 +16909,18 @@
                                 <w:bCs/>
                                 <w:sz w:val="22"/>
                               </w:rPr>
-                              <w:t>(Quelle: eigene Abbildung mit Grafiken von freepik</w:t>
+                              <w:t xml:space="preserve">(Quelle: eigene Abbildung mit Grafiken von </w:t>
                             </w:r>
+                            <w:proofErr w:type="spellStart"/>
+                            <w:r>
+                              <w:rPr>
+                                <w:b/>
+                                <w:bCs/>
+                                <w:sz w:val="22"/>
+                              </w:rPr>
+                              <w:t>freepik</w:t>
+                            </w:r>
+                            <w:proofErr w:type="spellEnd"/>
                             <w:sdt>
                               <w:sdtPr>
                                 <w:rPr>
@@ -16259,8 +16989,18 @@
                                 <w:bCs/>
                                 <w:sz w:val="22"/>
                               </w:rPr>
-                              <w:t xml:space="preserve"> und Pixabay</w:t>
+                              <w:t xml:space="preserve"> und </w:t>
                             </w:r>
+                            <w:proofErr w:type="spellStart"/>
+                            <w:r>
+                              <w:rPr>
+                                <w:b/>
+                                <w:bCs/>
+                                <w:sz w:val="22"/>
+                              </w:rPr>
+                              <w:t>Pixabay</w:t>
+                            </w:r>
+                            <w:proofErr w:type="spellEnd"/>
                             <w:sdt>
                               <w:sdtPr>
                                 <w:rPr>
@@ -16429,8 +17169,18 @@
                           <w:bCs/>
                           <w:sz w:val="22"/>
                         </w:rPr>
-                        <w:t>(Quelle: eigene Abbildung mit Grafiken von freepik</w:t>
+                        <w:t xml:space="preserve">(Quelle: eigene Abbildung mit Grafiken von </w:t>
                       </w:r>
+                      <w:proofErr w:type="spellStart"/>
+                      <w:r>
+                        <w:rPr>
+                          <w:b/>
+                          <w:bCs/>
+                          <w:sz w:val="22"/>
+                        </w:rPr>
+                        <w:t>freepik</w:t>
+                      </w:r>
+                      <w:proofErr w:type="spellEnd"/>
                       <w:sdt>
                         <w:sdtPr>
                           <w:rPr>
@@ -16499,8 +17249,18 @@
                           <w:bCs/>
                           <w:sz w:val="22"/>
                         </w:rPr>
-                        <w:t xml:space="preserve"> und Pixabay</w:t>
+                        <w:t xml:space="preserve"> und </w:t>
                       </w:r>
+                      <w:proofErr w:type="spellStart"/>
+                      <w:r>
+                        <w:rPr>
+                          <w:b/>
+                          <w:bCs/>
+                          <w:sz w:val="22"/>
+                        </w:rPr>
+                        <w:t>Pixabay</w:t>
+                      </w:r>
+                      <w:proofErr w:type="spellEnd"/>
                       <w:sdt>
                         <w:sdtPr>
                           <w:rPr>
@@ -16684,7 +17444,39 @@
         <w:spacing w:line="400" w:lineRule="exact"/>
       </w:pPr>
       <w:r>
-        <w:t>Als gemeinsamer zentraler Arbeitsmittelpunkt wurden sämtliche Dokumente und Dateien in einem Github Repository gesammelt und versioniert. So war es möglich, dass beide Projektpartner zu jedem Zeitpunkt mit dem aktuellen Stand der Webseite arbeiten und agieren konnten. Die Kommunikation fand in regelmäßigen Abständen per synchronem Meeting im Adobe Connect Diskussionsraum des Moduls in Moodle statt sowie in asynchronen Diskussionen in privaten Slack-Chats.</w:t>
+        <w:t xml:space="preserve">Als gemeinsamer zentraler Arbeitsmittelpunkt wurden sämtliche Dokumente und Dateien in einem </w:t>
+      </w:r>
+      <w:proofErr w:type="spellStart"/>
+      <w:r>
+        <w:t>Github</w:t>
+      </w:r>
+      <w:proofErr w:type="spellEnd"/>
+      <w:r>
+        <w:t xml:space="preserve"> Repository gesammelt und </w:t>
+      </w:r>
+      <w:proofErr w:type="spellStart"/>
+      <w:r>
+        <w:t>versioniert</w:t>
+      </w:r>
+      <w:proofErr w:type="spellEnd"/>
+      <w:r>
+        <w:t xml:space="preserve">. So war es möglich, dass beide Projektpartner zu jedem Zeitpunkt mit dem aktuellen Stand der Webseite arbeiten und agieren konnten. Die Kommunikation fand in regelmäßigen Abständen per synchronem Meeting im Adobe Connect Diskussionsraum des Moduls in </w:t>
+      </w:r>
+      <w:proofErr w:type="spellStart"/>
+      <w:r>
+        <w:t>Moodle</w:t>
+      </w:r>
+      <w:proofErr w:type="spellEnd"/>
+      <w:r>
+        <w:t xml:space="preserve"> statt sowie in asynchronen Diskussionen in privaten </w:t>
+      </w:r>
+      <w:proofErr w:type="spellStart"/>
+      <w:r>
+        <w:t>Slack</w:t>
+      </w:r>
+      <w:proofErr w:type="spellEnd"/>
+      <w:r>
+        <w:t>-Chats.</w:t>
       </w:r>
     </w:p>
     <w:p>
@@ -16692,7 +17484,15 @@
         <w:spacing w:line="400" w:lineRule="exact"/>
       </w:pPr>
       <w:r>
-        <w:t>Zur Gestaltung der einzelnen Bilder, Grafiken und Hintergründe wurde zum Teil auf bereits bestehende Quellen zurückgegriffen. Vorwiegend bediente man sich bei freien Bilder- und Illustrationsdatenbanken wie Pixabay (</w:t>
+        <w:t xml:space="preserve">Zur Gestaltung der einzelnen Bilder, Grafiken und Hintergründe wurde zum Teil auf bereits bestehende Quellen zurückgegriffen. Vorwiegend bediente man sich bei freien Bilder- und Illustrationsdatenbanken wie </w:t>
+      </w:r>
+      <w:proofErr w:type="spellStart"/>
+      <w:r>
+        <w:t>Pixabay</w:t>
+      </w:r>
+      <w:proofErr w:type="spellEnd"/>
+      <w:r>
+        <w:t xml:space="preserve"> (</w:t>
       </w:r>
       <w:sdt>
         <w:sdtPr>
@@ -16734,7 +17534,15 @@
         <w:t>und</w:t>
       </w:r>
       <w:r>
-        <w:t xml:space="preserve"> Freepik(</w:t>
+        <w:t xml:space="preserve"> </w:t>
+      </w:r>
+      <w:proofErr w:type="spellStart"/>
+      <w:r>
+        <w:t>Freepik</w:t>
+      </w:r>
+      <w:proofErr w:type="spellEnd"/>
+      <w:r>
+        <w:t>(</w:t>
       </w:r>
       <w:sdt>
         <w:sdtPr>
@@ -16789,7 +17597,15 @@
         <w:t>.</w:t>
       </w:r>
       <w:r>
-        <w:t xml:space="preserve"> Um diese zu editieren, bzw. für die Gestaltung neuer und eigener Grafiken wurde auf die gesamte Palette der proprietären Adobe Creative Cloud zurückgegriffen. Neben Adobe Photoshop wurden auch Adobe InDesign und Adobe Illustrator verwendet, um Vektoren zu erstellen, Farben und Pfade zu ändern oder Dateien zu kombinieren.</w:t>
+        <w:t xml:space="preserve"> Um diese zu editieren, bzw. für die Gestaltung neuer und eigener Grafiken wurde auf die gesamte Palette der proprietären Adobe Creative Cloud zurückgegriffen. Neben Adobe Photoshop wurden auch Adobe </w:t>
+      </w:r>
+      <w:proofErr w:type="spellStart"/>
+      <w:r>
+        <w:t>InDesign</w:t>
+      </w:r>
+      <w:proofErr w:type="spellEnd"/>
+      <w:r>
+        <w:t xml:space="preserve"> und Adobe Illustrator verwendet, um Vektoren zu erstellen, Farben und Pfade zu ändern oder Dateien zu kombinieren.</w:t>
       </w:r>
     </w:p>
     <w:p>
@@ -20387,7 +21203,7 @@
                                   <w:noProof/>
                                   <w:color w:val="C0504D" w:themeColor="accent2"/>
                                 </w:rPr>
-                                <w:t>18</w:t>
+                                <w:t>24</w:t>
                               </w:r>
                               <w:r>
                                 <w:rPr>
@@ -20442,7 +21258,7 @@
                             <w:noProof/>
                             <w:color w:val="C0504D" w:themeColor="accent2"/>
                           </w:rPr>
-                          <w:t>18</w:t>
+                          <w:t>24</w:t>
                         </w:r>
                         <w:r>
                           <w:rPr>
@@ -20535,7 +21351,7 @@
         <v:path o:extrusionok="f" gradientshapeok="t" o:connecttype="rect"/>
         <o:lock v:ext="edit" aspectratio="t"/>
       </v:shapetype>
-      <v:shape id="_x0000_i1027" type="#_x0000_t75" style="width:.75pt;height:1.5pt" o:bullet="t">
+      <v:shape id="_x0000_i1028" type="#_x0000_t75" style="width:.75pt;height:1.5pt" o:bullet="t">
         <v:imagedata r:id="rId1" o:title=""/>
       </v:shape>
     </w:pict>
@@ -25569,6 +26385,7 @@
     <w:rsid w:val="009C641E"/>
     <w:rsid w:val="00A35B6F"/>
     <w:rsid w:val="00B86F2C"/>
+    <w:rsid w:val="00BD3502"/>
     <w:rsid w:val="00C263CB"/>
     <w:rsid w:val="00C42744"/>
     <w:rsid w:val="00CB0CBF"/>
@@ -26694,7 +27511,7 @@
 </file>
 
 <file path=customXml/itemProps1.xml><?xml version="1.0" encoding="utf-8"?>
-<ds:datastoreItem xmlns:ds="http://schemas.openxmlformats.org/officeDocument/2006/customXml" ds:itemID="{960B60A4-12C2-44CC-ACAB-D4761AF82760}">
+<ds:datastoreItem xmlns:ds="http://schemas.openxmlformats.org/officeDocument/2006/customXml" ds:itemID="{77222B05-0FA6-4A01-8CB4-C2912B69C97B}">
   <ds:schemaRefs>
     <ds:schemaRef ds:uri="http://schemas.openxmlformats.org/officeDocument/2006/bibliography"/>
   </ds:schemaRefs>

</xml_diff>